<commit_message>
Various quality of life updates
</commit_message>
<xml_diff>
--- a/LabMonitor Document.docx
+++ b/LabMonitor Document.docx
@@ -382,7 +382,7 @@
           <w:sz w:val="22"/>
           <w:szCs w:val="22"/>
         </w:rPr>
-        <w:t xml:space="preserve">at device’s IP </w:t>
+        <w:t xml:space="preserve">accessible </w:t>
       </w:r>
       <w:r>
         <w:rPr>
@@ -390,7 +390,7 @@
           <w:sz w:val="22"/>
           <w:szCs w:val="22"/>
         </w:rPr>
-        <w:t xml:space="preserve">to </w:t>
+        <w:t xml:space="preserve">at device’s IP </w:t>
       </w:r>
       <w:r>
         <w:rPr>
@@ -398,7 +398,15 @@
           <w:sz w:val="22"/>
           <w:szCs w:val="22"/>
         </w:rPr>
-        <w:t>check configuration or change any settings</w:t>
+        <w:t xml:space="preserve">to </w:t>
+      </w:r>
+      <w:r>
+        <w:rPr>
+          <w:rFonts w:ascii="Times New Roman" w:hAnsi="Times New Roman" w:cs="Times New Roman"/>
+          <w:sz w:val="22"/>
+          <w:szCs w:val="22"/>
+        </w:rPr>
+        <w:t>check configuration or change settings</w:t>
       </w:r>
       <w:r>
         <w:rPr>
@@ -811,6 +819,12 @@
         <w:rPr>
           <w:rFonts w:ascii="Times New Roman" w:hAnsi="Times New Roman" w:cs="Times New Roman"/>
         </w:rPr>
+        <w:t xml:space="preserve">GSM </w:t>
+      </w:r>
+      <w:r>
+        <w:rPr>
+          <w:rFonts w:ascii="Times New Roman" w:hAnsi="Times New Roman" w:cs="Times New Roman"/>
+        </w:rPr>
         <w:t>Antenna</w:t>
       </w:r>
     </w:p>
@@ -847,13 +861,7 @@
         <w:rPr>
           <w:rFonts w:ascii="Times New Roman" w:hAnsi="Times New Roman" w:cs="Times New Roman"/>
         </w:rPr>
-        <w:t>Waterproof DS18B20 Temperature</w:t>
-      </w:r>
-      <w:r>
-        <w:rPr>
-          <w:rFonts w:ascii="Times New Roman" w:hAnsi="Times New Roman" w:cs="Times New Roman"/>
-        </w:rPr>
-        <w:t xml:space="preserve"> sensor</w:t>
+        <w:t>Breakout Board</w:t>
       </w:r>
     </w:p>
     <w:p>
@@ -871,7 +879,67 @@
         <w:rPr>
           <w:rFonts w:ascii="Times New Roman" w:hAnsi="Times New Roman" w:cs="Times New Roman"/>
         </w:rPr>
+        <w:t>Waterproof DS18B20 Temperature</w:t>
+      </w:r>
+      <w:r>
+        <w:rPr>
+          <w:rFonts w:ascii="Times New Roman" w:hAnsi="Times New Roman" w:cs="Times New Roman"/>
+        </w:rPr>
+        <w:t xml:space="preserve"> sensor</w:t>
+      </w:r>
+    </w:p>
+    <w:p>
+      <w:pPr>
+        <w:pStyle w:val="ListParagraph"/>
+        <w:numPr>
+          <w:ilvl w:val="1"/>
+          <w:numId w:val="4"/>
+        </w:numPr>
+        <w:rPr>
+          <w:rFonts w:ascii="Times New Roman" w:hAnsi="Times New Roman" w:cs="Times New Roman"/>
+        </w:rPr>
+      </w:pPr>
+      <w:r>
+        <w:rPr>
+          <w:rFonts w:ascii="Times New Roman" w:hAnsi="Times New Roman" w:cs="Times New Roman"/>
+        </w:rPr>
         <w:t>A Sim Card with unlimited SMS plan.</w:t>
+      </w:r>
+    </w:p>
+    <w:p>
+      <w:pPr>
+        <w:pStyle w:val="ListParagraph"/>
+        <w:numPr>
+          <w:ilvl w:val="1"/>
+          <w:numId w:val="4"/>
+        </w:numPr>
+        <w:rPr>
+          <w:rFonts w:ascii="Times New Roman" w:hAnsi="Times New Roman" w:cs="Times New Roman"/>
+        </w:rPr>
+      </w:pPr>
+      <w:r>
+        <w:rPr>
+          <w:rFonts w:ascii="Times New Roman" w:hAnsi="Times New Roman" w:cs="Times New Roman"/>
+        </w:rPr>
+        <w:t xml:space="preserve">4x8mm, 4x 12mm, 4x 16mm spacers. </w:t>
+      </w:r>
+    </w:p>
+    <w:p>
+      <w:pPr>
+        <w:pStyle w:val="ListParagraph"/>
+        <w:numPr>
+          <w:ilvl w:val="1"/>
+          <w:numId w:val="4"/>
+        </w:numPr>
+        <w:rPr>
+          <w:rFonts w:ascii="Times New Roman" w:hAnsi="Times New Roman" w:cs="Times New Roman"/>
+        </w:rPr>
+      </w:pPr>
+      <w:r>
+        <w:rPr>
+          <w:rFonts w:ascii="Times New Roman" w:hAnsi="Times New Roman" w:cs="Times New Roman"/>
+        </w:rPr>
+        <w:t>Raspberry pi case.</w:t>
       </w:r>
     </w:p>
     <w:p>
@@ -907,6 +975,7 @@
         <w:rPr>
           <w:rFonts w:ascii="Times New Roman" w:hAnsi="Times New Roman" w:cs="Times New Roman"/>
         </w:rPr>
+        <w:lastRenderedPageBreak/>
         <w:t>Place it on top of Raspberry Pi and place the PiJuice on top of the SIM7600x hat.</w:t>
       </w:r>
     </w:p>
@@ -967,6 +1036,41 @@
     <w:p>
       <w:pPr>
         <w:pStyle w:val="ListParagraph"/>
+        <w:ind w:left="540"/>
+        <w:rPr>
+          <w:rFonts w:ascii="Times New Roman" w:hAnsi="Times New Roman" w:cs="Times New Roman"/>
+        </w:rPr>
+      </w:pPr>
+    </w:p>
+    <w:p>
+      <w:pPr>
+        <w:pStyle w:val="ListParagraph"/>
+        <w:numPr>
+          <w:ilvl w:val="0"/>
+          <w:numId w:val="15"/>
+        </w:numPr>
+        <w:rPr>
+          <w:rFonts w:ascii="Times New Roman" w:hAnsi="Times New Roman" w:cs="Times New Roman"/>
+          <w:b/>
+          <w:bCs/>
+          <w:sz w:val="28"/>
+          <w:szCs w:val="28"/>
+        </w:rPr>
+      </w:pPr>
+      <w:r>
+        <w:rPr>
+          <w:rFonts w:ascii="Times New Roman" w:hAnsi="Times New Roman" w:cs="Times New Roman"/>
+          <w:b/>
+          <w:bCs/>
+          <w:sz w:val="28"/>
+          <w:szCs w:val="28"/>
+        </w:rPr>
+        <w:t>Serial</w:t>
+      </w:r>
+    </w:p>
+    <w:p>
+      <w:pPr>
+        <w:pStyle w:val="ListParagraph"/>
         <w:numPr>
           <w:ilvl w:val="0"/>
           <w:numId w:val="4"/>
@@ -979,7 +1083,6 @@
         <w:rPr>
           <w:rFonts w:ascii="Times New Roman" w:hAnsi="Times New Roman" w:cs="Times New Roman"/>
         </w:rPr>
-        <w:lastRenderedPageBreak/>
         <w:t xml:space="preserve">Enable serial interface </w:t>
       </w:r>
       <w:r>
@@ -1006,25 +1109,7 @@
           <w:i/>
           <w:iCs/>
         </w:rPr>
-        <w:t xml:space="preserve">sudo </w:t>
-      </w:r>
-      <w:proofErr w:type="spellStart"/>
-      <w:r>
-        <w:rPr>
-          <w:rFonts w:ascii="Times New Roman" w:hAnsi="Times New Roman" w:cs="Times New Roman"/>
-          <w:i/>
-          <w:iCs/>
-        </w:rPr>
-        <w:t>raspi</w:t>
-      </w:r>
-      <w:proofErr w:type="spellEnd"/>
-      <w:r>
-        <w:rPr>
-          <w:rFonts w:ascii="Times New Roman" w:hAnsi="Times New Roman" w:cs="Times New Roman"/>
-          <w:i/>
-          <w:iCs/>
-        </w:rPr>
-        <w:t>-config</w:t>
+        <w:t>sudo raspi-config</w:t>
       </w:r>
       <w:r>
         <w:rPr>
@@ -1036,7 +1121,64 @@
         <w:rPr>
           <w:rFonts w:ascii="Times New Roman" w:hAnsi="Times New Roman" w:cs="Times New Roman"/>
         </w:rPr>
-        <w:t>.</w:t>
+        <w:t xml:space="preserve"> then choose</w:t>
+      </w:r>
+    </w:p>
+    <w:p>
+      <w:pPr>
+        <w:pStyle w:val="ListParagraph"/>
+        <w:ind w:left="540"/>
+        <w:rPr>
+          <w:rFonts w:ascii="Times New Roman" w:hAnsi="Times New Roman" w:cs="Times New Roman"/>
+        </w:rPr>
+      </w:pPr>
+      <w:r>
+        <w:rPr>
+          <w:rFonts w:ascii="Times New Roman" w:hAnsi="Times New Roman" w:cs="Times New Roman"/>
+        </w:rPr>
+        <w:t>Interfacing</w:t>
+      </w:r>
+      <w:r>
+        <w:rPr>
+          <w:rFonts w:ascii="Times New Roman" w:hAnsi="Times New Roman" w:cs="Times New Roman"/>
+        </w:rPr>
+        <w:t xml:space="preserve"> </w:t>
+      </w:r>
+      <w:r>
+        <w:rPr>
+          <w:rFonts w:ascii="Times New Roman" w:hAnsi="Times New Roman" w:cs="Times New Roman"/>
+        </w:rPr>
+        <w:t>Options&gt;Serial</w:t>
+      </w:r>
+      <w:r>
+        <w:rPr>
+          <w:rFonts w:ascii="Times New Roman" w:hAnsi="Times New Roman" w:cs="Times New Roman"/>
+        </w:rPr>
+        <w:t xml:space="preserve"> </w:t>
+      </w:r>
+      <w:r>
+        <w:rPr>
+          <w:rFonts w:ascii="Times New Roman" w:hAnsi="Times New Roman" w:cs="Times New Roman"/>
+        </w:rPr>
+        <w:t>&gt;</w:t>
+      </w:r>
+      <w:r>
+        <w:rPr>
+          <w:rFonts w:ascii="Times New Roman" w:hAnsi="Times New Roman" w:cs="Times New Roman"/>
+        </w:rPr>
+        <w:t xml:space="preserve">No </w:t>
+      </w:r>
+      <w:r>
+        <w:rPr>
+          <w:rFonts w:ascii="Times New Roman" w:hAnsi="Times New Roman" w:cs="Times New Roman"/>
+        </w:rPr>
+        <w:t>&gt;</w:t>
+      </w:r>
+      <w:r>
+        <w:rPr>
+          <w:rFonts w:ascii="Times New Roman" w:hAnsi="Times New Roman" w:cs="Times New Roman"/>
+        </w:rPr>
+        <w:t>Yes.</w:t>
       </w:r>
     </w:p>
     <w:p>
@@ -1250,7 +1392,13 @@
         <w:rPr>
           <w:rFonts w:ascii="Times New Roman" w:hAnsi="Times New Roman" w:cs="Times New Roman"/>
         </w:rPr>
-        <w:t>Make sure you have 'timesyncd' installed on your pi by using the '</w:t>
+        <w:t>Ens</w:t>
+      </w:r>
+      <w:r>
+        <w:rPr>
+          <w:rFonts w:ascii="Times New Roman" w:hAnsi="Times New Roman" w:cs="Times New Roman"/>
+        </w:rPr>
+        <w:t>ure 'timesyncd' installed on your pi by using the '</w:t>
       </w:r>
       <w:r>
         <w:rPr>
@@ -1296,14 +1444,7 @@
         <w:rPr>
           <w:rFonts w:ascii="Times New Roman" w:hAnsi="Times New Roman" w:cs="Times New Roman"/>
         </w:rPr>
-        <w:t>'</w:t>
-      </w:r>
-      <w:proofErr w:type="gramStart"/>
-      <w:r>
-        <w:rPr>
-          <w:rFonts w:ascii="Times New Roman" w:hAnsi="Times New Roman" w:cs="Times New Roman"/>
-        </w:rPr>
-        <w:t>sud</w:t>
+        <w:t>'sud</w:t>
       </w:r>
       <w:r>
         <w:rPr>
@@ -1311,7 +1452,6 @@
         </w:rPr>
         <w:t>o</w:t>
       </w:r>
-      <w:proofErr w:type="gramEnd"/>
       <w:r>
         <w:rPr>
           <w:rFonts w:ascii="Times New Roman" w:hAnsi="Times New Roman" w:cs="Times New Roman"/>
@@ -1376,13 +1516,74 @@
         <w:rPr>
           <w:rFonts w:ascii="Times New Roman" w:hAnsi="Times New Roman" w:cs="Times New Roman"/>
         </w:rPr>
-        <w:t>Check if it shows connected to time server instead of connecting</w:t>
+        <w:t xml:space="preserve">Check if </w:t>
+      </w:r>
+      <w:r>
+        <w:rPr>
+          <w:rFonts w:ascii="Times New Roman" w:hAnsi="Times New Roman" w:cs="Times New Roman"/>
+        </w:rPr>
+        <w:t>Status</w:t>
+      </w:r>
+      <w:r>
+        <w:rPr>
+          <w:rFonts w:ascii="Times New Roman" w:hAnsi="Times New Roman" w:cs="Times New Roman"/>
+        </w:rPr>
+        <w:t xml:space="preserve"> shows </w:t>
+      </w:r>
+      <w:r>
+        <w:rPr>
+          <w:rFonts w:ascii="Times New Roman" w:hAnsi="Times New Roman" w:cs="Times New Roman"/>
+        </w:rPr>
+        <w:t>‘C</w:t>
+      </w:r>
+      <w:r>
+        <w:rPr>
+          <w:rFonts w:ascii="Times New Roman" w:hAnsi="Times New Roman" w:cs="Times New Roman"/>
+        </w:rPr>
+        <w:t>ontacted</w:t>
+      </w:r>
+      <w:r>
+        <w:rPr>
+          <w:rFonts w:ascii="Times New Roman" w:hAnsi="Times New Roman" w:cs="Times New Roman"/>
+        </w:rPr>
+        <w:t>’</w:t>
+      </w:r>
+      <w:r>
+        <w:rPr>
+          <w:rFonts w:ascii="Times New Roman" w:hAnsi="Times New Roman" w:cs="Times New Roman"/>
+        </w:rPr>
+        <w:t xml:space="preserve"> to time server instead of </w:t>
+      </w:r>
+      <w:r>
+        <w:rPr>
+          <w:rFonts w:ascii="Times New Roman" w:hAnsi="Times New Roman" w:cs="Times New Roman"/>
+        </w:rPr>
+        <w:t>‘</w:t>
+      </w:r>
+      <w:r>
+        <w:rPr>
+          <w:rFonts w:ascii="Times New Roman" w:hAnsi="Times New Roman" w:cs="Times New Roman"/>
+        </w:rPr>
+        <w:t>Contacting</w:t>
+      </w:r>
+      <w:r>
+        <w:rPr>
+          <w:rFonts w:ascii="Times New Roman" w:hAnsi="Times New Roman" w:cs="Times New Roman"/>
+        </w:rPr>
+        <w:t>’</w:t>
+      </w:r>
+      <w:r>
+        <w:rPr>
+          <w:rFonts w:ascii="Times New Roman" w:hAnsi="Times New Roman" w:cs="Times New Roman"/>
+        </w:rPr>
+        <w:t>.</w:t>
       </w:r>
     </w:p>
     <w:p>
       <w:pPr>
         <w:pStyle w:val="ListParagraph"/>
         <w:ind w:left="540"/>
+        <w:jc w:val="center"/>
         <w:rPr>
           <w:rFonts w:ascii="Times New Roman" w:hAnsi="Times New Roman" w:cs="Times New Roman"/>
           <w:b/>
@@ -1397,9 +1598,9 @@
           <w:noProof/>
         </w:rPr>
         <w:drawing>
-          <wp:inline distT="0" distB="0" distL="0" distR="0" wp14:anchorId="171067E0" wp14:editId="006BFDA3">
-            <wp:extent cx="4804077" cy="2147977"/>
-            <wp:effectExtent l="0" t="0" r="0" b="5080"/>
+          <wp:inline distT="0" distB="0" distL="0" distR="0" wp14:anchorId="171067E0" wp14:editId="2CA2F378">
+            <wp:extent cx="3848100" cy="1720545"/>
+            <wp:effectExtent l="0" t="0" r="0" b="0"/>
             <wp:docPr id="2080914240" name="Picture 2" descr="A computer screen shot of a program&#10;&#10;Description automatically generated"/>
             <wp:cNvGraphicFramePr>
               <a:graphicFrameLocks xmlns:a="http://schemas.openxmlformats.org/drawingml/2006/main" noChangeAspect="1"/>
@@ -1429,7 +1630,7 @@
                   <pic:spPr bwMode="auto">
                     <a:xfrm>
                       <a:off x="0" y="0"/>
-                      <a:ext cx="4868958" cy="2176986"/>
+                      <a:ext cx="3912530" cy="1749353"/>
                     </a:xfrm>
                     <a:prstGeom prst="rect">
                       <a:avLst/>
@@ -1449,7 +1650,10 @@
     <w:p>
       <w:pPr>
         <w:pStyle w:val="ListParagraph"/>
-        <w:ind w:left="540"/>
+        <w:numPr>
+          <w:ilvl w:val="0"/>
+          <w:numId w:val="15"/>
+        </w:numPr>
         <w:rPr>
           <w:rFonts w:ascii="Times New Roman" w:hAnsi="Times New Roman" w:cs="Times New Roman"/>
           <w:b/>
@@ -1458,14 +1662,7 @@
           <w:szCs w:val="28"/>
         </w:rPr>
       </w:pPr>
-    </w:p>
-    <w:p>
-      <w:pPr>
-        <w:pStyle w:val="ListParagraph"/>
-        <w:numPr>
-          <w:ilvl w:val="0"/>
-          <w:numId w:val="15"/>
-        </w:numPr>
+      <w:r>
         <w:rPr>
           <w:rFonts w:ascii="Times New Roman" w:hAnsi="Times New Roman" w:cs="Times New Roman"/>
           <w:b/>
@@ -1473,15 +1670,6 @@
           <w:sz w:val="28"/>
           <w:szCs w:val="28"/>
         </w:rPr>
-      </w:pPr>
-      <w:r>
-        <w:rPr>
-          <w:rFonts w:ascii="Times New Roman" w:hAnsi="Times New Roman" w:cs="Times New Roman"/>
-          <w:b/>
-          <w:bCs/>
-          <w:sz w:val="28"/>
-          <w:szCs w:val="28"/>
-        </w:rPr>
         <w:t>Connecting the Temperature Sensor</w:t>
       </w:r>
     </w:p>
@@ -1500,13 +1688,19 @@
         <w:rPr>
           <w:rFonts w:ascii="Times New Roman" w:hAnsi="Times New Roman" w:cs="Times New Roman"/>
         </w:rPr>
-        <w:t>The sensor has 3 wires, red for voltage, black for ground and yellow for sending data to raspberry pi</w:t>
-      </w:r>
-      <w:r>
-        <w:rPr>
-          <w:rFonts w:ascii="Times New Roman" w:hAnsi="Times New Roman" w:cs="Times New Roman"/>
-        </w:rPr>
-        <w:t xml:space="preserve"> that uses one wire interface to send data to PI</w:t>
+        <w:t>Place the Breakout board on top of PiJuice Connect the sensor</w:t>
+      </w:r>
+      <w:r>
+        <w:rPr>
+          <w:rFonts w:ascii="Times New Roman" w:hAnsi="Times New Roman" w:cs="Times New Roman"/>
+        </w:rPr>
+        <w:t>s</w:t>
+      </w:r>
+      <w:r>
+        <w:rPr>
+          <w:rFonts w:ascii="Times New Roman" w:hAnsi="Times New Roman" w:cs="Times New Roman"/>
+        </w:rPr>
+        <w:t xml:space="preserve"> onto the board</w:t>
       </w:r>
       <w:r>
         <w:rPr>
@@ -1530,63 +1724,25 @@
         <w:rPr>
           <w:rFonts w:ascii="Times New Roman" w:hAnsi="Times New Roman" w:cs="Times New Roman"/>
         </w:rPr>
-        <w:t xml:space="preserve"> </w:t>
-      </w:r>
-      <w:r>
-        <w:rPr>
-          <w:rFonts w:ascii="Times New Roman" w:hAnsi="Times New Roman" w:cs="Times New Roman"/>
-        </w:rPr>
-        <w:t>To enable One Wire Interface, a</w:t>
-      </w:r>
-      <w:r>
-        <w:rPr>
-          <w:rFonts w:ascii="Times New Roman" w:hAnsi="Times New Roman" w:cs="Times New Roman"/>
-        </w:rPr>
-        <w:t>t the command prompt, enter sudo nano /boot/config.txt, then add this to the bottom of the file:</w:t>
-      </w:r>
-      <w:r>
-        <w:rPr>
-          <w:rFonts w:ascii="Times New Roman" w:hAnsi="Times New Roman" w:cs="Times New Roman"/>
-        </w:rPr>
-        <w:t xml:space="preserve"> </w:t>
-      </w:r>
-      <w:r>
-        <w:rPr>
-          <w:rFonts w:ascii="Times New Roman" w:hAnsi="Times New Roman" w:cs="Times New Roman"/>
-        </w:rPr>
-        <w:t>dtoverlay=w1-</w:t>
-      </w:r>
-      <w:proofErr w:type="gramStart"/>
-      <w:r>
-        <w:rPr>
-          <w:rFonts w:ascii="Times New Roman" w:hAnsi="Times New Roman" w:cs="Times New Roman"/>
-        </w:rPr>
-        <w:t>gpio</w:t>
-      </w:r>
-      <w:r>
-        <w:rPr>
-          <w:rFonts w:ascii="Times New Roman" w:hAnsi="Times New Roman" w:cs="Times New Roman"/>
-        </w:rPr>
-        <w:t>,gpiopin</w:t>
-      </w:r>
-      <w:proofErr w:type="gramEnd"/>
-      <w:r>
-        <w:rPr>
-          <w:rFonts w:ascii="Times New Roman" w:hAnsi="Times New Roman" w:cs="Times New Roman"/>
-        </w:rPr>
-        <w:t>=XX (pin of your choice)</w:t>
-      </w:r>
-      <w:r>
-        <w:rPr>
-          <w:rFonts w:ascii="Times New Roman" w:hAnsi="Times New Roman" w:cs="Times New Roman"/>
-        </w:rPr>
-        <w:t>, add all the pins that you have connected the sensors to.</w:t>
-      </w:r>
-      <w:r>
-        <w:rPr>
-          <w:rFonts w:ascii="Times New Roman" w:hAnsi="Times New Roman" w:cs="Times New Roman"/>
-        </w:rPr>
-        <w:t xml:space="preserve"> Exit Nano</w:t>
+        <w:t>The sensor has 3 wires, red for voltage, black for ground and yellow for sending data to raspberry pi</w:t>
+      </w:r>
+      <w:r>
+        <w:rPr>
+          <w:rFonts w:ascii="Times New Roman" w:hAnsi="Times New Roman" w:cs="Times New Roman"/>
+        </w:rPr>
+        <w:t xml:space="preserve"> that uses one wire interfac</w:t>
+      </w:r>
+      <w:r>
+        <w:rPr>
+          <w:rFonts w:ascii="Times New Roman" w:hAnsi="Times New Roman" w:cs="Times New Roman"/>
+        </w:rPr>
+        <w:t>e</w:t>
+      </w:r>
+      <w:r>
+        <w:rPr>
+          <w:rFonts w:ascii="Times New Roman" w:hAnsi="Times New Roman" w:cs="Times New Roman"/>
+        </w:rPr>
+        <w:t>.</w:t>
       </w:r>
     </w:p>
     <w:p>
@@ -1610,13 +1766,25 @@
         <w:rPr>
           <w:rFonts w:ascii="Times New Roman" w:hAnsi="Times New Roman" w:cs="Times New Roman"/>
         </w:rPr>
-        <w:t>Similarly, a</w:t>
-      </w:r>
-      <w:r>
-        <w:rPr>
-          <w:rFonts w:ascii="Times New Roman" w:hAnsi="Times New Roman" w:cs="Times New Roman"/>
-        </w:rPr>
-        <w:t>dd `</w:t>
+        <w:t>To enable One Wire Interface, a</w:t>
+      </w:r>
+      <w:r>
+        <w:rPr>
+          <w:rFonts w:ascii="Times New Roman" w:hAnsi="Times New Roman" w:cs="Times New Roman"/>
+        </w:rPr>
+        <w:t>t the command prompt,</w:t>
+      </w:r>
+      <w:r>
+        <w:rPr>
+          <w:rFonts w:ascii="Times New Roman" w:hAnsi="Times New Roman" w:cs="Times New Roman"/>
+        </w:rPr>
+        <w:t xml:space="preserve"> `use sudo nano</w:t>
+      </w:r>
+      <w:r>
+        <w:rPr>
+          <w:rFonts w:ascii="Times New Roman" w:hAnsi="Times New Roman" w:cs="Times New Roman"/>
+        </w:rPr>
+        <w:t xml:space="preserve"> </w:t>
       </w:r>
       <w:r>
         <w:rPr>
@@ -1624,19 +1792,7 @@
           <w:i/>
           <w:iCs/>
         </w:rPr>
-        <w:t>w1-gpio</w:t>
-      </w:r>
-      <w:r>
-        <w:rPr>
-          <w:rFonts w:ascii="Times New Roman" w:hAnsi="Times New Roman" w:cs="Times New Roman"/>
-        </w:rPr>
-        <w:t>`</w:t>
-      </w:r>
-      <w:r>
-        <w:rPr>
-          <w:rFonts w:ascii="Times New Roman" w:hAnsi="Times New Roman" w:cs="Times New Roman"/>
-        </w:rPr>
-        <w:t xml:space="preserve"> and `</w:t>
+        <w:t>/boot/</w:t>
       </w:r>
       <w:r>
         <w:rPr>
@@ -1644,19 +1800,7 @@
           <w:i/>
           <w:iCs/>
         </w:rPr>
-        <w:t>w1-therm</w:t>
-      </w:r>
-      <w:r>
-        <w:rPr>
-          <w:rFonts w:ascii="Times New Roman" w:hAnsi="Times New Roman" w:cs="Times New Roman"/>
-        </w:rPr>
-        <w:t xml:space="preserve">` to </w:t>
-      </w:r>
-      <w:r>
-        <w:rPr>
-          <w:rFonts w:ascii="Times New Roman" w:hAnsi="Times New Roman" w:cs="Times New Roman"/>
-        </w:rPr>
-        <w:t>`</w:t>
+        <w:t>firmware/</w:t>
       </w:r>
       <w:r>
         <w:rPr>
@@ -1664,31 +1808,143 @@
           <w:i/>
           <w:iCs/>
         </w:rPr>
-        <w:t>/etc/modules</w:t>
-      </w:r>
-      <w:r>
-        <w:rPr>
-          <w:rFonts w:ascii="Times New Roman" w:hAnsi="Times New Roman" w:cs="Times New Roman"/>
-        </w:rPr>
-        <w:t>` file</w:t>
-      </w:r>
-      <w:r>
-        <w:rPr>
-          <w:rFonts w:ascii="Times New Roman" w:hAnsi="Times New Roman" w:cs="Times New Roman"/>
-        </w:rPr>
-        <w:t xml:space="preserve"> to load kernel drivers that are used to read temperature on boot</w:t>
-      </w:r>
-      <w:r>
-        <w:rPr>
-          <w:rFonts w:ascii="Times New Roman" w:hAnsi="Times New Roman" w:cs="Times New Roman"/>
-        </w:rPr>
-        <w:t>.</w:t>
+        <w:t>config.txt</w:t>
+      </w:r>
+      <w:r>
+        <w:rPr>
+          <w:rFonts w:ascii="Times New Roman" w:hAnsi="Times New Roman" w:cs="Times New Roman"/>
+        </w:rPr>
+        <w:t>`</w:t>
+      </w:r>
+      <w:r>
+        <w:rPr>
+          <w:rFonts w:ascii="Times New Roman" w:hAnsi="Times New Roman" w:cs="Times New Roman"/>
+        </w:rPr>
+        <w:t xml:space="preserve">, then </w:t>
+      </w:r>
+      <w:r>
+        <w:rPr>
+          <w:rFonts w:ascii="Times New Roman" w:hAnsi="Times New Roman" w:cs="Times New Roman"/>
+        </w:rPr>
+        <w:t>add to</w:t>
+      </w:r>
+      <w:r>
+        <w:rPr>
+          <w:rFonts w:ascii="Times New Roman" w:hAnsi="Times New Roman" w:cs="Times New Roman"/>
+        </w:rPr>
+        <w:t xml:space="preserve"> the file:</w:t>
       </w:r>
       <w:r>
         <w:rPr>
           <w:rFonts w:ascii="Times New Roman" w:hAnsi="Times New Roman" w:cs="Times New Roman"/>
         </w:rPr>
         <w:t xml:space="preserve"> </w:t>
+      </w:r>
+      <w:r>
+        <w:rPr>
+          <w:rFonts w:ascii="Times New Roman" w:hAnsi="Times New Roman" w:cs="Times New Roman"/>
+        </w:rPr>
+        <w:t>‘</w:t>
+      </w:r>
+      <w:r>
+        <w:rPr>
+          <w:rFonts w:ascii="Times New Roman" w:hAnsi="Times New Roman" w:cs="Times New Roman"/>
+        </w:rPr>
+        <w:t>dtoverlay=w1-</w:t>
+      </w:r>
+      <w:r>
+        <w:rPr>
+          <w:rFonts w:ascii="Times New Roman" w:hAnsi="Times New Roman" w:cs="Times New Roman"/>
+        </w:rPr>
+        <w:t>gpio</w:t>
+      </w:r>
+      <w:r>
+        <w:rPr>
+          <w:rFonts w:ascii="Times New Roman" w:hAnsi="Times New Roman" w:cs="Times New Roman"/>
+        </w:rPr>
+        <w:t>, gpiopin</w:t>
+      </w:r>
+      <w:r>
+        <w:rPr>
+          <w:rFonts w:ascii="Times New Roman" w:hAnsi="Times New Roman" w:cs="Times New Roman"/>
+        </w:rPr>
+        <w:t>=X</w:t>
+      </w:r>
+      <w:r>
+        <w:rPr>
+          <w:rFonts w:ascii="Times New Roman" w:hAnsi="Times New Roman" w:cs="Times New Roman"/>
+        </w:rPr>
+        <w:t>’</w:t>
+      </w:r>
+      <w:r>
+        <w:rPr>
+          <w:rFonts w:ascii="Times New Roman" w:hAnsi="Times New Roman" w:cs="Times New Roman"/>
+        </w:rPr>
+        <w:t xml:space="preserve"> (pin of your choice)</w:t>
+      </w:r>
+      <w:r>
+        <w:rPr>
+          <w:rFonts w:ascii="Times New Roman" w:hAnsi="Times New Roman" w:cs="Times New Roman"/>
+        </w:rPr>
+        <w:t>, add all the pins that you have connected the sensors to.</w:t>
+      </w:r>
+      <w:r>
+        <w:rPr>
+          <w:rFonts w:ascii="Times New Roman" w:hAnsi="Times New Roman" w:cs="Times New Roman"/>
+        </w:rPr>
+        <w:t xml:space="preserve"> Exit Nano</w:t>
+      </w:r>
+    </w:p>
+    <w:p>
+      <w:pPr>
+        <w:pStyle w:val="ListParagraph"/>
+        <w:ind w:left="540"/>
+        <w:jc w:val="center"/>
+        <w:rPr>
+          <w:rFonts w:ascii="Times New Roman" w:hAnsi="Times New Roman" w:cs="Times New Roman"/>
+        </w:rPr>
+      </w:pPr>
+      <w:r>
+        <w:rPr>
+          <w:rFonts w:ascii="Times New Roman" w:hAnsi="Times New Roman" w:cs="Times New Roman"/>
+          <w:noProof/>
+        </w:rPr>
+        <w:lastRenderedPageBreak/>
+        <w:drawing>
+          <wp:inline distT="0" distB="0" distL="0" distR="0" wp14:anchorId="03FCBFBB" wp14:editId="339BE11F">
+            <wp:extent cx="3445717" cy="2114550"/>
+            <wp:effectExtent l="0" t="0" r="2540" b="0"/>
+            <wp:docPr id="424825637" name="Picture 1" descr="A screenshot of a computer program&#10;&#10;Description automatically generated"/>
+            <wp:cNvGraphicFramePr>
+              <a:graphicFrameLocks xmlns:a="http://schemas.openxmlformats.org/drawingml/2006/main" noChangeAspect="1"/>
+            </wp:cNvGraphicFramePr>
+            <a:graphic xmlns:a="http://schemas.openxmlformats.org/drawingml/2006/main">
+              <a:graphicData uri="http://schemas.openxmlformats.org/drawingml/2006/picture">
+                <pic:pic xmlns:pic="http://schemas.openxmlformats.org/drawingml/2006/picture">
+                  <pic:nvPicPr>
+                    <pic:cNvPr id="424825637" name="Picture 1" descr="A screenshot of a computer program&#10;&#10;Description automatically generated"/>
+                    <pic:cNvPicPr/>
+                  </pic:nvPicPr>
+                  <pic:blipFill>
+                    <a:blip r:embed="rId13"/>
+                    <a:stretch>
+                      <a:fillRect/>
+                    </a:stretch>
+                  </pic:blipFill>
+                  <pic:spPr>
+                    <a:xfrm>
+                      <a:off x="0" y="0"/>
+                      <a:ext cx="3493400" cy="2143812"/>
+                    </a:xfrm>
+                    <a:prstGeom prst="rect">
+                      <a:avLst/>
+                    </a:prstGeom>
+                  </pic:spPr>
+                </pic:pic>
+              </a:graphicData>
+            </a:graphic>
+          </wp:inline>
+        </w:drawing>
       </w:r>
     </w:p>
     <w:p>
@@ -1712,19 +1968,13 @@
         <w:rPr>
           <w:rFonts w:ascii="Times New Roman" w:hAnsi="Times New Roman" w:cs="Times New Roman"/>
         </w:rPr>
-        <w:t>R</w:t>
-      </w:r>
-      <w:r>
-        <w:rPr>
-          <w:rFonts w:ascii="Times New Roman" w:hAnsi="Times New Roman" w:cs="Times New Roman"/>
-        </w:rPr>
-        <w:t>eboot the Pi with </w:t>
-      </w:r>
-      <w:r>
-        <w:rPr>
-          <w:rFonts w:ascii="Times New Roman" w:hAnsi="Times New Roman" w:cs="Times New Roman"/>
-        </w:rPr>
-        <w:t>`</w:t>
+        <w:t>Similarly, a</w:t>
+      </w:r>
+      <w:r>
+        <w:rPr>
+          <w:rFonts w:ascii="Times New Roman" w:hAnsi="Times New Roman" w:cs="Times New Roman"/>
+        </w:rPr>
+        <w:t>dd `</w:t>
       </w:r>
       <w:r>
         <w:rPr>
@@ -1732,7 +1982,7 @@
           <w:i/>
           <w:iCs/>
         </w:rPr>
-        <w:t>sudo reboot</w:t>
+        <w:t>w1-gpio</w:t>
       </w:r>
       <w:r>
         <w:rPr>
@@ -1744,7 +1994,126 @@
         <w:rPr>
           <w:rFonts w:ascii="Times New Roman" w:hAnsi="Times New Roman" w:cs="Times New Roman"/>
         </w:rPr>
+        <w:t xml:space="preserve"> and `</w:t>
+      </w:r>
+      <w:r>
+        <w:rPr>
+          <w:rFonts w:ascii="Times New Roman" w:hAnsi="Times New Roman" w:cs="Times New Roman"/>
+          <w:i/>
+          <w:iCs/>
+        </w:rPr>
+        <w:t>w</w:t>
+      </w:r>
+      <w:r>
+        <w:rPr>
+          <w:rFonts w:ascii="Times New Roman" w:hAnsi="Times New Roman" w:cs="Times New Roman"/>
+          <w:i/>
+          <w:iCs/>
+        </w:rPr>
+        <w:t>1</w:t>
+      </w:r>
+      <w:r>
+        <w:rPr>
+          <w:rFonts w:ascii="Times New Roman" w:hAnsi="Times New Roman" w:cs="Times New Roman"/>
+          <w:i/>
+          <w:iCs/>
+        </w:rPr>
+        <w:t>-therm</w:t>
+      </w:r>
+      <w:r>
+        <w:rPr>
+          <w:rFonts w:ascii="Times New Roman" w:hAnsi="Times New Roman" w:cs="Times New Roman"/>
+        </w:rPr>
+        <w:t xml:space="preserve">` to </w:t>
+      </w:r>
+      <w:r>
+        <w:rPr>
+          <w:rFonts w:ascii="Times New Roman" w:hAnsi="Times New Roman" w:cs="Times New Roman"/>
+        </w:rPr>
+        <w:t>`</w:t>
+      </w:r>
+      <w:r>
+        <w:rPr>
+          <w:rFonts w:ascii="Times New Roman" w:hAnsi="Times New Roman" w:cs="Times New Roman"/>
+          <w:i/>
+          <w:iCs/>
+        </w:rPr>
+        <w:t>/etc/modules</w:t>
+      </w:r>
+      <w:r>
+        <w:rPr>
+          <w:rFonts w:ascii="Times New Roman" w:hAnsi="Times New Roman" w:cs="Times New Roman"/>
+        </w:rPr>
+        <w:t>` file</w:t>
+      </w:r>
+      <w:r>
+        <w:rPr>
+          <w:rFonts w:ascii="Times New Roman" w:hAnsi="Times New Roman" w:cs="Times New Roman"/>
+        </w:rPr>
+        <w:t xml:space="preserve"> to load kernel drivers that are used to read temperature on boot</w:t>
+      </w:r>
+      <w:r>
+        <w:rPr>
+          <w:rFonts w:ascii="Times New Roman" w:hAnsi="Times New Roman" w:cs="Times New Roman"/>
+        </w:rPr>
         <w:t>.</w:t>
+      </w:r>
+      <w:r>
+        <w:rPr>
+          <w:rFonts w:ascii="Times New Roman" w:hAnsi="Times New Roman" w:cs="Times New Roman"/>
+        </w:rPr>
+        <w:t xml:space="preserve"> </w:t>
+      </w:r>
+    </w:p>
+    <w:p>
+      <w:pPr>
+        <w:pStyle w:val="ListParagraph"/>
+        <w:ind w:left="540"/>
+        <w:jc w:val="center"/>
+        <w:rPr>
+          <w:rFonts w:ascii="Times New Roman" w:hAnsi="Times New Roman" w:cs="Times New Roman"/>
+        </w:rPr>
+      </w:pPr>
+      <w:r>
+        <w:rPr>
+          <w:rFonts w:ascii="Times New Roman" w:hAnsi="Times New Roman" w:cs="Times New Roman"/>
+          <w:noProof/>
+        </w:rPr>
+        <w:drawing>
+          <wp:inline distT="0" distB="0" distL="0" distR="0" wp14:anchorId="04E4A86E" wp14:editId="4B04E115">
+            <wp:extent cx="3019425" cy="1168810"/>
+            <wp:effectExtent l="0" t="0" r="0" b="0"/>
+            <wp:docPr id="3525312" name="Picture 1" descr="A screen shot of a computer&#10;&#10;Description automatically generated"/>
+            <wp:cNvGraphicFramePr>
+              <a:graphicFrameLocks xmlns:a="http://schemas.openxmlformats.org/drawingml/2006/main" noChangeAspect="1"/>
+            </wp:cNvGraphicFramePr>
+            <a:graphic xmlns:a="http://schemas.openxmlformats.org/drawingml/2006/main">
+              <a:graphicData uri="http://schemas.openxmlformats.org/drawingml/2006/picture">
+                <pic:pic xmlns:pic="http://schemas.openxmlformats.org/drawingml/2006/picture">
+                  <pic:nvPicPr>
+                    <pic:cNvPr id="3525312" name="Picture 1" descr="A screen shot of a computer&#10;&#10;Description automatically generated"/>
+                    <pic:cNvPicPr/>
+                  </pic:nvPicPr>
+                  <pic:blipFill>
+                    <a:blip r:embed="rId14"/>
+                    <a:stretch>
+                      <a:fillRect/>
+                    </a:stretch>
+                  </pic:blipFill>
+                  <pic:spPr>
+                    <a:xfrm>
+                      <a:off x="0" y="0"/>
+                      <a:ext cx="3027131" cy="1171793"/>
+                    </a:xfrm>
+                    <a:prstGeom prst="rect">
+                      <a:avLst/>
+                    </a:prstGeom>
+                  </pic:spPr>
+                </pic:pic>
+              </a:graphicData>
+            </a:graphic>
+          </wp:inline>
+        </w:drawing>
       </w:r>
     </w:p>
     <w:p>
@@ -1762,7 +2131,19 @@
         <w:rPr>
           <w:rFonts w:ascii="Times New Roman" w:hAnsi="Times New Roman" w:cs="Times New Roman"/>
         </w:rPr>
-        <w:t>Change directories to the </w:t>
+        <w:t xml:space="preserve"> </w:t>
+      </w:r>
+      <w:r>
+        <w:rPr>
+          <w:rFonts w:ascii="Times New Roman" w:hAnsi="Times New Roman" w:cs="Times New Roman"/>
+        </w:rPr>
+        <w:t>R</w:t>
+      </w:r>
+      <w:r>
+        <w:rPr>
+          <w:rFonts w:ascii="Times New Roman" w:hAnsi="Times New Roman" w:cs="Times New Roman"/>
+        </w:rPr>
+        <w:t>eboot the Pi with </w:t>
       </w:r>
       <w:r>
         <w:rPr>
@@ -1776,7 +2157,7 @@
           <w:i/>
           <w:iCs/>
         </w:rPr>
-        <w:t>/sys/bus/w1/devices</w:t>
+        <w:t>sudo reboot</w:t>
       </w:r>
       <w:r>
         <w:rPr>
@@ -1788,43 +2169,7 @@
         <w:rPr>
           <w:rFonts w:ascii="Times New Roman" w:hAnsi="Times New Roman" w:cs="Times New Roman"/>
         </w:rPr>
-        <w:t xml:space="preserve"> </w:t>
-      </w:r>
-      <w:r>
-        <w:rPr>
-          <w:rFonts w:ascii="Times New Roman" w:hAnsi="Times New Roman" w:cs="Times New Roman"/>
-        </w:rPr>
-        <w:t xml:space="preserve">folder </w:t>
-      </w:r>
-      <w:r>
-        <w:rPr>
-          <w:rFonts w:ascii="Times New Roman" w:hAnsi="Times New Roman" w:cs="Times New Roman"/>
-        </w:rPr>
-        <w:t>by entering </w:t>
-      </w:r>
-      <w:r>
-        <w:rPr>
-          <w:rFonts w:ascii="Times New Roman" w:hAnsi="Times New Roman" w:cs="Times New Roman"/>
-        </w:rPr>
-        <w:t>`</w:t>
-      </w:r>
-      <w:r>
-        <w:rPr>
-          <w:rFonts w:ascii="Times New Roman" w:hAnsi="Times New Roman" w:cs="Times New Roman"/>
-        </w:rPr>
-        <w:t>cd /sys/bus/w1/devices</w:t>
-      </w:r>
-      <w:r>
-        <w:rPr>
-          <w:rFonts w:ascii="Times New Roman" w:hAnsi="Times New Roman" w:cs="Times New Roman"/>
-        </w:rPr>
-        <w:t xml:space="preserve">` and </w:t>
-      </w:r>
-      <w:r>
-        <w:rPr>
-          <w:rFonts w:ascii="Times New Roman" w:hAnsi="Times New Roman" w:cs="Times New Roman"/>
-        </w:rPr>
-        <w:t>enter ls to list the devices:</w:t>
+        <w:t>.</w:t>
       </w:r>
     </w:p>
     <w:p>
@@ -1842,13 +2187,7 @@
         <w:rPr>
           <w:rFonts w:ascii="Times New Roman" w:hAnsi="Times New Roman" w:cs="Times New Roman"/>
         </w:rPr>
-        <w:t>E</w:t>
-      </w:r>
-      <w:r>
-        <w:rPr>
-          <w:rFonts w:ascii="Times New Roman" w:hAnsi="Times New Roman" w:cs="Times New Roman"/>
-        </w:rPr>
-        <w:t>nter </w:t>
+        <w:t xml:space="preserve">Enter </w:t>
       </w:r>
       <w:r>
         <w:rPr>
@@ -1859,16 +2198,20 @@
       <w:r>
         <w:rPr>
           <w:rFonts w:ascii="Times New Roman" w:hAnsi="Times New Roman" w:cs="Times New Roman"/>
-          <w:i/>
-          <w:iCs/>
-        </w:rPr>
-        <w:t>cd 28-000006637696</w:t>
-      </w:r>
-      <w:r>
-        <w:rPr>
-          <w:rFonts w:ascii="Times New Roman" w:hAnsi="Times New Roman" w:cs="Times New Roman"/>
-        </w:rPr>
-        <w:t>` (Change numbers to the folder name in your pi)</w:t>
+        </w:rPr>
+        <w:t>cd /sys/bus/w1/devices</w:t>
+      </w:r>
+      <w:r>
+        <w:rPr>
+          <w:rFonts w:ascii="Times New Roman" w:hAnsi="Times New Roman" w:cs="Times New Roman"/>
+        </w:rPr>
+        <w:t xml:space="preserve">` and </w:t>
+      </w:r>
+      <w:r>
+        <w:rPr>
+          <w:rFonts w:ascii="Times New Roman" w:hAnsi="Times New Roman" w:cs="Times New Roman"/>
+        </w:rPr>
+        <w:t>enter ls to list the devices:</w:t>
       </w:r>
     </w:p>
     <w:p>
@@ -1886,7 +2229,13 @@
         <w:rPr>
           <w:rFonts w:ascii="Times New Roman" w:hAnsi="Times New Roman" w:cs="Times New Roman"/>
         </w:rPr>
-        <w:t>Enter </w:t>
+        <w:t>E</w:t>
+      </w:r>
+      <w:r>
+        <w:rPr>
+          <w:rFonts w:ascii="Times New Roman" w:hAnsi="Times New Roman" w:cs="Times New Roman"/>
+        </w:rPr>
+        <w:t>nter </w:t>
       </w:r>
       <w:r>
         <w:rPr>
@@ -1900,6 +2249,44 @@
           <w:i/>
           <w:iCs/>
         </w:rPr>
+        <w:t>cd 28-000006637696</w:t>
+      </w:r>
+      <w:r>
+        <w:rPr>
+          <w:rFonts w:ascii="Times New Roman" w:hAnsi="Times New Roman" w:cs="Times New Roman"/>
+        </w:rPr>
+        <w:t>` (Change numbers to the folder name in your pi)</w:t>
+      </w:r>
+    </w:p>
+    <w:p>
+      <w:pPr>
+        <w:pStyle w:val="ListParagraph"/>
+        <w:numPr>
+          <w:ilvl w:val="0"/>
+          <w:numId w:val="4"/>
+        </w:numPr>
+        <w:rPr>
+          <w:rFonts w:ascii="Times New Roman" w:hAnsi="Times New Roman" w:cs="Times New Roman"/>
+        </w:rPr>
+      </w:pPr>
+      <w:r>
+        <w:rPr>
+          <w:rFonts w:ascii="Times New Roman" w:hAnsi="Times New Roman" w:cs="Times New Roman"/>
+        </w:rPr>
+        <w:t>Enter </w:t>
+      </w:r>
+      <w:r>
+        <w:rPr>
+          <w:rFonts w:ascii="Times New Roman" w:hAnsi="Times New Roman" w:cs="Times New Roman"/>
+        </w:rPr>
+        <w:t>`</w:t>
+      </w:r>
+      <w:r>
+        <w:rPr>
+          <w:rFonts w:ascii="Times New Roman" w:hAnsi="Times New Roman" w:cs="Times New Roman"/>
+          <w:i/>
+          <w:iCs/>
+        </w:rPr>
         <w:t>cat w1_slave</w:t>
       </w:r>
       <w:r>
@@ -1930,13 +2317,12 @@
           <w:noProof/>
           <w:u w:val="single"/>
         </w:rPr>
-        <w:lastRenderedPageBreak/>
         <w:drawing>
           <wp:inline distT="0" distB="0" distL="0" distR="0" wp14:anchorId="768F6F00" wp14:editId="4E7CF636">
             <wp:extent cx="3173104" cy="1999312"/>
             <wp:effectExtent l="0" t="0" r="8255" b="1270"/>
             <wp:docPr id="910940814" name="Picture 5" descr="Raspberry Pi DS18B20 Temperature Sensor Tutorial - DS18B20 Raw Output">
-              <a:hlinkClick xmlns:a="http://schemas.openxmlformats.org/drawingml/2006/main" r:id="rId13"/>
+              <a:hlinkClick xmlns:a="http://schemas.openxmlformats.org/drawingml/2006/main" r:id="rId15"/>
             </wp:docPr>
             <wp:cNvGraphicFramePr>
               <a:graphicFrameLocks xmlns:a="http://schemas.openxmlformats.org/drawingml/2006/main" noChangeAspect="1"/>
@@ -1951,7 +2337,7 @@
                     </pic:cNvPicPr>
                   </pic:nvPicPr>
                   <pic:blipFill>
-                    <a:blip r:embed="rId14">
+                    <a:blip r:embed="rId16">
                       <a:extLst>
                         <a:ext uri="{28A0092B-C50C-407E-A947-70E740481C1C}">
                           <a14:useLocalDpi xmlns:a14="http://schemas.microsoft.com/office/drawing/2010/main" val="0"/>
@@ -1988,6 +2374,36 @@
         <w:pStyle w:val="ListParagraph"/>
         <w:numPr>
           <w:ilvl w:val="0"/>
+          <w:numId w:val="4"/>
+        </w:numPr>
+        <w:rPr>
+          <w:rFonts w:ascii="Times New Roman" w:hAnsi="Times New Roman" w:cs="Times New Roman"/>
+        </w:rPr>
+      </w:pPr>
+      <w:r>
+        <w:rPr>
+          <w:rFonts w:ascii="Times New Roman" w:hAnsi="Times New Roman" w:cs="Times New Roman"/>
+        </w:rPr>
+        <w:t>If you are adding Sensors after the Lab Monitor has been deployed as service, you will need to restart the service (sudo systemctl restart monitor.service)</w:t>
+      </w:r>
+      <w:r>
+        <w:rPr>
+          <w:rFonts w:ascii="Times New Roman" w:hAnsi="Times New Roman" w:cs="Times New Roman"/>
+        </w:rPr>
+        <w:t xml:space="preserve"> </w:t>
+      </w:r>
+      <w:r>
+        <w:rPr>
+          <w:rFonts w:ascii="Times New Roman" w:hAnsi="Times New Roman" w:cs="Times New Roman"/>
+        </w:rPr>
+        <w:t xml:space="preserve">to detect new sensors. </w:t>
+      </w:r>
+    </w:p>
+    <w:p>
+      <w:pPr>
+        <w:pStyle w:val="ListParagraph"/>
+        <w:numPr>
+          <w:ilvl w:val="0"/>
           <w:numId w:val="15"/>
         </w:numPr>
         <w:rPr>
@@ -2028,7 +2444,7 @@
         </w:rPr>
         <w:t xml:space="preserve">Download the source code from GitHub using this </w:t>
       </w:r>
-      <w:hyperlink r:id="rId15" w:history="1">
+      <w:hyperlink r:id="rId17" w:history="1">
         <w:r>
           <w:rPr>
             <w:rStyle w:val="Hyperlink"/>
@@ -2183,15 +2599,50 @@
         </w:numPr>
         <w:rPr>
           <w:rFonts w:ascii="Times New Roman" w:hAnsi="Times New Roman" w:cs="Times New Roman"/>
-          <w:b/>
-          <w:bCs/>
-        </w:rPr>
-      </w:pPr>
-      <w:r>
-        <w:rPr>
-          <w:rFonts w:ascii="Times New Roman" w:hAnsi="Times New Roman" w:cs="Times New Roman"/>
-        </w:rPr>
-        <w:t>`cd` into the project folder and run the project using `python main.py`.</w:t>
+        </w:rPr>
+      </w:pPr>
+      <w:r>
+        <w:rPr>
+          <w:rFonts w:ascii="Times New Roman" w:hAnsi="Times New Roman" w:cs="Times New Roman"/>
+        </w:rPr>
+        <w:lastRenderedPageBreak/>
+        <w:t xml:space="preserve">You might have to change the UART device </w:t>
+      </w:r>
+      <w:r>
+        <w:rPr>
+          <w:rFonts w:ascii="Times New Roman" w:hAnsi="Times New Roman" w:cs="Times New Roman"/>
+        </w:rPr>
+        <w:t>in the codebase (SIM7600x.py</w:t>
+      </w:r>
+      <w:r>
+        <w:rPr>
+          <w:rFonts w:ascii="Times New Roman" w:hAnsi="Times New Roman" w:cs="Times New Roman"/>
+        </w:rPr>
+        <w:t>)</w:t>
+      </w:r>
+      <w:r>
+        <w:rPr>
+          <w:rFonts w:ascii="Times New Roman" w:hAnsi="Times New Roman" w:cs="Times New Roman"/>
+        </w:rPr>
+        <w:t xml:space="preserve"> </w:t>
+      </w:r>
+      <w:r>
+        <w:rPr>
+          <w:rFonts w:ascii="Times New Roman" w:hAnsi="Times New Roman" w:cs="Times New Roman"/>
+        </w:rPr>
+        <w:t xml:space="preserve">according to PI you are using, </w:t>
+      </w:r>
+      <w:r>
+        <w:rPr>
+          <w:rFonts w:ascii="Times New Roman" w:hAnsi="Times New Roman" w:cs="Times New Roman"/>
+        </w:rPr>
+        <w:t>the</w:t>
+      </w:r>
+      <w:r>
+        <w:rPr>
+          <w:rFonts w:ascii="Times New Roman" w:hAnsi="Times New Roman" w:cs="Times New Roman" w:hint="eastAsia"/>
+        </w:rPr>
+        <w:t xml:space="preserve"> user UART device of Raspberry Pi 2B/Zero is ttyAMA0, and ttyS0 of Raspberry Pi 3B.</w:t>
       </w:r>
     </w:p>
     <w:p>
@@ -2211,6 +2662,26 @@
         <w:rPr>
           <w:rFonts w:ascii="Times New Roman" w:hAnsi="Times New Roman" w:cs="Times New Roman"/>
         </w:rPr>
+        <w:t>`cd` into the project folder and run the project using `python main.py`.</w:t>
+      </w:r>
+    </w:p>
+    <w:p>
+      <w:pPr>
+        <w:pStyle w:val="ListParagraph"/>
+        <w:numPr>
+          <w:ilvl w:val="0"/>
+          <w:numId w:val="4"/>
+        </w:numPr>
+        <w:rPr>
+          <w:rFonts w:ascii="Times New Roman" w:hAnsi="Times New Roman" w:cs="Times New Roman"/>
+          <w:b/>
+          <w:bCs/>
+        </w:rPr>
+      </w:pPr>
+      <w:r>
+        <w:rPr>
+          <w:rFonts w:ascii="Times New Roman" w:hAnsi="Times New Roman" w:cs="Times New Roman"/>
+        </w:rPr>
         <w:t xml:space="preserve">This should </w:t>
       </w:r>
       <w:r>
@@ -2394,7 +2865,19 @@
         <w:rPr>
           <w:rFonts w:ascii="Times New Roman" w:hAnsi="Times New Roman" w:cs="Times New Roman"/>
         </w:rPr>
-        <w:t>To install it, ‘sudo apt-get install nginx’ then enter ‘cd /etc/nginx/sites-available/default’.</w:t>
+        <w:t>To install it, ‘sudo apt-get install nginx’ then enter ‘</w:t>
+      </w:r>
+      <w:r>
+        <w:rPr>
+          <w:rFonts w:ascii="Times New Roman" w:hAnsi="Times New Roman" w:cs="Times New Roman"/>
+        </w:rPr>
+        <w:t>nano</w:t>
+      </w:r>
+      <w:r>
+        <w:rPr>
+          <w:rFonts w:ascii="Times New Roman" w:hAnsi="Times New Roman" w:cs="Times New Roman"/>
+        </w:rPr>
+        <w:t xml:space="preserve"> /etc/nginx/sites-available/default’.</w:t>
       </w:r>
     </w:p>
     <w:p>
@@ -2443,30 +2926,14 @@
           <w:rFonts w:ascii="Times New Roman" w:hAnsi="Times New Roman" w:cs="Times New Roman"/>
         </w:rPr>
         <w:br/>
-        <w:t xml:space="preserve">    </w:t>
-      </w:r>
-      <w:proofErr w:type="spellStart"/>
-      <w:r>
-        <w:rPr>
-          <w:rFonts w:ascii="Times New Roman" w:hAnsi="Times New Roman" w:cs="Times New Roman"/>
-        </w:rPr>
-        <w:t>server_name</w:t>
-      </w:r>
-      <w:proofErr w:type="spellEnd"/>
-      <w:r>
-        <w:rPr>
-          <w:rFonts w:ascii="Times New Roman" w:hAnsi="Times New Roman" w:cs="Times New Roman"/>
-        </w:rPr>
-        <w:t xml:space="preserve"> </w:t>
-      </w:r>
-      <w:proofErr w:type="gramStart"/>
+        <w:t xml:space="preserve">    server_name </w:t>
+      </w:r>
       <w:r>
         <w:rPr>
           <w:rFonts w:ascii="Times New Roman" w:hAnsi="Times New Roman" w:cs="Times New Roman"/>
         </w:rPr>
         <w:t>_;</w:t>
       </w:r>
-      <w:proofErr w:type="gramEnd"/>
     </w:p>
     <w:p>
       <w:pPr>
@@ -2495,16 +2962,20 @@
         <w:rPr>
           <w:rFonts w:ascii="Times New Roman" w:hAnsi="Times New Roman" w:cs="Times New Roman"/>
         </w:rPr>
-        <w:t xml:space="preserve">        proxy_pass </w:t>
-      </w:r>
-      <w:proofErr w:type="gramStart"/>
-      <w:r>
-        <w:rPr>
-          <w:rFonts w:ascii="Times New Roman" w:hAnsi="Times New Roman" w:cs="Times New Roman"/>
-        </w:rPr>
-        <w:t>http://127.0.0.1:8080;</w:t>
-      </w:r>
-      <w:proofErr w:type="gramEnd"/>
+        <w:t xml:space="preserve">        proxy_pass http://127.0.0.1</w:t>
+      </w:r>
+      <w:r>
+        <w:rPr>
+          <w:rFonts w:ascii="Times New Roman" w:hAnsi="Times New Roman" w:cs="Times New Roman"/>
+        </w:rPr>
+        <w:t>:5000</w:t>
+      </w:r>
+      <w:r>
+        <w:rPr>
+          <w:rFonts w:ascii="Times New Roman" w:hAnsi="Times New Roman" w:cs="Times New Roman"/>
+        </w:rPr>
+        <w:t>;</w:t>
+      </w:r>
     </w:p>
     <w:p>
       <w:pPr>
@@ -2518,16 +2989,8 @@
         <w:rPr>
           <w:rFonts w:ascii="Times New Roman" w:hAnsi="Times New Roman" w:cs="Times New Roman"/>
         </w:rPr>
-        <w:t xml:space="preserve">        proxy_set_header Host $</w:t>
-      </w:r>
-      <w:proofErr w:type="gramStart"/>
-      <w:r>
-        <w:rPr>
-          <w:rFonts w:ascii="Times New Roman" w:hAnsi="Times New Roman" w:cs="Times New Roman"/>
-        </w:rPr>
-        <w:t>host;</w:t>
-      </w:r>
-      <w:proofErr w:type="gramEnd"/>
+        <w:t xml:space="preserve">        proxy_set_header Host $host;</w:t>
+      </w:r>
     </w:p>
     <w:p>
       <w:pPr>
@@ -2541,16 +3004,8 @@
         <w:rPr>
           <w:rFonts w:ascii="Times New Roman" w:hAnsi="Times New Roman" w:cs="Times New Roman"/>
         </w:rPr>
-        <w:t xml:space="preserve">        proxy_set_header X-Real-IP $remote_</w:t>
-      </w:r>
-      <w:proofErr w:type="gramStart"/>
-      <w:r>
-        <w:rPr>
-          <w:rFonts w:ascii="Times New Roman" w:hAnsi="Times New Roman" w:cs="Times New Roman"/>
-        </w:rPr>
-        <w:t>addr;</w:t>
-      </w:r>
-      <w:proofErr w:type="gramEnd"/>
+        <w:t xml:space="preserve">        proxy_set_header X-Real-IP $remote_addr;</w:t>
+      </w:r>
     </w:p>
     <w:p>
       <w:pPr>
@@ -2564,16 +3019,8 @@
         <w:rPr>
           <w:rFonts w:ascii="Times New Roman" w:hAnsi="Times New Roman" w:cs="Times New Roman"/>
         </w:rPr>
-        <w:t xml:space="preserve">        proxy_set_header X-Forwarded-For $proxy_add_x_forwarded_</w:t>
-      </w:r>
-      <w:proofErr w:type="gramStart"/>
-      <w:r>
-        <w:rPr>
-          <w:rFonts w:ascii="Times New Roman" w:hAnsi="Times New Roman" w:cs="Times New Roman"/>
-        </w:rPr>
-        <w:t>for;</w:t>
-      </w:r>
-      <w:proofErr w:type="gramEnd"/>
+        <w:t xml:space="preserve">        proxy_set_header X-Forwarded-For $proxy_add_x_forwarded_for;</w:t>
+      </w:r>
     </w:p>
     <w:p>
       <w:pPr>
@@ -2587,16 +3034,8 @@
         <w:rPr>
           <w:rFonts w:ascii="Times New Roman" w:hAnsi="Times New Roman" w:cs="Times New Roman"/>
         </w:rPr>
-        <w:t xml:space="preserve">        proxy_set_header X-Forwarded-Proto $</w:t>
-      </w:r>
-      <w:proofErr w:type="gramStart"/>
-      <w:r>
-        <w:rPr>
-          <w:rFonts w:ascii="Times New Roman" w:hAnsi="Times New Roman" w:cs="Times New Roman"/>
-        </w:rPr>
-        <w:t>scheme;</w:t>
-      </w:r>
-      <w:proofErr w:type="gramEnd"/>
+        <w:t xml:space="preserve">        proxy_set_header X-Forwarded-Proto $scheme;</w:t>
+      </w:r>
     </w:p>
     <w:p>
       <w:pPr>
@@ -2782,7 +3221,6 @@
         <w:rPr>
           <w:rFonts w:ascii="Times New Roman" w:hAnsi="Times New Roman" w:cs="Times New Roman"/>
         </w:rPr>
-        <w:lastRenderedPageBreak/>
         <w:t>To achieve that</w:t>
       </w:r>
       <w:r>
@@ -2805,18 +3243,8 @@
           <w:i/>
           <w:iCs/>
         </w:rPr>
-        <w:t>sudo nano /etc/systemd/system/</w:t>
-      </w:r>
-      <w:proofErr w:type="spellStart"/>
-      <w:r>
-        <w:rPr>
-          <w:rFonts w:ascii="Times New Roman" w:hAnsi="Times New Roman" w:cs="Times New Roman"/>
-          <w:i/>
-          <w:iCs/>
-        </w:rPr>
-        <w:t>monitor.service</w:t>
-      </w:r>
-      <w:proofErr w:type="spellEnd"/>
+        <w:t>sudo nano /etc/systemd/system/monitor.service</w:t>
+      </w:r>
       <w:r>
         <w:rPr>
           <w:rFonts w:ascii="Times New Roman" w:hAnsi="Times New Roman" w:cs="Times New Roman"/>
@@ -2829,7 +3257,19 @@
         <w:rPr>
           <w:rFonts w:ascii="Times New Roman" w:hAnsi="Times New Roman" w:cs="Times New Roman"/>
         </w:rPr>
-        <w:t>and paste the following into that file.</w:t>
+        <w:t xml:space="preserve">and paste the following </w:t>
+      </w:r>
+      <w:r>
+        <w:rPr>
+          <w:rFonts w:ascii="Times New Roman" w:hAnsi="Times New Roman" w:cs="Times New Roman"/>
+        </w:rPr>
+        <w:t xml:space="preserve">configuration </w:t>
+      </w:r>
+      <w:r>
+        <w:rPr>
+          <w:rFonts w:ascii="Times New Roman" w:hAnsi="Times New Roman" w:cs="Times New Roman"/>
+        </w:rPr>
+        <w:t>into that file.</w:t>
       </w:r>
     </w:p>
     <w:p>
@@ -2876,18 +3316,8 @@
         <w:rPr>
           <w:rFonts w:ascii="Times New Roman" w:hAnsi="Times New Roman" w:cs="Times New Roman"/>
         </w:rPr>
-        <w:t>After=multi-</w:t>
-      </w:r>
-      <w:proofErr w:type="spellStart"/>
-      <w:proofErr w:type="gramStart"/>
-      <w:r>
-        <w:rPr>
-          <w:rFonts w:ascii="Times New Roman" w:hAnsi="Times New Roman" w:cs="Times New Roman"/>
-        </w:rPr>
-        <w:t>user.target</w:t>
-      </w:r>
-      <w:proofErr w:type="spellEnd"/>
-      <w:proofErr w:type="gramEnd"/>
+        <w:t>After=multi-user.target</w:t>
+      </w:r>
     </w:p>
     <w:p>
       <w:pPr>
@@ -2936,19 +3366,11 @@
           <w:rFonts w:ascii="Times New Roman" w:hAnsi="Times New Roman" w:cs="Times New Roman"/>
         </w:rPr>
       </w:pPr>
-      <w:proofErr w:type="spellStart"/>
-      <w:r>
-        <w:rPr>
-          <w:rFonts w:ascii="Times New Roman" w:hAnsi="Times New Roman" w:cs="Times New Roman"/>
-        </w:rPr>
-        <w:t>WorkingDirectory</w:t>
-      </w:r>
-      <w:proofErr w:type="spellEnd"/>
-      <w:r>
-        <w:rPr>
-          <w:rFonts w:ascii="Times New Roman" w:hAnsi="Times New Roman" w:cs="Times New Roman"/>
-        </w:rPr>
-        <w:t>=/home/pi/GSM-Alarm</w:t>
+      <w:r>
+        <w:rPr>
+          <w:rFonts w:ascii="Times New Roman" w:hAnsi="Times New Roman" w:cs="Times New Roman"/>
+        </w:rPr>
+        <w:t>WorkingDirectory=/home/pi/GSM-Alarm</w:t>
       </w:r>
     </w:p>
     <w:p>
@@ -2959,33 +3381,11 @@
           <w:rFonts w:ascii="Times New Roman" w:hAnsi="Times New Roman" w:cs="Times New Roman"/>
         </w:rPr>
       </w:pPr>
-      <w:proofErr w:type="spellStart"/>
-      <w:r>
-        <w:rPr>
-          <w:rFonts w:ascii="Times New Roman" w:hAnsi="Times New Roman" w:cs="Times New Roman"/>
-        </w:rPr>
-        <w:t>ExecStart</w:t>
-      </w:r>
-      <w:proofErr w:type="spellEnd"/>
-      <w:r>
-        <w:rPr>
-          <w:rFonts w:ascii="Times New Roman" w:hAnsi="Times New Roman" w:cs="Times New Roman"/>
-        </w:rPr>
-        <w:t>=/</w:t>
-      </w:r>
-      <w:proofErr w:type="spellStart"/>
-      <w:r>
-        <w:rPr>
-          <w:rFonts w:ascii="Times New Roman" w:hAnsi="Times New Roman" w:cs="Times New Roman"/>
-        </w:rPr>
-        <w:t>usr</w:t>
-      </w:r>
-      <w:proofErr w:type="spellEnd"/>
-      <w:r>
-        <w:rPr>
-          <w:rFonts w:ascii="Times New Roman" w:hAnsi="Times New Roman" w:cs="Times New Roman"/>
-        </w:rPr>
-        <w:t>/bin/python3 /home/pi/GSM-Alarm/main.py</w:t>
+      <w:r>
+        <w:rPr>
+          <w:rFonts w:ascii="Times New Roman" w:hAnsi="Times New Roman" w:cs="Times New Roman"/>
+        </w:rPr>
+        <w:t>ExecStart=/usr/bin/python3 /home/pi/GSM-Alarm/main.py</w:t>
       </w:r>
     </w:p>
     <w:p>
@@ -3011,19 +3411,11 @@
           <w:rFonts w:ascii="Times New Roman" w:hAnsi="Times New Roman" w:cs="Times New Roman"/>
         </w:rPr>
       </w:pPr>
-      <w:proofErr w:type="spellStart"/>
-      <w:r>
-        <w:rPr>
-          <w:rFonts w:ascii="Times New Roman" w:hAnsi="Times New Roman" w:cs="Times New Roman"/>
-        </w:rPr>
-        <w:t>RestartSec</w:t>
-      </w:r>
-      <w:proofErr w:type="spellEnd"/>
-      <w:r>
-        <w:rPr>
-          <w:rFonts w:ascii="Times New Roman" w:hAnsi="Times New Roman" w:cs="Times New Roman"/>
-        </w:rPr>
-        <w:t>=3</w:t>
+      <w:r>
+        <w:rPr>
+          <w:rFonts w:ascii="Times New Roman" w:hAnsi="Times New Roman" w:cs="Times New Roman"/>
+        </w:rPr>
+        <w:t>RestartSec=3</w:t>
       </w:r>
     </w:p>
     <w:p>
@@ -3043,19 +3435,12 @@
           <w:rFonts w:ascii="Times New Roman" w:hAnsi="Times New Roman" w:cs="Times New Roman"/>
         </w:rPr>
       </w:pPr>
-      <w:proofErr w:type="spellStart"/>
-      <w:r>
-        <w:rPr>
-          <w:rFonts w:ascii="Times New Roman" w:hAnsi="Times New Roman" w:cs="Times New Roman"/>
-        </w:rPr>
-        <w:t>StandardOutput</w:t>
-      </w:r>
-      <w:proofErr w:type="spellEnd"/>
-      <w:r>
-        <w:rPr>
-          <w:rFonts w:ascii="Times New Roman" w:hAnsi="Times New Roman" w:cs="Times New Roman"/>
-        </w:rPr>
-        <w:t>=journal</w:t>
+      <w:r>
+        <w:rPr>
+          <w:rFonts w:ascii="Times New Roman" w:hAnsi="Times New Roman" w:cs="Times New Roman"/>
+        </w:rPr>
+        <w:lastRenderedPageBreak/>
+        <w:t>StandardOutput=journal</w:t>
       </w:r>
     </w:p>
     <w:p>
@@ -3066,19 +3451,11 @@
           <w:rFonts w:ascii="Times New Roman" w:hAnsi="Times New Roman" w:cs="Times New Roman"/>
         </w:rPr>
       </w:pPr>
-      <w:proofErr w:type="spellStart"/>
-      <w:r>
-        <w:rPr>
-          <w:rFonts w:ascii="Times New Roman" w:hAnsi="Times New Roman" w:cs="Times New Roman"/>
-        </w:rPr>
-        <w:t>StandardError</w:t>
-      </w:r>
-      <w:proofErr w:type="spellEnd"/>
-      <w:r>
-        <w:rPr>
-          <w:rFonts w:ascii="Times New Roman" w:hAnsi="Times New Roman" w:cs="Times New Roman"/>
-        </w:rPr>
-        <w:t>=journal</w:t>
+      <w:r>
+        <w:rPr>
+          <w:rFonts w:ascii="Times New Roman" w:hAnsi="Times New Roman" w:cs="Times New Roman"/>
+        </w:rPr>
+        <w:t>StandardError=journal</w:t>
       </w:r>
     </w:p>
     <w:p>
@@ -3089,28 +3466,12 @@
           <w:rFonts w:ascii="Times New Roman" w:hAnsi="Times New Roman" w:cs="Times New Roman"/>
         </w:rPr>
       </w:pPr>
-      <w:proofErr w:type="spellStart"/>
-      <w:r>
-        <w:rPr>
-          <w:rFonts w:ascii="Times New Roman" w:hAnsi="Times New Roman" w:cs="Times New Roman"/>
-        </w:rPr>
-        <w:t>SyslogIdentifier</w:t>
-      </w:r>
-      <w:proofErr w:type="spellEnd"/>
-      <w:r>
-        <w:rPr>
-          <w:rFonts w:ascii="Times New Roman" w:hAnsi="Times New Roman" w:cs="Times New Roman"/>
-        </w:rPr>
-        <w:t>=</w:t>
-      </w:r>
-      <w:proofErr w:type="spellStart"/>
-      <w:r>
-        <w:rPr>
-          <w:rFonts w:ascii="Times New Roman" w:hAnsi="Times New Roman" w:cs="Times New Roman"/>
-        </w:rPr>
-        <w:t>LabMonitor</w:t>
-      </w:r>
-      <w:proofErr w:type="spellEnd"/>
+      <w:r>
+        <w:rPr>
+          <w:rFonts w:ascii="Times New Roman" w:hAnsi="Times New Roman" w:cs="Times New Roman"/>
+        </w:rPr>
+        <w:t>SyslogIdentifier=LabMonitor</w:t>
+      </w:r>
     </w:p>
     <w:p>
       <w:pPr>
@@ -3159,30 +3520,12 @@
           <w:rFonts w:ascii="Times New Roman" w:hAnsi="Times New Roman" w:cs="Times New Roman"/>
         </w:rPr>
       </w:pPr>
-      <w:proofErr w:type="spellStart"/>
-      <w:r>
-        <w:rPr>
-          <w:rFonts w:ascii="Times New Roman" w:hAnsi="Times New Roman" w:cs="Times New Roman"/>
-        </w:rPr>
-        <w:t>WantedBy</w:t>
-      </w:r>
-      <w:proofErr w:type="spellEnd"/>
-      <w:r>
-        <w:rPr>
-          <w:rFonts w:ascii="Times New Roman" w:hAnsi="Times New Roman" w:cs="Times New Roman"/>
-        </w:rPr>
-        <w:t>=multi-</w:t>
-      </w:r>
-      <w:proofErr w:type="spellStart"/>
-      <w:proofErr w:type="gramStart"/>
-      <w:r>
-        <w:rPr>
-          <w:rFonts w:ascii="Times New Roman" w:hAnsi="Times New Roman" w:cs="Times New Roman"/>
-        </w:rPr>
-        <w:t>user.target</w:t>
-      </w:r>
-      <w:proofErr w:type="spellEnd"/>
-      <w:proofErr w:type="gramEnd"/>
+      <w:r>
+        <w:rPr>
+          <w:rFonts w:ascii="Times New Roman" w:hAnsi="Times New Roman" w:cs="Times New Roman"/>
+        </w:rPr>
+        <w:t>WantedBy=multi-user.target</w:t>
+      </w:r>
     </w:p>
     <w:p>
       <w:pPr>
@@ -3242,56 +3585,34 @@
           <w:i/>
           <w:iCs/>
         </w:rPr>
-        <w:t xml:space="preserve"> </w:t>
-      </w:r>
-      <w:proofErr w:type="spellStart"/>
-      <w:proofErr w:type="gramStart"/>
+        <w:t xml:space="preserve"> monitor.service</w:t>
+      </w:r>
+      <w:r>
+        <w:rPr>
+          <w:rFonts w:ascii="Times New Roman" w:hAnsi="Times New Roman" w:cs="Times New Roman"/>
+        </w:rPr>
+        <w:t>`</w:t>
+      </w:r>
+      <w:r>
+        <w:rPr>
+          <w:rFonts w:ascii="Times New Roman" w:hAnsi="Times New Roman" w:cs="Times New Roman"/>
+        </w:rPr>
+        <w:t xml:space="preserve"> and </w:t>
+      </w:r>
+      <w:r>
+        <w:rPr>
+          <w:rFonts w:ascii="Times New Roman" w:hAnsi="Times New Roman" w:cs="Times New Roman"/>
+        </w:rPr>
+        <w:t>`</w:t>
+      </w:r>
       <w:r>
         <w:rPr>
           <w:rFonts w:ascii="Times New Roman" w:hAnsi="Times New Roman" w:cs="Times New Roman"/>
           <w:i/>
           <w:iCs/>
         </w:rPr>
-        <w:t>monitor.service</w:t>
-      </w:r>
-      <w:proofErr w:type="spellEnd"/>
-      <w:proofErr w:type="gramEnd"/>
-      <w:r>
-        <w:rPr>
-          <w:rFonts w:ascii="Times New Roman" w:hAnsi="Times New Roman" w:cs="Times New Roman"/>
-        </w:rPr>
-        <w:t>`</w:t>
-      </w:r>
-      <w:r>
-        <w:rPr>
-          <w:rFonts w:ascii="Times New Roman" w:hAnsi="Times New Roman" w:cs="Times New Roman"/>
-        </w:rPr>
-        <w:t xml:space="preserve"> and </w:t>
-      </w:r>
-      <w:r>
-        <w:rPr>
-          <w:rFonts w:ascii="Times New Roman" w:hAnsi="Times New Roman" w:cs="Times New Roman"/>
-        </w:rPr>
-        <w:t>`</w:t>
-      </w:r>
-      <w:r>
-        <w:rPr>
-          <w:rFonts w:ascii="Times New Roman" w:hAnsi="Times New Roman" w:cs="Times New Roman"/>
-          <w:i/>
-          <w:iCs/>
-        </w:rPr>
-        <w:t xml:space="preserve">sudo systemctl start </w:t>
-      </w:r>
-      <w:proofErr w:type="spellStart"/>
-      <w:r>
-        <w:rPr>
-          <w:rFonts w:ascii="Times New Roman" w:hAnsi="Times New Roman" w:cs="Times New Roman"/>
-          <w:i/>
-          <w:iCs/>
-        </w:rPr>
-        <w:t>monitor.service</w:t>
-      </w:r>
-      <w:proofErr w:type="spellEnd"/>
+        <w:t>sudo systemctl start monitor.service</w:t>
+      </w:r>
       <w:r>
         <w:rPr>
           <w:rFonts w:ascii="Times New Roman" w:hAnsi="Times New Roman" w:cs="Times New Roman"/>
@@ -3371,36 +3692,22 @@
         </w:rPr>
         <w:t>write `</w:t>
       </w:r>
-      <w:proofErr w:type="spellStart"/>
       <w:r>
         <w:rPr>
           <w:rFonts w:ascii="Times New Roman" w:hAnsi="Times New Roman" w:cs="Times New Roman"/>
           <w:i/>
           <w:iCs/>
         </w:rPr>
-        <w:t>journalctl</w:t>
-      </w:r>
-      <w:proofErr w:type="spellEnd"/>
+        <w:t xml:space="preserve">journalctl -u </w:t>
+      </w:r>
       <w:r>
         <w:rPr>
           <w:rFonts w:ascii="Times New Roman" w:hAnsi="Times New Roman" w:cs="Times New Roman"/>
           <w:i/>
           <w:iCs/>
         </w:rPr>
-        <w:t xml:space="preserve"> -u </w:t>
-      </w:r>
-      <w:proofErr w:type="spellStart"/>
-      <w:proofErr w:type="gramStart"/>
-      <w:r>
-        <w:rPr>
-          <w:rFonts w:ascii="Times New Roman" w:hAnsi="Times New Roman" w:cs="Times New Roman"/>
-          <w:i/>
-          <w:iCs/>
-        </w:rPr>
         <w:t>monitor.service</w:t>
       </w:r>
-      <w:proofErr w:type="spellEnd"/>
-      <w:proofErr w:type="gramEnd"/>
       <w:r>
         <w:rPr>
           <w:rFonts w:ascii="Times New Roman" w:hAnsi="Times New Roman" w:cs="Times New Roman"/>
@@ -3461,20 +3768,8 @@
           <w:i/>
           <w:iCs/>
         </w:rPr>
-        <w:t xml:space="preserve">sudo systemctl restart </w:t>
-      </w:r>
-      <w:proofErr w:type="spellStart"/>
-      <w:proofErr w:type="gramStart"/>
-      <w:r>
-        <w:rPr>
-          <w:rFonts w:ascii="Times New Roman" w:hAnsi="Times New Roman" w:cs="Times New Roman"/>
-          <w:i/>
-          <w:iCs/>
-        </w:rPr>
-        <w:t>monitor.service</w:t>
-      </w:r>
-      <w:proofErr w:type="spellEnd"/>
-      <w:proofErr w:type="gramEnd"/>
+        <w:t>sudo systemctl restart monitor.service</w:t>
+      </w:r>
       <w:r>
         <w:rPr>
           <w:rFonts w:ascii="Times New Roman" w:hAnsi="Times New Roman" w:cs="Times New Roman"/>
@@ -3655,7 +3950,6 @@
           <w:sz w:val="28"/>
           <w:szCs w:val="28"/>
         </w:rPr>
-        <w:lastRenderedPageBreak/>
         <w:t>Access the Web Page</w:t>
       </w:r>
     </w:p>
@@ -3686,7 +3980,15 @@
           <w:sz w:val="22"/>
           <w:szCs w:val="22"/>
         </w:rPr>
-        <w:t>10</w:t>
+        <w:t>1</w:t>
+      </w:r>
+      <w:r>
+        <w:rPr>
+          <w:rFonts w:ascii="Times New Roman" w:hAnsi="Times New Roman" w:cs="Times New Roman"/>
+          <w:sz w:val="22"/>
+          <w:szCs w:val="22"/>
+        </w:rPr>
+        <w:t>5</w:t>
       </w:r>
       <w:r>
         <w:rPr>
@@ -4509,6 +4811,96 @@
     </w:lvl>
   </w:abstractNum>
   <w:abstractNum w:abstractNumId="7" w15:restartNumberingAfterBreak="0">
+    <w:nsid w:val="259801EB"/>
+    <w:multiLevelType w:val="hybridMultilevel"/>
+    <w:tmpl w:val="82EC161E"/>
+    <w:lvl w:ilvl="0" w:tplc="FFFFFFFF">
+      <w:start w:val="1"/>
+      <w:numFmt w:val="upperLetter"/>
+      <w:lvlText w:val="%1."/>
+      <w:lvlJc w:val="left"/>
+      <w:pPr>
+        <w:ind w:left="990" w:hanging="360"/>
+      </w:pPr>
+      <w:rPr>
+        <w:b/>
+        <w:bCs/>
+      </w:rPr>
+    </w:lvl>
+    <w:lvl w:ilvl="1" w:tplc="FFFFFFFF" w:tentative="1">
+      <w:start w:val="1"/>
+      <w:numFmt w:val="lowerLetter"/>
+      <w:lvlText w:val="%2."/>
+      <w:lvlJc w:val="left"/>
+      <w:pPr>
+        <w:ind w:left="1620" w:hanging="360"/>
+      </w:pPr>
+    </w:lvl>
+    <w:lvl w:ilvl="2" w:tplc="FFFFFFFF" w:tentative="1">
+      <w:start w:val="1"/>
+      <w:numFmt w:val="lowerRoman"/>
+      <w:lvlText w:val="%3."/>
+      <w:lvlJc w:val="right"/>
+      <w:pPr>
+        <w:ind w:left="2340" w:hanging="180"/>
+      </w:pPr>
+    </w:lvl>
+    <w:lvl w:ilvl="3" w:tplc="FFFFFFFF" w:tentative="1">
+      <w:start w:val="1"/>
+      <w:numFmt w:val="decimal"/>
+      <w:lvlText w:val="%4."/>
+      <w:lvlJc w:val="left"/>
+      <w:pPr>
+        <w:ind w:left="3060" w:hanging="360"/>
+      </w:pPr>
+    </w:lvl>
+    <w:lvl w:ilvl="4" w:tplc="FFFFFFFF" w:tentative="1">
+      <w:start w:val="1"/>
+      <w:numFmt w:val="lowerLetter"/>
+      <w:lvlText w:val="%5."/>
+      <w:lvlJc w:val="left"/>
+      <w:pPr>
+        <w:ind w:left="3780" w:hanging="360"/>
+      </w:pPr>
+    </w:lvl>
+    <w:lvl w:ilvl="5" w:tplc="FFFFFFFF" w:tentative="1">
+      <w:start w:val="1"/>
+      <w:numFmt w:val="lowerRoman"/>
+      <w:lvlText w:val="%6."/>
+      <w:lvlJc w:val="right"/>
+      <w:pPr>
+        <w:ind w:left="4500" w:hanging="180"/>
+      </w:pPr>
+    </w:lvl>
+    <w:lvl w:ilvl="6" w:tplc="FFFFFFFF" w:tentative="1">
+      <w:start w:val="1"/>
+      <w:numFmt w:val="decimal"/>
+      <w:lvlText w:val="%7."/>
+      <w:lvlJc w:val="left"/>
+      <w:pPr>
+        <w:ind w:left="5220" w:hanging="360"/>
+      </w:pPr>
+    </w:lvl>
+    <w:lvl w:ilvl="7" w:tplc="FFFFFFFF" w:tentative="1">
+      <w:start w:val="1"/>
+      <w:numFmt w:val="lowerLetter"/>
+      <w:lvlText w:val="%8."/>
+      <w:lvlJc w:val="left"/>
+      <w:pPr>
+        <w:ind w:left="5940" w:hanging="360"/>
+      </w:pPr>
+    </w:lvl>
+    <w:lvl w:ilvl="8" w:tplc="FFFFFFFF" w:tentative="1">
+      <w:start w:val="1"/>
+      <w:numFmt w:val="lowerRoman"/>
+      <w:lvlText w:val="%9."/>
+      <w:lvlJc w:val="right"/>
+      <w:pPr>
+        <w:ind w:left="6660" w:hanging="180"/>
+      </w:pPr>
+    </w:lvl>
+  </w:abstractNum>
+  <w:abstractNum w:abstractNumId="8" w15:restartNumberingAfterBreak="0">
     <w:nsid w:val="25B016DE"/>
     <w:multiLevelType w:val="multilevel"/>
     <w:tmpl w:val="F894C780"/>
@@ -4621,7 +5013,7 @@
       </w:pPr>
     </w:lvl>
   </w:abstractNum>
-  <w:abstractNum w:abstractNumId="8" w15:restartNumberingAfterBreak="0">
+  <w:abstractNum w:abstractNumId="9" w15:restartNumberingAfterBreak="0">
     <w:nsid w:val="25F55185"/>
     <w:multiLevelType w:val="multilevel"/>
     <w:tmpl w:val="24E8470A"/>
@@ -4734,7 +5126,7 @@
       </w:pPr>
     </w:lvl>
   </w:abstractNum>
-  <w:abstractNum w:abstractNumId="9" w15:restartNumberingAfterBreak="0">
+  <w:abstractNum w:abstractNumId="10" w15:restartNumberingAfterBreak="0">
     <w:nsid w:val="2AD91489"/>
     <w:multiLevelType w:val="hybridMultilevel"/>
     <w:tmpl w:val="7F72D6E8"/>
@@ -4823,7 +5215,7 @@
       </w:pPr>
     </w:lvl>
   </w:abstractNum>
-  <w:abstractNum w:abstractNumId="10" w15:restartNumberingAfterBreak="0">
+  <w:abstractNum w:abstractNumId="11" w15:restartNumberingAfterBreak="0">
     <w:nsid w:val="2AE30A3F"/>
     <w:multiLevelType w:val="hybridMultilevel"/>
     <w:tmpl w:val="BBAEA46A"/>
@@ -4936,7 +5328,7 @@
       </w:rPr>
     </w:lvl>
   </w:abstractNum>
-  <w:abstractNum w:abstractNumId="11" w15:restartNumberingAfterBreak="0">
+  <w:abstractNum w:abstractNumId="12" w15:restartNumberingAfterBreak="0">
     <w:nsid w:val="2D430E9B"/>
     <w:multiLevelType w:val="hybridMultilevel"/>
     <w:tmpl w:val="82EC161E"/>
@@ -4946,7 +5338,7 @@
       <w:lvlText w:val="%1."/>
       <w:lvlJc w:val="left"/>
       <w:pPr>
-        <w:ind w:left="900" w:hanging="360"/>
+        <w:ind w:left="990" w:hanging="360"/>
       </w:pPr>
       <w:rPr>
         <w:b/>
@@ -5026,7 +5418,7 @@
       </w:pPr>
     </w:lvl>
   </w:abstractNum>
-  <w:abstractNum w:abstractNumId="12" w15:restartNumberingAfterBreak="0">
+  <w:abstractNum w:abstractNumId="13" w15:restartNumberingAfterBreak="0">
     <w:nsid w:val="36CB374D"/>
     <w:multiLevelType w:val="hybridMultilevel"/>
     <w:tmpl w:val="9CF27EF6"/>
@@ -5141,7 +5533,7 @@
       </w:rPr>
     </w:lvl>
   </w:abstractNum>
-  <w:abstractNum w:abstractNumId="13" w15:restartNumberingAfterBreak="0">
+  <w:abstractNum w:abstractNumId="14" w15:restartNumberingAfterBreak="0">
     <w:nsid w:val="37F14C2C"/>
     <w:multiLevelType w:val="hybridMultilevel"/>
     <w:tmpl w:val="2F8C7518"/>
@@ -5230,7 +5622,156 @@
       </w:pPr>
     </w:lvl>
   </w:abstractNum>
-  <w:abstractNum w:abstractNumId="14" w15:restartNumberingAfterBreak="0">
+  <w:abstractNum w:abstractNumId="15" w15:restartNumberingAfterBreak="0">
+    <w:nsid w:val="38DC0CA1"/>
+    <w:multiLevelType w:val="multilevel"/>
+    <w:tmpl w:val="723E2818"/>
+    <w:lvl w:ilvl="0">
+      <w:start w:val="1"/>
+      <w:numFmt w:val="bullet"/>
+      <w:lvlText w:val=""/>
+      <w:lvlJc w:val="left"/>
+      <w:pPr>
+        <w:tabs>
+          <w:tab w:val="num" w:pos="720"/>
+        </w:tabs>
+        <w:ind w:left="720" w:hanging="360"/>
+      </w:pPr>
+      <w:rPr>
+        <w:rFonts w:ascii="Symbol" w:hAnsi="Symbol" w:hint="default"/>
+        <w:sz w:val="20"/>
+      </w:rPr>
+    </w:lvl>
+    <w:lvl w:ilvl="1" w:tentative="1">
+      <w:start w:val="1"/>
+      <w:numFmt w:val="bullet"/>
+      <w:lvlText w:val="o"/>
+      <w:lvlJc w:val="left"/>
+      <w:pPr>
+        <w:tabs>
+          <w:tab w:val="num" w:pos="1440"/>
+        </w:tabs>
+        <w:ind w:left="1440" w:hanging="360"/>
+      </w:pPr>
+      <w:rPr>
+        <w:rFonts w:ascii="Courier New" w:hAnsi="Courier New" w:hint="default"/>
+        <w:sz w:val="20"/>
+      </w:rPr>
+    </w:lvl>
+    <w:lvl w:ilvl="2" w:tentative="1">
+      <w:start w:val="1"/>
+      <w:numFmt w:val="bullet"/>
+      <w:lvlText w:val=""/>
+      <w:lvlJc w:val="left"/>
+      <w:pPr>
+        <w:tabs>
+          <w:tab w:val="num" w:pos="2160"/>
+        </w:tabs>
+        <w:ind w:left="2160" w:hanging="360"/>
+      </w:pPr>
+      <w:rPr>
+        <w:rFonts w:ascii="Wingdings" w:hAnsi="Wingdings" w:hint="default"/>
+        <w:sz w:val="20"/>
+      </w:rPr>
+    </w:lvl>
+    <w:lvl w:ilvl="3" w:tentative="1">
+      <w:start w:val="1"/>
+      <w:numFmt w:val="bullet"/>
+      <w:lvlText w:val=""/>
+      <w:lvlJc w:val="left"/>
+      <w:pPr>
+        <w:tabs>
+          <w:tab w:val="num" w:pos="2880"/>
+        </w:tabs>
+        <w:ind w:left="2880" w:hanging="360"/>
+      </w:pPr>
+      <w:rPr>
+        <w:rFonts w:ascii="Wingdings" w:hAnsi="Wingdings" w:hint="default"/>
+        <w:sz w:val="20"/>
+      </w:rPr>
+    </w:lvl>
+    <w:lvl w:ilvl="4" w:tentative="1">
+      <w:start w:val="1"/>
+      <w:numFmt w:val="bullet"/>
+      <w:lvlText w:val=""/>
+      <w:lvlJc w:val="left"/>
+      <w:pPr>
+        <w:tabs>
+          <w:tab w:val="num" w:pos="3600"/>
+        </w:tabs>
+        <w:ind w:left="3600" w:hanging="360"/>
+      </w:pPr>
+      <w:rPr>
+        <w:rFonts w:ascii="Wingdings" w:hAnsi="Wingdings" w:hint="default"/>
+        <w:sz w:val="20"/>
+      </w:rPr>
+    </w:lvl>
+    <w:lvl w:ilvl="5" w:tentative="1">
+      <w:start w:val="1"/>
+      <w:numFmt w:val="bullet"/>
+      <w:lvlText w:val=""/>
+      <w:lvlJc w:val="left"/>
+      <w:pPr>
+        <w:tabs>
+          <w:tab w:val="num" w:pos="4320"/>
+        </w:tabs>
+        <w:ind w:left="4320" w:hanging="360"/>
+      </w:pPr>
+      <w:rPr>
+        <w:rFonts w:ascii="Wingdings" w:hAnsi="Wingdings" w:hint="default"/>
+        <w:sz w:val="20"/>
+      </w:rPr>
+    </w:lvl>
+    <w:lvl w:ilvl="6" w:tentative="1">
+      <w:start w:val="1"/>
+      <w:numFmt w:val="bullet"/>
+      <w:lvlText w:val=""/>
+      <w:lvlJc w:val="left"/>
+      <w:pPr>
+        <w:tabs>
+          <w:tab w:val="num" w:pos="5040"/>
+        </w:tabs>
+        <w:ind w:left="5040" w:hanging="360"/>
+      </w:pPr>
+      <w:rPr>
+        <w:rFonts w:ascii="Wingdings" w:hAnsi="Wingdings" w:hint="default"/>
+        <w:sz w:val="20"/>
+      </w:rPr>
+    </w:lvl>
+    <w:lvl w:ilvl="7" w:tentative="1">
+      <w:start w:val="1"/>
+      <w:numFmt w:val="bullet"/>
+      <w:lvlText w:val=""/>
+      <w:lvlJc w:val="left"/>
+      <w:pPr>
+        <w:tabs>
+          <w:tab w:val="num" w:pos="5760"/>
+        </w:tabs>
+        <w:ind w:left="5760" w:hanging="360"/>
+      </w:pPr>
+      <w:rPr>
+        <w:rFonts w:ascii="Wingdings" w:hAnsi="Wingdings" w:hint="default"/>
+        <w:sz w:val="20"/>
+      </w:rPr>
+    </w:lvl>
+    <w:lvl w:ilvl="8" w:tentative="1">
+      <w:start w:val="1"/>
+      <w:numFmt w:val="bullet"/>
+      <w:lvlText w:val=""/>
+      <w:lvlJc w:val="left"/>
+      <w:pPr>
+        <w:tabs>
+          <w:tab w:val="num" w:pos="6480"/>
+        </w:tabs>
+        <w:ind w:left="6480" w:hanging="360"/>
+      </w:pPr>
+      <w:rPr>
+        <w:rFonts w:ascii="Wingdings" w:hAnsi="Wingdings" w:hint="default"/>
+        <w:sz w:val="20"/>
+      </w:rPr>
+    </w:lvl>
+  </w:abstractNum>
+  <w:abstractNum w:abstractNumId="16" w15:restartNumberingAfterBreak="0">
     <w:nsid w:val="425E6280"/>
     <w:multiLevelType w:val="hybridMultilevel"/>
     <w:tmpl w:val="1E76E578"/>
@@ -5343,7 +5884,7 @@
       </w:rPr>
     </w:lvl>
   </w:abstractNum>
-  <w:abstractNum w:abstractNumId="15" w15:restartNumberingAfterBreak="0">
+  <w:abstractNum w:abstractNumId="17" w15:restartNumberingAfterBreak="0">
     <w:nsid w:val="515B6668"/>
     <w:multiLevelType w:val="multilevel"/>
     <w:tmpl w:val="E08AB994"/>
@@ -5456,7 +5997,7 @@
       </w:pPr>
     </w:lvl>
   </w:abstractNum>
-  <w:abstractNum w:abstractNumId="16" w15:restartNumberingAfterBreak="0">
+  <w:abstractNum w:abstractNumId="18" w15:restartNumberingAfterBreak="0">
     <w:nsid w:val="52763AFE"/>
     <w:multiLevelType w:val="hybridMultilevel"/>
     <w:tmpl w:val="B7445AD0"/>
@@ -5569,7 +6110,7 @@
       </w:rPr>
     </w:lvl>
   </w:abstractNum>
-  <w:abstractNum w:abstractNumId="17" w15:restartNumberingAfterBreak="0">
+  <w:abstractNum w:abstractNumId="19" w15:restartNumberingAfterBreak="0">
     <w:nsid w:val="571B6058"/>
     <w:multiLevelType w:val="multilevel"/>
     <w:tmpl w:val="B7141136"/>
@@ -5682,7 +6223,7 @@
       </w:pPr>
     </w:lvl>
   </w:abstractNum>
-  <w:abstractNum w:abstractNumId="18" w15:restartNumberingAfterBreak="0">
+  <w:abstractNum w:abstractNumId="20" w15:restartNumberingAfterBreak="0">
     <w:nsid w:val="59F25CE6"/>
     <w:multiLevelType w:val="hybridMultilevel"/>
     <w:tmpl w:val="121E5014"/>
@@ -5771,7 +6312,7 @@
       </w:pPr>
     </w:lvl>
   </w:abstractNum>
-  <w:abstractNum w:abstractNumId="19" w15:restartNumberingAfterBreak="0">
+  <w:abstractNum w:abstractNumId="21" w15:restartNumberingAfterBreak="0">
     <w:nsid w:val="5E3320FE"/>
     <w:multiLevelType w:val="hybridMultilevel"/>
     <w:tmpl w:val="ED8E01A2"/>
@@ -5884,7 +6425,7 @@
       </w:rPr>
     </w:lvl>
   </w:abstractNum>
-  <w:abstractNum w:abstractNumId="20" w15:restartNumberingAfterBreak="0">
+  <w:abstractNum w:abstractNumId="22" w15:restartNumberingAfterBreak="0">
     <w:nsid w:val="6AC85425"/>
     <w:multiLevelType w:val="hybridMultilevel"/>
     <w:tmpl w:val="1D442BE8"/>
@@ -5973,7 +6514,7 @@
       </w:pPr>
     </w:lvl>
   </w:abstractNum>
-  <w:abstractNum w:abstractNumId="21" w15:restartNumberingAfterBreak="0">
+  <w:abstractNum w:abstractNumId="23" w15:restartNumberingAfterBreak="0">
     <w:nsid w:val="6BC95D0B"/>
     <w:multiLevelType w:val="hybridMultilevel"/>
     <w:tmpl w:val="6F9065C6"/>
@@ -6062,7 +6603,7 @@
       </w:pPr>
     </w:lvl>
   </w:abstractNum>
-  <w:abstractNum w:abstractNumId="22" w15:restartNumberingAfterBreak="0">
+  <w:abstractNum w:abstractNumId="24" w15:restartNumberingAfterBreak="0">
     <w:nsid w:val="6F6710ED"/>
     <w:multiLevelType w:val="hybridMultilevel"/>
     <w:tmpl w:val="A89E3B4E"/>
@@ -6175,7 +6716,7 @@
       </w:rPr>
     </w:lvl>
   </w:abstractNum>
-  <w:abstractNum w:abstractNumId="23" w15:restartNumberingAfterBreak="0">
+  <w:abstractNum w:abstractNumId="25" w15:restartNumberingAfterBreak="0">
     <w:nsid w:val="75520A15"/>
     <w:multiLevelType w:val="hybridMultilevel"/>
     <w:tmpl w:val="2BC0F36A"/>
@@ -6288,7 +6829,7 @@
       </w:rPr>
     </w:lvl>
   </w:abstractNum>
-  <w:abstractNum w:abstractNumId="24" w15:restartNumberingAfterBreak="0">
+  <w:abstractNum w:abstractNumId="26" w15:restartNumberingAfterBreak="0">
     <w:nsid w:val="7A1721DC"/>
     <w:multiLevelType w:val="hybridMultilevel"/>
     <w:tmpl w:val="47A2883C"/>
@@ -6401,7 +6942,7 @@
       </w:rPr>
     </w:lvl>
   </w:abstractNum>
-  <w:abstractNum w:abstractNumId="25" w15:restartNumberingAfterBreak="0">
+  <w:abstractNum w:abstractNumId="27" w15:restartNumberingAfterBreak="0">
     <w:nsid w:val="7CDE1656"/>
     <w:multiLevelType w:val="multilevel"/>
     <w:tmpl w:val="1FC407BA"/>
@@ -6514,7 +7055,7 @@
       </w:pPr>
     </w:lvl>
   </w:abstractNum>
-  <w:abstractNum w:abstractNumId="26" w15:restartNumberingAfterBreak="0">
+  <w:abstractNum w:abstractNumId="28" w15:restartNumberingAfterBreak="0">
     <w:nsid w:val="7EB0018D"/>
     <w:multiLevelType w:val="hybridMultilevel"/>
     <w:tmpl w:val="7D98AD3A"/>
@@ -6628,28 +7169,28 @@
     </w:lvl>
   </w:abstractNum>
   <w:num w:numId="1" w16cid:durableId="1841694596">
-    <w:abstractNumId w:val="18"/>
+    <w:abstractNumId w:val="20"/>
   </w:num>
   <w:num w:numId="2" w16cid:durableId="769158419">
-    <w:abstractNumId w:val="14"/>
+    <w:abstractNumId w:val="16"/>
   </w:num>
   <w:num w:numId="3" w16cid:durableId="2073309856">
-    <w:abstractNumId w:val="12"/>
+    <w:abstractNumId w:val="13"/>
   </w:num>
   <w:num w:numId="4" w16cid:durableId="707412691">
-    <w:abstractNumId w:val="22"/>
+    <w:abstractNumId w:val="24"/>
   </w:num>
   <w:num w:numId="5" w16cid:durableId="150490374">
     <w:abstractNumId w:val="5"/>
   </w:num>
   <w:num w:numId="6" w16cid:durableId="1304889713">
-    <w:abstractNumId w:val="16"/>
+    <w:abstractNumId w:val="18"/>
   </w:num>
   <w:num w:numId="7" w16cid:durableId="1254778008">
-    <w:abstractNumId w:val="24"/>
+    <w:abstractNumId w:val="26"/>
   </w:num>
   <w:num w:numId="8" w16cid:durableId="1384056508">
-    <w:abstractNumId w:val="26"/>
+    <w:abstractNumId w:val="28"/>
   </w:num>
   <w:num w:numId="9" w16cid:durableId="871694716">
     <w:abstractNumId w:val="4"/>
@@ -6658,31 +7199,31 @@
     <w:abstractNumId w:val="2"/>
   </w:num>
   <w:num w:numId="11" w16cid:durableId="1507282630">
+    <w:abstractNumId w:val="25"/>
+  </w:num>
+  <w:num w:numId="12" w16cid:durableId="957101930">
     <w:abstractNumId w:val="23"/>
   </w:num>
-  <w:num w:numId="12" w16cid:durableId="957101930">
+  <w:num w:numId="13" w16cid:durableId="1132559303">
+    <w:abstractNumId w:val="14"/>
+  </w:num>
+  <w:num w:numId="14" w16cid:durableId="2006474867">
     <w:abstractNumId w:val="21"/>
   </w:num>
-  <w:num w:numId="13" w16cid:durableId="1132559303">
-    <w:abstractNumId w:val="13"/>
+  <w:num w:numId="15" w16cid:durableId="1492063861">
+    <w:abstractNumId w:val="12"/>
   </w:num>
-  <w:num w:numId="14" w16cid:durableId="2006474867">
-    <w:abstractNumId w:val="19"/>
-  </w:num>
-  <w:num w:numId="15" w16cid:durableId="1492063861">
+  <w:num w:numId="16" w16cid:durableId="1709598804">
     <w:abstractNumId w:val="11"/>
   </w:num>
-  <w:num w:numId="16" w16cid:durableId="1709598804">
-    <w:abstractNumId w:val="10"/>
-  </w:num>
   <w:num w:numId="17" w16cid:durableId="883757948">
-    <w:abstractNumId w:val="8"/>
+    <w:abstractNumId w:val="9"/>
     <w:lvlOverride w:ilvl="0">
       <w:startOverride w:val="1"/>
     </w:lvlOverride>
   </w:num>
   <w:num w:numId="18" w16cid:durableId="1039861049">
-    <w:abstractNumId w:val="15"/>
+    <w:abstractNumId w:val="17"/>
     <w:lvlOverride w:ilvl="0">
       <w:startOverride w:val="1"/>
     </w:lvlOverride>
@@ -6694,7 +7235,7 @@
     </w:lvlOverride>
   </w:num>
   <w:num w:numId="20" w16cid:durableId="1723023551">
-    <w:abstractNumId w:val="17"/>
+    <w:abstractNumId w:val="19"/>
     <w:lvlOverride w:ilvl="0">
       <w:startOverride w:val="5"/>
     </w:lvlOverride>
@@ -6706,13 +7247,13 @@
     </w:lvlOverride>
   </w:num>
   <w:num w:numId="22" w16cid:durableId="1465465842">
-    <w:abstractNumId w:val="7"/>
+    <w:abstractNumId w:val="8"/>
     <w:lvlOverride w:ilvl="0">
       <w:startOverride w:val="7"/>
     </w:lvlOverride>
   </w:num>
   <w:num w:numId="23" w16cid:durableId="554003121">
-    <w:abstractNumId w:val="25"/>
+    <w:abstractNumId w:val="27"/>
     <w:lvlOverride w:ilvl="0">
       <w:startOverride w:val="8"/>
     </w:lvlOverride>
@@ -6721,13 +7262,19 @@
     <w:abstractNumId w:val="6"/>
   </w:num>
   <w:num w:numId="25" w16cid:durableId="2088768636">
-    <w:abstractNumId w:val="20"/>
+    <w:abstractNumId w:val="22"/>
   </w:num>
   <w:num w:numId="26" w16cid:durableId="1286501455">
-    <w:abstractNumId w:val="9"/>
+    <w:abstractNumId w:val="10"/>
   </w:num>
   <w:num w:numId="27" w16cid:durableId="727801705">
     <w:abstractNumId w:val="0"/>
+  </w:num>
+  <w:num w:numId="28" w16cid:durableId="1274240250">
+    <w:abstractNumId w:val="15"/>
+  </w:num>
+  <w:num w:numId="29" w16cid:durableId="1163353145">
+    <w:abstractNumId w:val="7"/>
   </w:num>
 </w:numbering>
 </file>
@@ -7987,23 +8534,6 @@
 </file>
 
 <file path=customXml/item2.xml><?xml version="1.0" encoding="utf-8"?>
-<p:properties xmlns:p="http://schemas.microsoft.com/office/2006/metadata/properties" xmlns:xsi="http://www.w3.org/2001/XMLSchema-instance" xmlns:pc="http://schemas.microsoft.com/office/infopath/2007/PartnerControls">
-  <documentManagement>
-    <_activity xmlns="04a13512-85b7-41a4-b277-568f16d56ee8" xsi:nil="true"/>
-  </documentManagement>
-</p:properties>
-</file>
-
-<file path=customXml/item3.xml><?xml version="1.0" encoding="utf-8"?>
-<?mso-contentType ?>
-<FormTemplates xmlns="http://schemas.microsoft.com/sharepoint/v3/contenttype/forms">
-  <Display>DocumentLibraryForm</Display>
-  <Edit>DocumentLibraryForm</Edit>
-  <New>DocumentLibraryForm</New>
-</FormTemplates>
-</file>
-
-<file path=customXml/item4.xml><?xml version="1.0" encoding="utf-8"?>
 <ct:contentTypeSchema xmlns:ct="http://schemas.microsoft.com/office/2006/metadata/contentType" xmlns:ma="http://schemas.microsoft.com/office/2006/metadata/properties/metaAttributes" ct:_="" ma:_="" ma:contentTypeName="Document" ma:contentTypeID="0x010100F629C4A45705A1438EFD8A0C6297DF6A" ma:contentTypeVersion="8" ma:contentTypeDescription="Create a new document." ma:contentTypeScope="" ma:versionID="eeefda589afe03a61f0e3a24a13e6ce8">
   <xsd:schema xmlns:xsd="http://www.w3.org/2001/XMLSchema" xmlns:xs="http://www.w3.org/2001/XMLSchema" xmlns:p="http://schemas.microsoft.com/office/2006/metadata/properties" xmlns:ns3="04a13512-85b7-41a4-b277-568f16d56ee8" xmlns:ns4="1f94cbda-cfe0-4a15-a2b6-51bd39b3d3d6" targetNamespace="http://schemas.microsoft.com/office/2006/metadata/properties" ma:root="true" ma:fieldsID="2d42022706ee9c2de96a5be2037d9ebf" ns3:_="" ns4:_="">
     <xsd:import namespace="04a13512-85b7-41a4-b277-568f16d56ee8"/>
@@ -8192,6 +8722,23 @@
 </ct:contentTypeSchema>
 </file>
 
+<file path=customXml/item3.xml><?xml version="1.0" encoding="utf-8"?>
+<?mso-contentType ?>
+<FormTemplates xmlns="http://schemas.microsoft.com/sharepoint/v3/contenttype/forms">
+  <Display>DocumentLibraryForm</Display>
+  <Edit>DocumentLibraryForm</Edit>
+  <New>DocumentLibraryForm</New>
+</FormTemplates>
+</file>
+
+<file path=customXml/item4.xml><?xml version="1.0" encoding="utf-8"?>
+<p:properties xmlns:p="http://schemas.microsoft.com/office/2006/metadata/properties" xmlns:xsi="http://www.w3.org/2001/XMLSchema-instance" xmlns:pc="http://schemas.microsoft.com/office/infopath/2007/PartnerControls">
+  <documentManagement>
+    <_activity xmlns="04a13512-85b7-41a4-b277-568f16d56ee8" xsi:nil="true"/>
+  </documentManagement>
+</p:properties>
+</file>
+
 <file path=customXml/itemProps1.xml><?xml version="1.0" encoding="utf-8"?>
 <ds:datastoreItem xmlns:ds="http://schemas.openxmlformats.org/officeDocument/2006/customXml" ds:itemID="{96E6B353-31DD-48E9-8427-3A4C4272229C}">
   <ds:schemaRefs>
@@ -8201,24 +8748,6 @@
 </file>
 
 <file path=customXml/itemProps2.xml><?xml version="1.0" encoding="utf-8"?>
-<ds:datastoreItem xmlns:ds="http://schemas.openxmlformats.org/officeDocument/2006/customXml" ds:itemID="{3DBC85DD-8EAC-4599-B2A3-1815D055D7CD}">
-  <ds:schemaRefs>
-    <ds:schemaRef ds:uri="http://schemas.microsoft.com/office/2006/metadata/properties"/>
-    <ds:schemaRef ds:uri="http://schemas.microsoft.com/office/infopath/2007/PartnerControls"/>
-    <ds:schemaRef ds:uri="04a13512-85b7-41a4-b277-568f16d56ee8"/>
-  </ds:schemaRefs>
-</ds:datastoreItem>
-</file>
-
-<file path=customXml/itemProps3.xml><?xml version="1.0" encoding="utf-8"?>
-<ds:datastoreItem xmlns:ds="http://schemas.openxmlformats.org/officeDocument/2006/customXml" ds:itemID="{1AAE2BC9-CA65-427D-A37B-A1768784070A}">
-  <ds:schemaRefs>
-    <ds:schemaRef ds:uri="http://schemas.microsoft.com/sharepoint/v3/contenttype/forms"/>
-  </ds:schemaRefs>
-</ds:datastoreItem>
-</file>
-
-<file path=customXml/itemProps4.xml><?xml version="1.0" encoding="utf-8"?>
 <ds:datastoreItem xmlns:ds="http://schemas.openxmlformats.org/officeDocument/2006/customXml" ds:itemID="{2B9B0922-C6B5-47C3-B4DF-890CB8C0E182}">
   <ds:schemaRefs>
     <ds:schemaRef ds:uri="http://schemas.microsoft.com/office/2006/metadata/contentType"/>
@@ -8235,4 +8764,22 @@
     <ds:schemaRef ds:uri="http://schemas.microsoft.com/internal/obd"/>
   </ds:schemaRefs>
 </ds:datastoreItem>
+</file>
+
+<file path=customXml/itemProps3.xml><?xml version="1.0" encoding="utf-8"?>
+<ds:datastoreItem xmlns:ds="http://schemas.openxmlformats.org/officeDocument/2006/customXml" ds:itemID="{1AAE2BC9-CA65-427D-A37B-A1768784070A}">
+  <ds:schemaRefs>
+    <ds:schemaRef ds:uri="http://schemas.microsoft.com/sharepoint/v3/contenttype/forms"/>
+  </ds:schemaRefs>
+</ds:datastoreItem>
+</file>
+
+<file path=customXml/itemProps4.xml><?xml version="1.0" encoding="utf-8"?>
+<ds:datastoreItem xmlns:ds="http://schemas.openxmlformats.org/officeDocument/2006/customXml" ds:itemID="{3DBC85DD-8EAC-4599-B2A3-1815D055D7CD}">
+  <ds:schemaRefs>
+    <ds:schemaRef ds:uri="http://schemas.microsoft.com/office/2006/metadata/properties"/>
+    <ds:schemaRef ds:uri="http://schemas.microsoft.com/office/infopath/2007/PartnerControls"/>
+    <ds:schemaRef ds:uri="04a13512-85b7-41a4-b277-568f16d56ee8"/>
+  </ds:schemaRefs>
+</ds:datastoreItem>
 </file>
</xml_diff>

<commit_message>
Improved fault tolerance || Updated Document
</commit_message>
<xml_diff>
--- a/LabMonitor Document.docx
+++ b/LabMonitor Document.docx
@@ -13,6 +13,68 @@
           <w:szCs w:val="44"/>
         </w:rPr>
       </w:pPr>
+      <w:r>
+        <w:rPr>
+          <w:rFonts w:ascii="Times New Roman" w:hAnsi="Times New Roman" w:cs="Times New Roman"/>
+          <w:sz w:val="22"/>
+          <w:szCs w:val="22"/>
+        </w:rPr>
+        <w:drawing>
+          <wp:anchor distT="0" distB="0" distL="114300" distR="114300" simplePos="0" relativeHeight="251662336" behindDoc="1" locked="0" layoutInCell="1" allowOverlap="1" wp14:anchorId="1E9EE8E6" wp14:editId="516F4BEB">
+            <wp:simplePos x="0" y="0"/>
+            <wp:positionH relativeFrom="column">
+              <wp:posOffset>-295275</wp:posOffset>
+            </wp:positionH>
+            <wp:positionV relativeFrom="paragraph">
+              <wp:posOffset>5656</wp:posOffset>
+            </wp:positionV>
+            <wp:extent cx="742895" cy="609023"/>
+            <wp:effectExtent l="0" t="0" r="635" b="635"/>
+            <wp:wrapNone/>
+            <wp:docPr id="107626294" name="Picture 1" descr="A close-up of a circuit board&#10;&#10;Description automatically generated"/>
+            <wp:cNvGraphicFramePr>
+              <a:graphicFrameLocks xmlns:a="http://schemas.openxmlformats.org/drawingml/2006/main" noChangeAspect="1"/>
+            </wp:cNvGraphicFramePr>
+            <a:graphic xmlns:a="http://schemas.openxmlformats.org/drawingml/2006/main">
+              <a:graphicData uri="http://schemas.openxmlformats.org/drawingml/2006/picture">
+                <pic:pic xmlns:pic="http://schemas.openxmlformats.org/drawingml/2006/picture">
+                  <pic:nvPicPr>
+                    <pic:cNvPr id="107626294" name="Picture 1" descr="A close-up of a circuit board&#10;&#10;Description automatically generated"/>
+                    <pic:cNvPicPr/>
+                  </pic:nvPicPr>
+                  <pic:blipFill>
+                    <a:blip r:embed="rId9" cstate="print">
+                      <a:extLst>
+                        <a:ext uri="{28A0092B-C50C-407E-A947-70E740481C1C}">
+                          <a14:useLocalDpi xmlns:a14="http://schemas.microsoft.com/office/drawing/2010/main" val="0"/>
+                        </a:ext>
+                      </a:extLst>
+                    </a:blip>
+                    <a:stretch>
+                      <a:fillRect/>
+                    </a:stretch>
+                  </pic:blipFill>
+                  <pic:spPr>
+                    <a:xfrm>
+                      <a:off x="0" y="0"/>
+                      <a:ext cx="747838" cy="613075"/>
+                    </a:xfrm>
+                    <a:prstGeom prst="rect">
+                      <a:avLst/>
+                    </a:prstGeom>
+                  </pic:spPr>
+                </pic:pic>
+              </a:graphicData>
+            </a:graphic>
+            <wp14:sizeRelH relativeFrom="margin">
+              <wp14:pctWidth>0</wp14:pctWidth>
+            </wp14:sizeRelH>
+            <wp14:sizeRelV relativeFrom="margin">
+              <wp14:pctHeight>0</wp14:pctHeight>
+            </wp14:sizeRelV>
+          </wp:anchor>
+        </w:drawing>
+      </w:r>
       <w:r>
         <w:rPr>
           <w:rFonts w:ascii="Times New Roman" w:hAnsi="Times New Roman" w:cs="Times New Roman"/>
@@ -45,7 +107,7 @@
                     <pic:cNvPicPr/>
                   </pic:nvPicPr>
                   <pic:blipFill>
-                    <a:blip r:embed="rId9" cstate="print">
+                    <a:blip r:embed="rId10" cstate="print">
                       <a:extLst>
                         <a:ext uri="{28A0092B-C50C-407E-A947-70E740481C1C}">
                           <a14:useLocalDpi xmlns:a14="http://schemas.microsoft.com/office/drawing/2010/main" val="0"/>
@@ -107,7 +169,7 @@
                     </pic:cNvPicPr>
                   </pic:nvPicPr>
                   <pic:blipFill>
-                    <a:blip r:embed="rId10" cstate="print">
+                    <a:blip r:embed="rId11" cstate="print">
                       <a:extLst>
                         <a:ext uri="{28A0092B-C50C-407E-A947-70E740481C1C}">
                           <a14:useLocalDpi xmlns:a14="http://schemas.microsoft.com/office/drawing/2010/main" val="0"/>
@@ -177,7 +239,7 @@
                     </pic:cNvPicPr>
                   </pic:nvPicPr>
                   <pic:blipFill>
-                    <a:blip r:embed="rId11" cstate="print">
+                    <a:blip r:embed="rId12" cstate="print">
                       <a:extLst>
                         <a:ext uri="{28A0092B-C50C-407E-A947-70E740481C1C}">
                           <a14:useLocalDpi xmlns:a14="http://schemas.microsoft.com/office/drawing/2010/main" val="0"/>
@@ -304,23 +366,7 @@
           <w:sz w:val="22"/>
           <w:szCs w:val="22"/>
         </w:rPr>
-        <w:t>numbers in case of high temperature, power changes, and provides daily reports. The device is built using a Raspberry Pi, a SIM7600x GSM modem, a temperature sensor, and PiJuice</w:t>
-      </w:r>
-      <w:r>
-        <w:rPr>
-          <w:rFonts w:ascii="Times New Roman" w:hAnsi="Times New Roman" w:cs="Times New Roman"/>
-          <w:sz w:val="22"/>
-          <w:szCs w:val="22"/>
-        </w:rPr>
-        <w:t>.</w:t>
-      </w:r>
-      <w:r>
-        <w:rPr>
-          <w:rFonts w:ascii="Times New Roman" w:hAnsi="Times New Roman" w:cs="Times New Roman"/>
-          <w:sz w:val="22"/>
-          <w:szCs w:val="22"/>
-        </w:rPr>
-        <w:t xml:space="preserve"> </w:t>
+        <w:t xml:space="preserve">numbers in case of high temperature, power changes, and provides daily reports. </w:t>
       </w:r>
     </w:p>
     <w:p>
@@ -371,18 +417,22 @@
       <w:r>
         <w:rPr>
           <w:rFonts w:ascii="Times New Roman" w:hAnsi="Times New Roman" w:cs="Times New Roman"/>
+          <w:b/>
+          <w:bCs/>
           <w:sz w:val="22"/>
           <w:szCs w:val="22"/>
         </w:rPr>
-        <w:t xml:space="preserve">User friendly web page </w:t>
-      </w:r>
-      <w:r>
-        <w:rPr>
-          <w:rFonts w:ascii="Times New Roman" w:hAnsi="Times New Roman" w:cs="Times New Roman"/>
+        <w:t xml:space="preserve">User friendly web </w:t>
+      </w:r>
+      <w:r>
+        <w:rPr>
+          <w:rFonts w:ascii="Times New Roman" w:hAnsi="Times New Roman" w:cs="Times New Roman"/>
+          <w:b/>
+          <w:bCs/>
           <w:sz w:val="22"/>
           <w:szCs w:val="22"/>
         </w:rPr>
-        <w:t xml:space="preserve">accessible </w:t>
+        <w:t>interface</w:t>
       </w:r>
       <w:r>
         <w:rPr>
@@ -390,7 +440,7 @@
           <w:sz w:val="22"/>
           <w:szCs w:val="22"/>
         </w:rPr>
-        <w:t xml:space="preserve">at device’s IP </w:t>
+        <w:t>:</w:t>
       </w:r>
       <w:r>
         <w:rPr>
@@ -398,7 +448,7 @@
           <w:sz w:val="22"/>
           <w:szCs w:val="22"/>
         </w:rPr>
-        <w:t xml:space="preserve">to </w:t>
+        <w:t xml:space="preserve"> </w:t>
       </w:r>
       <w:r>
         <w:rPr>
@@ -406,7 +456,55 @@
           <w:sz w:val="22"/>
           <w:szCs w:val="22"/>
         </w:rPr>
-        <w:t>check configuration or change settings</w:t>
+        <w:t>A</w:t>
+      </w:r>
+      <w:r>
+        <w:rPr>
+          <w:rFonts w:ascii="Times New Roman" w:hAnsi="Times New Roman" w:cs="Times New Roman"/>
+          <w:sz w:val="22"/>
+          <w:szCs w:val="22"/>
+        </w:rPr>
+        <w:t xml:space="preserve">ccessible </w:t>
+      </w:r>
+      <w:r>
+        <w:rPr>
+          <w:rFonts w:ascii="Times New Roman" w:hAnsi="Times New Roman" w:cs="Times New Roman"/>
+          <w:sz w:val="22"/>
+          <w:szCs w:val="22"/>
+        </w:rPr>
+        <w:t xml:space="preserve">at device’s IP </w:t>
+      </w:r>
+      <w:r>
+        <w:rPr>
+          <w:rFonts w:ascii="Times New Roman" w:hAnsi="Times New Roman" w:cs="Times New Roman"/>
+          <w:sz w:val="22"/>
+          <w:szCs w:val="22"/>
+        </w:rPr>
+        <w:t xml:space="preserve">to </w:t>
+      </w:r>
+      <w:r>
+        <w:rPr>
+          <w:rFonts w:ascii="Times New Roman" w:hAnsi="Times New Roman" w:cs="Times New Roman"/>
+          <w:sz w:val="22"/>
+          <w:szCs w:val="22"/>
+        </w:rPr>
+        <w:t xml:space="preserve">check </w:t>
+      </w:r>
+      <w:r>
+        <w:rPr>
+          <w:rFonts w:ascii="Times New Roman" w:hAnsi="Times New Roman" w:cs="Times New Roman"/>
+          <w:sz w:val="22"/>
+          <w:szCs w:val="22"/>
+        </w:rPr>
+        <w:t xml:space="preserve">sensor status, device </w:t>
+      </w:r>
+      <w:r>
+        <w:rPr>
+          <w:rFonts w:ascii="Times New Roman" w:hAnsi="Times New Roman" w:cs="Times New Roman"/>
+          <w:sz w:val="22"/>
+          <w:szCs w:val="22"/>
+        </w:rPr>
+        <w:t>configuration or change settings</w:t>
       </w:r>
       <w:r>
         <w:rPr>
@@ -433,10 +531,102 @@
       <w:r>
         <w:rPr>
           <w:rFonts w:ascii="Times New Roman" w:hAnsi="Times New Roman" w:cs="Times New Roman"/>
+          <w:b/>
+          <w:bCs/>
           <w:sz w:val="22"/>
           <w:szCs w:val="22"/>
         </w:rPr>
-        <w:t>Configuration via SMS (Admin-only feature). Type "help" to see available commands.</w:t>
+        <w:t>SMS Configuration</w:t>
+      </w:r>
+      <w:r>
+        <w:rPr>
+          <w:rFonts w:ascii="Times New Roman" w:hAnsi="Times New Roman" w:cs="Times New Roman"/>
+          <w:sz w:val="22"/>
+          <w:szCs w:val="22"/>
+        </w:rPr>
+        <w:t xml:space="preserve"> </w:t>
+      </w:r>
+      <w:r>
+        <w:rPr>
+          <w:rFonts w:ascii="Times New Roman" w:hAnsi="Times New Roman" w:cs="Times New Roman"/>
+          <w:b/>
+          <w:bCs/>
+          <w:sz w:val="22"/>
+          <w:szCs w:val="22"/>
+        </w:rPr>
+        <w:t>via SMS</w:t>
+      </w:r>
+      <w:r>
+        <w:rPr>
+          <w:rFonts w:ascii="Times New Roman" w:hAnsi="Times New Roman" w:cs="Times New Roman"/>
+          <w:sz w:val="22"/>
+          <w:szCs w:val="22"/>
+        </w:rPr>
+        <w:t>:</w:t>
+      </w:r>
+      <w:r>
+        <w:rPr>
+          <w:rFonts w:ascii="Times New Roman" w:hAnsi="Times New Roman" w:cs="Times New Roman"/>
+          <w:sz w:val="22"/>
+          <w:szCs w:val="22"/>
+        </w:rPr>
+        <w:t xml:space="preserve">  Type "help" to see available commands</w:t>
+      </w:r>
+      <w:r>
+        <w:rPr>
+          <w:rFonts w:ascii="Times New Roman" w:hAnsi="Times New Roman" w:cs="Times New Roman"/>
+          <w:sz w:val="22"/>
+          <w:szCs w:val="22"/>
+        </w:rPr>
+        <w:t>, r</w:t>
+      </w:r>
+      <w:r>
+        <w:rPr>
+          <w:rFonts w:ascii="Times New Roman" w:hAnsi="Times New Roman" w:cs="Times New Roman"/>
+          <w:sz w:val="22"/>
+          <w:szCs w:val="22"/>
+        </w:rPr>
+        <w:t xml:space="preserve">eplies to "status" and "time" commands </w:t>
+      </w:r>
+      <w:r>
+        <w:rPr>
+          <w:rFonts w:ascii="Times New Roman" w:hAnsi="Times New Roman" w:cs="Times New Roman"/>
+          <w:sz w:val="22"/>
+          <w:szCs w:val="22"/>
+        </w:rPr>
+        <w:t xml:space="preserve">sent via SMS </w:t>
+      </w:r>
+      <w:r>
+        <w:rPr>
+          <w:rFonts w:ascii="Times New Roman" w:hAnsi="Times New Roman" w:cs="Times New Roman"/>
+          <w:sz w:val="22"/>
+          <w:szCs w:val="22"/>
+        </w:rPr>
+        <w:t xml:space="preserve">for </w:t>
+      </w:r>
+      <w:r>
+        <w:rPr>
+          <w:rFonts w:ascii="Times New Roman" w:hAnsi="Times New Roman" w:cs="Times New Roman"/>
+          <w:sz w:val="22"/>
+          <w:szCs w:val="22"/>
+        </w:rPr>
+        <w:t>non-admin</w:t>
+      </w:r>
+      <w:r>
+        <w:rPr>
+          <w:rFonts w:ascii="Times New Roman" w:hAnsi="Times New Roman" w:cs="Times New Roman"/>
+          <w:sz w:val="22"/>
+          <w:szCs w:val="22"/>
+        </w:rPr>
+        <w:t xml:space="preserve"> user</w:t>
+      </w:r>
+      <w:r>
+        <w:rPr>
+          <w:rFonts w:ascii="Times New Roman" w:hAnsi="Times New Roman" w:cs="Times New Roman"/>
+          <w:sz w:val="22"/>
+          <w:szCs w:val="22"/>
+        </w:rPr>
+        <w:t>.</w:t>
       </w:r>
     </w:p>
     <w:p>
@@ -455,10 +645,12 @@
       <w:r>
         <w:rPr>
           <w:rFonts w:ascii="Times New Roman" w:hAnsi="Times New Roman" w:cs="Times New Roman"/>
+          <w:b/>
+          <w:bCs/>
           <w:sz w:val="22"/>
           <w:szCs w:val="22"/>
         </w:rPr>
-        <w:t xml:space="preserve">Replies to "status" and "time" commands </w:t>
+        <w:t>History Logs</w:t>
       </w:r>
       <w:r>
         <w:rPr>
@@ -466,57 +658,13 @@
           <w:sz w:val="22"/>
           <w:szCs w:val="22"/>
         </w:rPr>
-        <w:t xml:space="preserve">sent via SMS </w:t>
-      </w:r>
-      <w:r>
-        <w:rPr>
-          <w:rFonts w:ascii="Times New Roman" w:hAnsi="Times New Roman" w:cs="Times New Roman"/>
-          <w:sz w:val="22"/>
-          <w:szCs w:val="22"/>
-        </w:rPr>
-        <w:t>for regular users.</w:t>
+        <w:t>: Tracks all events and activities recorded by the Lab Monitor.</w:t>
       </w:r>
     </w:p>
     <w:p>
       <w:pPr>
         <w:pStyle w:val="ListParagraph"/>
-        <w:numPr>
-          <w:ilvl w:val="0"/>
-          <w:numId w:val="9"/>
-        </w:numPr>
-        <w:rPr>
-          <w:rFonts w:ascii="Times New Roman" w:hAnsi="Times New Roman" w:cs="Times New Roman"/>
-          <w:sz w:val="22"/>
-          <w:szCs w:val="22"/>
-        </w:rPr>
-      </w:pPr>
-      <w:r>
-        <w:rPr>
-          <w:rFonts w:ascii="Times New Roman" w:hAnsi="Times New Roman" w:cs="Times New Roman"/>
-          <w:sz w:val="22"/>
-          <w:szCs w:val="22"/>
-        </w:rPr>
-        <w:t xml:space="preserve">History </w:t>
-      </w:r>
-      <w:r>
-        <w:rPr>
-          <w:rFonts w:ascii="Times New Roman" w:hAnsi="Times New Roman" w:cs="Times New Roman"/>
-          <w:sz w:val="22"/>
-          <w:szCs w:val="22"/>
-        </w:rPr>
-        <w:t>logs</w:t>
-      </w:r>
-      <w:r>
-        <w:rPr>
-          <w:rFonts w:ascii="Times New Roman" w:hAnsi="Times New Roman" w:cs="Times New Roman"/>
-          <w:sz w:val="22"/>
-          <w:szCs w:val="22"/>
-        </w:rPr>
-        <w:t xml:space="preserve"> to keep track of all the events that occurred in the Monitor.</w:t>
-      </w:r>
-    </w:p>
-    <w:p>
-      <w:pPr>
+        <w:ind w:left="540"/>
         <w:rPr>
           <w:rFonts w:ascii="Times New Roman" w:hAnsi="Times New Roman" w:cs="Times New Roman"/>
           <w:sz w:val="22"/>
@@ -547,135 +695,471 @@
         <w:t>Lab Monitor Installation Dates and Information</w:t>
       </w:r>
     </w:p>
-    <w:p>
-      <w:pPr>
-        <w:pStyle w:val="ListParagraph"/>
-        <w:numPr>
-          <w:ilvl w:val="0"/>
-          <w:numId w:val="27"/>
-        </w:numPr>
-        <w:rPr>
-          <w:rFonts w:ascii="Times New Roman" w:hAnsi="Times New Roman" w:cs="Times New Roman"/>
-          <w:b/>
-          <w:bCs/>
-          <w:sz w:val="28"/>
-          <w:szCs w:val="28"/>
-        </w:rPr>
-      </w:pPr>
-      <w:r>
-        <w:rPr>
-          <w:rFonts w:ascii="Times New Roman" w:hAnsi="Times New Roman" w:cs="Times New Roman"/>
-          <w:b/>
-          <w:bCs/>
-          <w:sz w:val="28"/>
-          <w:szCs w:val="28"/>
-        </w:rPr>
-        <w:t>172.17.175.252</w:t>
-      </w:r>
-    </w:p>
-    <w:p>
-      <w:pPr>
-        <w:pStyle w:val="ListParagraph"/>
-        <w:numPr>
-          <w:ilvl w:val="0"/>
-          <w:numId w:val="24"/>
-        </w:numPr>
-        <w:rPr>
-          <w:rFonts w:ascii="Times New Roman" w:hAnsi="Times New Roman" w:cs="Times New Roman"/>
-          <w:sz w:val="22"/>
-          <w:szCs w:val="22"/>
-        </w:rPr>
-      </w:pPr>
-      <w:r>
-        <w:rPr>
-          <w:rFonts w:ascii="Times New Roman" w:hAnsi="Times New Roman" w:cs="Times New Roman"/>
-          <w:sz w:val="22"/>
-          <w:szCs w:val="22"/>
-        </w:rPr>
-        <w:t>Installed in ORT lab on 15</w:t>
-      </w:r>
-      <w:r>
-        <w:rPr>
-          <w:rFonts w:ascii="Times New Roman" w:hAnsi="Times New Roman" w:cs="Times New Roman"/>
-          <w:sz w:val="22"/>
-          <w:szCs w:val="22"/>
-          <w:vertAlign w:val="superscript"/>
-        </w:rPr>
-        <w:t>th</w:t>
-      </w:r>
-      <w:r>
-        <w:rPr>
-          <w:rFonts w:ascii="Times New Roman" w:hAnsi="Times New Roman" w:cs="Times New Roman"/>
-          <w:sz w:val="22"/>
-          <w:szCs w:val="22"/>
-        </w:rPr>
-        <w:t xml:space="preserve"> October 2024.</w:t>
-      </w:r>
-      <w:r>
-        <w:rPr>
-          <w:rFonts w:ascii="Times New Roman" w:hAnsi="Times New Roman" w:cs="Times New Roman"/>
-          <w:sz w:val="22"/>
-          <w:szCs w:val="22"/>
-        </w:rPr>
-        <w:t xml:space="preserve"> </w:t>
-      </w:r>
-    </w:p>
-    <w:p>
-      <w:pPr>
-        <w:pStyle w:val="ListParagraph"/>
-        <w:numPr>
-          <w:ilvl w:val="0"/>
-          <w:numId w:val="24"/>
-        </w:numPr>
-        <w:rPr>
-          <w:rFonts w:ascii="Times New Roman" w:hAnsi="Times New Roman" w:cs="Times New Roman"/>
-          <w:sz w:val="22"/>
-          <w:szCs w:val="22"/>
-        </w:rPr>
-      </w:pPr>
-      <w:r>
-        <w:rPr>
-          <w:rFonts w:ascii="Times New Roman" w:hAnsi="Times New Roman" w:cs="Times New Roman"/>
-          <w:sz w:val="22"/>
-          <w:szCs w:val="22"/>
-        </w:rPr>
-        <w:t>Username: pi</w:t>
-      </w:r>
-    </w:p>
-    <w:p>
-      <w:pPr>
-        <w:pStyle w:val="ListParagraph"/>
-        <w:numPr>
-          <w:ilvl w:val="0"/>
-          <w:numId w:val="24"/>
-        </w:numPr>
-        <w:rPr>
-          <w:rFonts w:ascii="Times New Roman" w:hAnsi="Times New Roman" w:cs="Times New Roman"/>
-          <w:sz w:val="22"/>
-          <w:szCs w:val="22"/>
-        </w:rPr>
-      </w:pPr>
-      <w:r>
-        <w:rPr>
-          <w:rFonts w:ascii="Times New Roman" w:hAnsi="Times New Roman" w:cs="Times New Roman"/>
-          <w:sz w:val="22"/>
-          <w:szCs w:val="22"/>
-        </w:rPr>
-        <w:t>Password:</w:t>
-      </w:r>
-      <w:r>
-        <w:rPr>
-          <w:rFonts w:ascii="Times New Roman" w:hAnsi="Times New Roman" w:cs="Times New Roman"/>
-          <w:sz w:val="22"/>
-          <w:szCs w:val="22"/>
-        </w:rPr>
-        <w:t xml:space="preserve"> pi</w:t>
-      </w:r>
-    </w:p>
-    <w:p>
-      <w:pPr>
-        <w:pStyle w:val="ListParagraph"/>
-        <w:ind w:left="540"/>
+    <w:tbl>
+      <w:tblPr>
+        <w:tblStyle w:val="TableGrid"/>
+        <w:tblW w:w="0" w:type="auto"/>
+        <w:tblLook w:val="04A0" w:firstRow="1" w:lastRow="0" w:firstColumn="1" w:lastColumn="0" w:noHBand="0" w:noVBand="1"/>
+      </w:tblPr>
+      <w:tblGrid>
+        <w:gridCol w:w="1870"/>
+        <w:gridCol w:w="1545"/>
+        <w:gridCol w:w="2520"/>
+        <w:gridCol w:w="1545"/>
+        <w:gridCol w:w="1870"/>
+      </w:tblGrid>
+      <w:tr>
+        <w:tc>
+          <w:tcPr>
+            <w:tcW w:w="1870" w:type="dxa"/>
+          </w:tcPr>
+          <w:p>
+            <w:pPr>
+              <w:rPr>
+                <w:rFonts w:ascii="Times New Roman" w:hAnsi="Times New Roman" w:cs="Times New Roman"/>
+                <w:b/>
+                <w:bCs/>
+                <w:sz w:val="32"/>
+                <w:szCs w:val="32"/>
+                <w:u w:val="single"/>
+              </w:rPr>
+            </w:pPr>
+            <w:r>
+              <w:rPr>
+                <w:rFonts w:ascii="Times New Roman" w:hAnsi="Times New Roman" w:cs="Times New Roman"/>
+                <w:b/>
+                <w:bCs/>
+                <w:sz w:val="22"/>
+                <w:szCs w:val="22"/>
+              </w:rPr>
+              <w:t xml:space="preserve">Device IP </w:t>
+            </w:r>
+          </w:p>
+        </w:tc>
+        <w:tc>
+          <w:tcPr>
+            <w:tcW w:w="1545" w:type="dxa"/>
+          </w:tcPr>
+          <w:p>
+            <w:pPr>
+              <w:rPr>
+                <w:rFonts w:ascii="Times New Roman" w:hAnsi="Times New Roman" w:cs="Times New Roman"/>
+                <w:b/>
+                <w:bCs/>
+                <w:sz w:val="32"/>
+                <w:szCs w:val="32"/>
+                <w:u w:val="single"/>
+              </w:rPr>
+            </w:pPr>
+            <w:r>
+              <w:rPr>
+                <w:rFonts w:ascii="Times New Roman" w:hAnsi="Times New Roman" w:cs="Times New Roman"/>
+                <w:b/>
+                <w:bCs/>
+                <w:sz w:val="22"/>
+                <w:szCs w:val="22"/>
+              </w:rPr>
+              <w:t xml:space="preserve">Location </w:t>
+            </w:r>
+          </w:p>
+        </w:tc>
+        <w:tc>
+          <w:tcPr>
+            <w:tcW w:w="2520" w:type="dxa"/>
+          </w:tcPr>
+          <w:p>
+            <w:pPr>
+              <w:rPr>
+                <w:rFonts w:ascii="Times New Roman" w:hAnsi="Times New Roman" w:cs="Times New Roman"/>
+                <w:b/>
+                <w:bCs/>
+                <w:sz w:val="32"/>
+                <w:szCs w:val="32"/>
+                <w:u w:val="single"/>
+              </w:rPr>
+            </w:pPr>
+            <w:r>
+              <w:rPr>
+                <w:rFonts w:ascii="Times New Roman" w:hAnsi="Times New Roman" w:cs="Times New Roman"/>
+                <w:b/>
+                <w:bCs/>
+                <w:sz w:val="22"/>
+                <w:szCs w:val="22"/>
+              </w:rPr>
+              <w:t>Installation Date</w:t>
+            </w:r>
+          </w:p>
+        </w:tc>
+        <w:tc>
+          <w:tcPr>
+            <w:tcW w:w="1545" w:type="dxa"/>
+          </w:tcPr>
+          <w:p>
+            <w:pPr>
+              <w:rPr>
+                <w:rFonts w:ascii="Times New Roman" w:hAnsi="Times New Roman" w:cs="Times New Roman"/>
+                <w:b/>
+                <w:bCs/>
+                <w:sz w:val="32"/>
+                <w:szCs w:val="32"/>
+                <w:u w:val="single"/>
+              </w:rPr>
+            </w:pPr>
+            <w:r>
+              <w:rPr>
+                <w:rFonts w:ascii="Times New Roman" w:hAnsi="Times New Roman" w:cs="Times New Roman"/>
+                <w:b/>
+                <w:bCs/>
+                <w:sz w:val="22"/>
+                <w:szCs w:val="22"/>
+              </w:rPr>
+              <w:t>Username</w:t>
+            </w:r>
+          </w:p>
+        </w:tc>
+        <w:tc>
+          <w:tcPr>
+            <w:tcW w:w="1870" w:type="dxa"/>
+          </w:tcPr>
+          <w:p>
+            <w:pPr>
+              <w:rPr>
+                <w:rFonts w:ascii="Times New Roman" w:hAnsi="Times New Roman" w:cs="Times New Roman"/>
+                <w:b/>
+                <w:bCs/>
+                <w:sz w:val="32"/>
+                <w:szCs w:val="32"/>
+                <w:u w:val="single"/>
+              </w:rPr>
+            </w:pPr>
+            <w:r>
+              <w:rPr>
+                <w:rFonts w:ascii="Times New Roman" w:hAnsi="Times New Roman" w:cs="Times New Roman"/>
+                <w:b/>
+                <w:bCs/>
+                <w:sz w:val="22"/>
+                <w:szCs w:val="22"/>
+              </w:rPr>
+              <w:t>Password</w:t>
+            </w:r>
+          </w:p>
+        </w:tc>
+      </w:tr>
+      <w:tr>
+        <w:tc>
+          <w:tcPr>
+            <w:tcW w:w="1870" w:type="dxa"/>
+          </w:tcPr>
+          <w:p>
+            <w:pPr>
+              <w:rPr>
+                <w:rFonts w:ascii="Times New Roman" w:hAnsi="Times New Roman" w:cs="Times New Roman"/>
+                <w:b/>
+                <w:bCs/>
+                <w:sz w:val="32"/>
+                <w:szCs w:val="32"/>
+                <w:u w:val="single"/>
+              </w:rPr>
+            </w:pPr>
+            <w:r>
+              <w:rPr>
+                <w:rFonts w:ascii="Times New Roman" w:hAnsi="Times New Roman" w:cs="Times New Roman"/>
+                <w:sz w:val="22"/>
+                <w:szCs w:val="22"/>
+              </w:rPr>
+              <w:t>172.17.175.252</w:t>
+            </w:r>
+          </w:p>
+        </w:tc>
+        <w:tc>
+          <w:tcPr>
+            <w:tcW w:w="1545" w:type="dxa"/>
+          </w:tcPr>
+          <w:p>
+            <w:pPr>
+              <w:rPr>
+                <w:rFonts w:ascii="Times New Roman" w:hAnsi="Times New Roman" w:cs="Times New Roman"/>
+                <w:b/>
+                <w:bCs/>
+                <w:sz w:val="32"/>
+                <w:szCs w:val="32"/>
+                <w:u w:val="single"/>
+              </w:rPr>
+            </w:pPr>
+            <w:r>
+              <w:rPr>
+                <w:rFonts w:ascii="Times New Roman" w:hAnsi="Times New Roman" w:cs="Times New Roman"/>
+                <w:sz w:val="22"/>
+                <w:szCs w:val="22"/>
+              </w:rPr>
+              <w:t xml:space="preserve">ORT </w:t>
+            </w:r>
+            <w:r>
+              <w:rPr>
+                <w:rFonts w:ascii="Times New Roman" w:hAnsi="Times New Roman" w:cs="Times New Roman"/>
+                <w:sz w:val="22"/>
+                <w:szCs w:val="22"/>
+              </w:rPr>
+              <w:t>L</w:t>
+            </w:r>
+            <w:r>
+              <w:rPr>
+                <w:rFonts w:ascii="Times New Roman" w:hAnsi="Times New Roman" w:cs="Times New Roman"/>
+                <w:sz w:val="22"/>
+                <w:szCs w:val="22"/>
+              </w:rPr>
+              <w:t>ab</w:t>
+            </w:r>
+          </w:p>
+        </w:tc>
+        <w:tc>
+          <w:tcPr>
+            <w:tcW w:w="2520" w:type="dxa"/>
+          </w:tcPr>
+          <w:p>
+            <w:pPr>
+              <w:rPr>
+                <w:rFonts w:ascii="Times New Roman" w:hAnsi="Times New Roman" w:cs="Times New Roman"/>
+                <w:b/>
+                <w:bCs/>
+                <w:sz w:val="32"/>
+                <w:szCs w:val="32"/>
+                <w:u w:val="single"/>
+              </w:rPr>
+            </w:pPr>
+            <w:r>
+              <w:rPr>
+                <w:rFonts w:ascii="Times New Roman" w:hAnsi="Times New Roman" w:cs="Times New Roman"/>
+                <w:sz w:val="22"/>
+                <w:szCs w:val="22"/>
+              </w:rPr>
+              <w:t>15</w:t>
+            </w:r>
+            <w:r>
+              <w:rPr>
+                <w:rFonts w:ascii="Times New Roman" w:hAnsi="Times New Roman" w:cs="Times New Roman"/>
+                <w:sz w:val="22"/>
+                <w:szCs w:val="22"/>
+                <w:vertAlign w:val="superscript"/>
+              </w:rPr>
+              <w:t>th</w:t>
+            </w:r>
+            <w:r>
+              <w:rPr>
+                <w:rFonts w:ascii="Times New Roman" w:hAnsi="Times New Roman" w:cs="Times New Roman"/>
+                <w:sz w:val="22"/>
+                <w:szCs w:val="22"/>
+              </w:rPr>
+              <w:t xml:space="preserve"> October 2024</w:t>
+            </w:r>
+          </w:p>
+        </w:tc>
+        <w:tc>
+          <w:tcPr>
+            <w:tcW w:w="1545" w:type="dxa"/>
+          </w:tcPr>
+          <w:p>
+            <w:pPr>
+              <w:rPr>
+                <w:rFonts w:ascii="Times New Roman" w:hAnsi="Times New Roman" w:cs="Times New Roman"/>
+                <w:b/>
+                <w:bCs/>
+                <w:sz w:val="32"/>
+                <w:szCs w:val="32"/>
+                <w:u w:val="single"/>
+              </w:rPr>
+            </w:pPr>
+            <w:r>
+              <w:rPr>
+                <w:rFonts w:ascii="Times New Roman" w:hAnsi="Times New Roman" w:cs="Times New Roman"/>
+                <w:sz w:val="22"/>
+                <w:szCs w:val="22"/>
+              </w:rPr>
+              <w:t>pi</w:t>
+            </w:r>
+          </w:p>
+        </w:tc>
+        <w:tc>
+          <w:tcPr>
+            <w:tcW w:w="1870" w:type="dxa"/>
+          </w:tcPr>
+          <w:p>
+            <w:pPr>
+              <w:rPr>
+                <w:rFonts w:ascii="Times New Roman" w:hAnsi="Times New Roman" w:cs="Times New Roman"/>
+                <w:b/>
+                <w:bCs/>
+                <w:sz w:val="32"/>
+                <w:szCs w:val="32"/>
+                <w:u w:val="single"/>
+              </w:rPr>
+            </w:pPr>
+            <w:r>
+              <w:rPr>
+                <w:rFonts w:ascii="Times New Roman" w:hAnsi="Times New Roman" w:cs="Times New Roman"/>
+                <w:sz w:val="22"/>
+                <w:szCs w:val="22"/>
+              </w:rPr>
+              <w:t>pi</w:t>
+            </w:r>
+          </w:p>
+        </w:tc>
+      </w:tr>
+      <w:tr>
+        <w:tc>
+          <w:tcPr>
+            <w:tcW w:w="1870" w:type="dxa"/>
+          </w:tcPr>
+          <w:p>
+            <w:pPr>
+              <w:rPr>
+                <w:rFonts w:ascii="Times New Roman" w:hAnsi="Times New Roman" w:cs="Times New Roman"/>
+                <w:b/>
+                <w:bCs/>
+                <w:sz w:val="32"/>
+                <w:szCs w:val="32"/>
+                <w:u w:val="single"/>
+              </w:rPr>
+            </w:pPr>
+            <w:r>
+              <w:rPr>
+                <w:rFonts w:ascii="Times New Roman" w:hAnsi="Times New Roman" w:cs="Times New Roman"/>
+                <w:sz w:val="22"/>
+                <w:szCs w:val="22"/>
+              </w:rPr>
+              <w:t>172</w:t>
+            </w:r>
+            <w:r>
+              <w:rPr>
+                <w:rFonts w:ascii="Times New Roman" w:hAnsi="Times New Roman" w:cs="Times New Roman"/>
+                <w:sz w:val="22"/>
+                <w:szCs w:val="22"/>
+              </w:rPr>
+              <w:t>.16.97.201</w:t>
+            </w:r>
+          </w:p>
+        </w:tc>
+        <w:tc>
+          <w:tcPr>
+            <w:tcW w:w="1545" w:type="dxa"/>
+          </w:tcPr>
+          <w:p>
+            <w:pPr>
+              <w:rPr>
+                <w:rFonts w:ascii="Times New Roman" w:hAnsi="Times New Roman" w:cs="Times New Roman"/>
+                <w:b/>
+                <w:bCs/>
+                <w:sz w:val="32"/>
+                <w:szCs w:val="32"/>
+                <w:u w:val="single"/>
+              </w:rPr>
+            </w:pPr>
+            <w:r>
+              <w:rPr>
+                <w:rFonts w:ascii="Times New Roman" w:hAnsi="Times New Roman" w:cs="Times New Roman"/>
+                <w:sz w:val="22"/>
+                <w:szCs w:val="22"/>
+              </w:rPr>
+              <w:t>PE Lab</w:t>
+            </w:r>
+          </w:p>
+        </w:tc>
+        <w:tc>
+          <w:tcPr>
+            <w:tcW w:w="2520" w:type="dxa"/>
+          </w:tcPr>
+          <w:p>
+            <w:pPr>
+              <w:rPr>
+                <w:rFonts w:ascii="Times New Roman" w:hAnsi="Times New Roman" w:cs="Times New Roman"/>
+                <w:b/>
+                <w:bCs/>
+                <w:sz w:val="32"/>
+                <w:szCs w:val="32"/>
+                <w:u w:val="single"/>
+              </w:rPr>
+            </w:pPr>
+            <w:r>
+              <w:rPr>
+                <w:rFonts w:ascii="Times New Roman" w:hAnsi="Times New Roman" w:cs="Times New Roman"/>
+                <w:sz w:val="22"/>
+                <w:szCs w:val="22"/>
+              </w:rPr>
+              <w:t>17</w:t>
+            </w:r>
+            <w:r>
+              <w:rPr>
+                <w:rFonts w:ascii="Times New Roman" w:hAnsi="Times New Roman" w:cs="Times New Roman"/>
+                <w:sz w:val="22"/>
+                <w:szCs w:val="22"/>
+                <w:vertAlign w:val="superscript"/>
+              </w:rPr>
+              <w:t>th</w:t>
+            </w:r>
+            <w:r>
+              <w:rPr>
+                <w:rFonts w:ascii="Times New Roman" w:hAnsi="Times New Roman" w:cs="Times New Roman"/>
+                <w:sz w:val="22"/>
+                <w:szCs w:val="22"/>
+              </w:rPr>
+              <w:t xml:space="preserve"> December 2024</w:t>
+            </w:r>
+          </w:p>
+        </w:tc>
+        <w:tc>
+          <w:tcPr>
+            <w:tcW w:w="1545" w:type="dxa"/>
+          </w:tcPr>
+          <w:p>
+            <w:pPr>
+              <w:rPr>
+                <w:rFonts w:ascii="Times New Roman" w:hAnsi="Times New Roman" w:cs="Times New Roman"/>
+                <w:b/>
+                <w:bCs/>
+                <w:sz w:val="32"/>
+                <w:szCs w:val="32"/>
+                <w:u w:val="single"/>
+              </w:rPr>
+            </w:pPr>
+            <w:r>
+              <w:rPr>
+                <w:rFonts w:ascii="Times New Roman" w:hAnsi="Times New Roman" w:cs="Times New Roman"/>
+                <w:sz w:val="22"/>
+                <w:szCs w:val="22"/>
+              </w:rPr>
+              <w:t>pi</w:t>
+            </w:r>
+          </w:p>
+        </w:tc>
+        <w:tc>
+          <w:tcPr>
+            <w:tcW w:w="1870" w:type="dxa"/>
+          </w:tcPr>
+          <w:p>
+            <w:pPr>
+              <w:rPr>
+                <w:rFonts w:ascii="Times New Roman" w:hAnsi="Times New Roman" w:cs="Times New Roman"/>
+                <w:b/>
+                <w:bCs/>
+                <w:sz w:val="32"/>
+                <w:szCs w:val="32"/>
+                <w:u w:val="single"/>
+              </w:rPr>
+            </w:pPr>
+            <w:r>
+              <w:rPr>
+                <w:rFonts w:ascii="Times New Roman" w:hAnsi="Times New Roman" w:cs="Times New Roman"/>
+                <w:sz w:val="22"/>
+                <w:szCs w:val="22"/>
+              </w:rPr>
+              <w:t>pi</w:t>
+            </w:r>
+          </w:p>
+        </w:tc>
+      </w:tr>
+    </w:tbl>
+    <w:p>
+      <w:pPr>
         <w:rPr>
           <w:rFonts w:ascii="Times New Roman" w:hAnsi="Times New Roman" w:cs="Times New Roman"/>
           <w:sz w:val="22"/>
@@ -789,19 +1273,7 @@
         <w:rPr>
           <w:rFonts w:ascii="Times New Roman" w:hAnsi="Times New Roman" w:cs="Times New Roman"/>
         </w:rPr>
-        <w:t>WaveShare SIM7600</w:t>
-      </w:r>
-      <w:r>
-        <w:rPr>
-          <w:rFonts w:ascii="Times New Roman" w:hAnsi="Times New Roman" w:cs="Times New Roman"/>
-        </w:rPr>
-        <w:t>G-H</w:t>
-      </w:r>
-      <w:r>
-        <w:rPr>
-          <w:rFonts w:ascii="Times New Roman" w:hAnsi="Times New Roman" w:cs="Times New Roman"/>
-        </w:rPr>
-        <w:t xml:space="preserve"> hat</w:t>
+        <w:t>SD Card</w:t>
       </w:r>
     </w:p>
     <w:p>
@@ -819,13 +1291,19 @@
         <w:rPr>
           <w:rFonts w:ascii="Times New Roman" w:hAnsi="Times New Roman" w:cs="Times New Roman"/>
         </w:rPr>
-        <w:t xml:space="preserve">GSM </w:t>
-      </w:r>
-      <w:r>
-        <w:rPr>
-          <w:rFonts w:ascii="Times New Roman" w:hAnsi="Times New Roman" w:cs="Times New Roman"/>
-        </w:rPr>
-        <w:t>Antenna</w:t>
+        <w:t>WaveShare SIM7600</w:t>
+      </w:r>
+      <w:r>
+        <w:rPr>
+          <w:rFonts w:ascii="Times New Roman" w:hAnsi="Times New Roman" w:cs="Times New Roman"/>
+        </w:rPr>
+        <w:t>G-</w:t>
+      </w:r>
+      <w:r>
+        <w:rPr>
+          <w:rFonts w:ascii="Times New Roman" w:hAnsi="Times New Roman" w:cs="Times New Roman"/>
+        </w:rPr>
+        <w:t xml:space="preserve">H Hat (GSM modem) </w:t>
       </w:r>
     </w:p>
     <w:p>
@@ -843,7 +1321,13 @@
         <w:rPr>
           <w:rFonts w:ascii="Times New Roman" w:hAnsi="Times New Roman" w:cs="Times New Roman"/>
         </w:rPr>
-        <w:t>PiJuice</w:t>
+        <w:t xml:space="preserve">GSM </w:t>
+      </w:r>
+      <w:r>
+        <w:rPr>
+          <w:rFonts w:ascii="Times New Roman" w:hAnsi="Times New Roman" w:cs="Times New Roman"/>
+        </w:rPr>
+        <w:t>Antenna</w:t>
       </w:r>
     </w:p>
     <w:p>
@@ -861,7 +1345,13 @@
         <w:rPr>
           <w:rFonts w:ascii="Times New Roman" w:hAnsi="Times New Roman" w:cs="Times New Roman"/>
         </w:rPr>
-        <w:t>Breakout Board</w:t>
+        <w:t>PiJuice</w:t>
+      </w:r>
+      <w:r>
+        <w:rPr>
+          <w:rFonts w:ascii="Times New Roman" w:hAnsi="Times New Roman" w:cs="Times New Roman"/>
+        </w:rPr>
+        <w:t xml:space="preserve"> (UPS)</w:t>
       </w:r>
     </w:p>
     <w:p>
@@ -879,13 +1369,7 @@
         <w:rPr>
           <w:rFonts w:ascii="Times New Roman" w:hAnsi="Times New Roman" w:cs="Times New Roman"/>
         </w:rPr>
-        <w:t>Waterproof DS18B20 Temperature</w:t>
-      </w:r>
-      <w:r>
-        <w:rPr>
-          <w:rFonts w:ascii="Times New Roman" w:hAnsi="Times New Roman" w:cs="Times New Roman"/>
-        </w:rPr>
-        <w:t xml:space="preserve"> sensor</w:t>
+        <w:t>Breakout Board</w:t>
       </w:r>
     </w:p>
     <w:p>
@@ -903,7 +1387,13 @@
         <w:rPr>
           <w:rFonts w:ascii="Times New Roman" w:hAnsi="Times New Roman" w:cs="Times New Roman"/>
         </w:rPr>
-        <w:t>A Sim Card with unlimited SMS plan.</w:t>
+        <w:t>Waterproof DS18B20 Temperature</w:t>
+      </w:r>
+      <w:r>
+        <w:rPr>
+          <w:rFonts w:ascii="Times New Roman" w:hAnsi="Times New Roman" w:cs="Times New Roman"/>
+        </w:rPr>
+        <w:t xml:space="preserve"> sensor</w:t>
       </w:r>
     </w:p>
     <w:p>
@@ -921,7 +1411,25 @@
         <w:rPr>
           <w:rFonts w:ascii="Times New Roman" w:hAnsi="Times New Roman" w:cs="Times New Roman"/>
         </w:rPr>
-        <w:t xml:space="preserve">4x8mm, 4x 12mm, 4x 16mm spacers. </w:t>
+        <w:t xml:space="preserve">Sim Card </w:t>
+      </w:r>
+      <w:r>
+        <w:rPr>
+          <w:rFonts w:ascii="Times New Roman" w:hAnsi="Times New Roman" w:cs="Times New Roman"/>
+        </w:rPr>
+        <w:t>(U</w:t>
+      </w:r>
+      <w:r>
+        <w:rPr>
+          <w:rFonts w:ascii="Times New Roman" w:hAnsi="Times New Roman" w:cs="Times New Roman"/>
+        </w:rPr>
+        <w:t>nlimited SMS plan</w:t>
+      </w:r>
+      <w:r>
+        <w:rPr>
+          <w:rFonts w:ascii="Times New Roman" w:hAnsi="Times New Roman" w:cs="Times New Roman"/>
+        </w:rPr>
+        <w:t>)</w:t>
       </w:r>
     </w:p>
     <w:p>
@@ -939,7 +1447,53 @@
         <w:rPr>
           <w:rFonts w:ascii="Times New Roman" w:hAnsi="Times New Roman" w:cs="Times New Roman"/>
         </w:rPr>
-        <w:t>Raspberry pi case.</w:t>
+        <w:t>Extendable height Raspberry pi case</w:t>
+      </w:r>
+      <w:r>
+        <w:rPr>
+          <w:rFonts w:ascii="Times New Roman" w:hAnsi="Times New Roman" w:cs="Times New Roman"/>
+        </w:rPr>
+        <w:t>.</w:t>
+      </w:r>
+    </w:p>
+    <w:p>
+      <w:pPr>
+        <w:rPr>
+          <w:rFonts w:ascii="Times New Roman" w:hAnsi="Times New Roman" w:cs="Times New Roman"/>
+        </w:rPr>
+      </w:pPr>
+    </w:p>
+    <w:p>
+      <w:pPr>
+        <w:rPr>
+          <w:rFonts w:ascii="Times New Roman" w:hAnsi="Times New Roman" w:cs="Times New Roman"/>
+        </w:rPr>
+      </w:pPr>
+    </w:p>
+    <w:p>
+      <w:pPr>
+        <w:rPr>
+          <w:rFonts w:ascii="Times New Roman" w:hAnsi="Times New Roman" w:cs="Times New Roman"/>
+          <w:b/>
+          <w:bCs/>
+        </w:rPr>
+      </w:pPr>
+      <w:r>
+        <w:rPr>
+          <w:rFonts w:ascii="Times New Roman" w:hAnsi="Times New Roman" w:cs="Times New Roman"/>
+          <w:b/>
+          <w:bCs/>
+        </w:rPr>
+        <w:lastRenderedPageBreak/>
+        <w:t xml:space="preserve">         </w:t>
+      </w:r>
+      <w:r>
+        <w:rPr>
+          <w:rFonts w:ascii="Times New Roman" w:hAnsi="Times New Roman" w:cs="Times New Roman"/>
+          <w:b/>
+          <w:bCs/>
+        </w:rPr>
+        <w:t>Steps to Assemble:</w:t>
       </w:r>
     </w:p>
     <w:p>
@@ -951,13 +1505,15 @@
         </w:numPr>
         <w:rPr>
           <w:rFonts w:ascii="Times New Roman" w:hAnsi="Times New Roman" w:cs="Times New Roman"/>
-        </w:rPr>
-      </w:pPr>
-      <w:r>
-        <w:rPr>
-          <w:rFonts w:ascii="Times New Roman" w:hAnsi="Times New Roman" w:cs="Times New Roman"/>
-        </w:rPr>
-        <w:t xml:space="preserve">Insert the sim card into the SIM7600x hat </w:t>
+          <w:b/>
+          <w:bCs/>
+        </w:rPr>
+      </w:pPr>
+      <w:r>
+        <w:rPr>
+          <w:rFonts w:ascii="Times New Roman" w:hAnsi="Times New Roman" w:cs="Times New Roman"/>
+        </w:rPr>
+        <w:t xml:space="preserve">Install Raspbian Operating system on SD card using “Raspberry PI Installer” application. </w:t>
       </w:r>
     </w:p>
     <w:p>
@@ -975,8 +1531,31 @@
         <w:rPr>
           <w:rFonts w:ascii="Times New Roman" w:hAnsi="Times New Roman" w:cs="Times New Roman"/>
         </w:rPr>
-        <w:lastRenderedPageBreak/>
-        <w:t>Place it on top of Raspberry Pi and place the PiJuice on top of the SIM7600x hat.</w:t>
+        <w:t xml:space="preserve">Insert the </w:t>
+      </w:r>
+      <w:r>
+        <w:rPr>
+          <w:rFonts w:ascii="Times New Roman" w:hAnsi="Times New Roman" w:cs="Times New Roman"/>
+        </w:rPr>
+        <w:t>SD</w:t>
+      </w:r>
+      <w:r>
+        <w:rPr>
+          <w:rFonts w:ascii="Times New Roman" w:hAnsi="Times New Roman" w:cs="Times New Roman"/>
+        </w:rPr>
+        <w:t xml:space="preserve"> card into the </w:t>
+      </w:r>
+      <w:r>
+        <w:rPr>
+          <w:rFonts w:ascii="Times New Roman" w:hAnsi="Times New Roman" w:cs="Times New Roman"/>
+        </w:rPr>
+        <w:t xml:space="preserve">Raspberry pi and sim card into the </w:t>
+      </w:r>
+      <w:r>
+        <w:rPr>
+          <w:rFonts w:ascii="Times New Roman" w:hAnsi="Times New Roman" w:cs="Times New Roman"/>
+        </w:rPr>
+        <w:t xml:space="preserve">SIM7600x hat </w:t>
       </w:r>
     </w:p>
     <w:p>
@@ -994,6 +1573,36 @@
         <w:rPr>
           <w:rFonts w:ascii="Times New Roman" w:hAnsi="Times New Roman" w:cs="Times New Roman"/>
         </w:rPr>
+        <w:t xml:space="preserve">Place </w:t>
+      </w:r>
+      <w:r>
+        <w:rPr>
+          <w:rFonts w:ascii="Times New Roman" w:hAnsi="Times New Roman" w:cs="Times New Roman"/>
+        </w:rPr>
+        <w:t>SIM7600x</w:t>
+      </w:r>
+      <w:r>
+        <w:rPr>
+          <w:rFonts w:ascii="Times New Roman" w:hAnsi="Times New Roman" w:cs="Times New Roman"/>
+        </w:rPr>
+        <w:t xml:space="preserve"> on top of Raspberry Pi and place the PiJuice on top of the SIM7600x hat.</w:t>
+      </w:r>
+    </w:p>
+    <w:p>
+      <w:pPr>
+        <w:pStyle w:val="ListParagraph"/>
+        <w:numPr>
+          <w:ilvl w:val="0"/>
+          <w:numId w:val="4"/>
+        </w:numPr>
+        <w:rPr>
+          <w:rFonts w:ascii="Times New Roman" w:hAnsi="Times New Roman" w:cs="Times New Roman"/>
+        </w:rPr>
+      </w:pPr>
+      <w:r>
+        <w:rPr>
+          <w:rFonts w:ascii="Times New Roman" w:hAnsi="Times New Roman" w:cs="Times New Roman"/>
+        </w:rPr>
         <w:t xml:space="preserve">Give power to </w:t>
       </w:r>
       <w:r>
@@ -1109,7 +1718,25 @@
           <w:i/>
           <w:iCs/>
         </w:rPr>
-        <w:t>sudo raspi-config</w:t>
+        <w:t xml:space="preserve">sudo </w:t>
+      </w:r>
+      <w:proofErr w:type="spellStart"/>
+      <w:r>
+        <w:rPr>
+          <w:rFonts w:ascii="Times New Roman" w:hAnsi="Times New Roman" w:cs="Times New Roman"/>
+          <w:i/>
+          <w:iCs/>
+        </w:rPr>
+        <w:t>raspi</w:t>
+      </w:r>
+      <w:proofErr w:type="spellEnd"/>
+      <w:r>
+        <w:rPr>
+          <w:rFonts w:ascii="Times New Roman" w:hAnsi="Times New Roman" w:cs="Times New Roman"/>
+          <w:i/>
+          <w:iCs/>
+        </w:rPr>
+        <w:t>-config</w:t>
       </w:r>
       <w:r>
         <w:rPr>
@@ -1444,7 +2071,14 @@
         <w:rPr>
           <w:rFonts w:ascii="Times New Roman" w:hAnsi="Times New Roman" w:cs="Times New Roman"/>
         </w:rPr>
-        <w:t>'sud</w:t>
+        <w:t>'</w:t>
+      </w:r>
+      <w:proofErr w:type="gramStart"/>
+      <w:r>
+        <w:rPr>
+          <w:rFonts w:ascii="Times New Roman" w:hAnsi="Times New Roman" w:cs="Times New Roman"/>
+        </w:rPr>
+        <w:t>sud</w:t>
       </w:r>
       <w:r>
         <w:rPr>
@@ -1452,6 +2086,7 @@
         </w:rPr>
         <w:t>o</w:t>
       </w:r>
+      <w:proofErr w:type="gramEnd"/>
       <w:r>
         <w:rPr>
           <w:rFonts w:ascii="Times New Roman" w:hAnsi="Times New Roman" w:cs="Times New Roman"/>
@@ -1615,7 +2250,7 @@
                     </pic:cNvPicPr>
                   </pic:nvPicPr>
                   <pic:blipFill>
-                    <a:blip r:embed="rId12">
+                    <a:blip r:embed="rId13">
                       <a:extLst>
                         <a:ext uri="{28A0092B-C50C-407E-A947-70E740481C1C}">
                           <a14:useLocalDpi xmlns:a14="http://schemas.microsoft.com/office/drawing/2010/main" val="0"/>
@@ -1675,6 +2310,88 @@
     </w:p>
     <w:p>
       <w:pPr>
+        <w:rPr>
+          <w:rFonts w:ascii="Times New Roman" w:hAnsi="Times New Roman" w:cs="Times New Roman"/>
+          <w:color w:val="FF0000"/>
+          <w:sz w:val="22"/>
+          <w:szCs w:val="22"/>
+        </w:rPr>
+      </w:pPr>
+      <w:r>
+        <w:rPr>
+          <w:rFonts w:ascii="Times New Roman" w:hAnsi="Times New Roman" w:cs="Times New Roman"/>
+          <w:color w:val="FF0000"/>
+          <w:sz w:val="22"/>
+          <w:szCs w:val="22"/>
+        </w:rPr>
+        <w:t xml:space="preserve">Note: Use </w:t>
+      </w:r>
+      <w:r>
+        <w:rPr>
+          <w:rFonts w:ascii="Times New Roman" w:hAnsi="Times New Roman" w:cs="Times New Roman"/>
+          <w:color w:val="FF0000"/>
+          <w:sz w:val="22"/>
+          <w:szCs w:val="22"/>
+        </w:rPr>
+        <w:t>2</w:t>
+      </w:r>
+      <w:r>
+        <w:rPr>
+          <w:rFonts w:ascii="Times New Roman" w:hAnsi="Times New Roman" w:cs="Times New Roman"/>
+          <w:color w:val="FF0000"/>
+          <w:sz w:val="22"/>
+          <w:szCs w:val="22"/>
+        </w:rPr>
+        <w:t>.7</w:t>
+      </w:r>
+      <w:r>
+        <w:rPr>
+          <w:rFonts w:ascii="Times New Roman" w:hAnsi="Times New Roman" w:cs="Times New Roman"/>
+          <w:color w:val="FF0000"/>
+          <w:sz w:val="22"/>
+          <w:szCs w:val="22"/>
+        </w:rPr>
+        <w:t>k</w:t>
+      </w:r>
+      <w:r>
+        <w:rPr>
+          <w:rFonts w:ascii="Times New Roman" w:hAnsi="Times New Roman" w:cs="Times New Roman"/>
+          <w:color w:val="FF0000"/>
+          <w:sz w:val="22"/>
+          <w:szCs w:val="22"/>
+        </w:rPr>
+        <w:t xml:space="preserve"> </w:t>
+      </w:r>
+      <w:r>
+        <w:rPr>
+          <w:rFonts w:ascii="Times New Roman" w:hAnsi="Times New Roman" w:cs="Times New Roman"/>
+          <w:color w:val="FF0000"/>
+          <w:sz w:val="22"/>
+          <w:szCs w:val="22"/>
+        </w:rPr>
+        <w:t xml:space="preserve">pullup </w:t>
+      </w:r>
+      <w:r>
+        <w:rPr>
+          <w:rFonts w:ascii="Times New Roman" w:hAnsi="Times New Roman" w:cs="Times New Roman"/>
+          <w:color w:val="FF0000"/>
+          <w:sz w:val="22"/>
+          <w:szCs w:val="22"/>
+        </w:rPr>
+        <w:t xml:space="preserve">resistors for </w:t>
+      </w:r>
+      <w:r>
+        <w:rPr>
+          <w:rFonts w:ascii="Times New Roman" w:hAnsi="Times New Roman" w:cs="Times New Roman"/>
+          <w:color w:val="FF0000"/>
+          <w:sz w:val="22"/>
+          <w:szCs w:val="22"/>
+        </w:rPr>
+        <w:t>wire with length more than 50 feet for shorter use 4.7k pullup.</w:t>
+      </w:r>
+    </w:p>
+    <w:p>
+      <w:pPr>
         <w:pStyle w:val="ListParagraph"/>
         <w:numPr>
           <w:ilvl w:val="0"/>
@@ -1760,6 +2477,7 @@
         <w:rPr>
           <w:rFonts w:ascii="Times New Roman" w:hAnsi="Times New Roman" w:cs="Times New Roman"/>
         </w:rPr>
+        <w:lastRenderedPageBreak/>
         <w:t xml:space="preserve"> </w:t>
       </w:r>
       <w:r>
@@ -1909,7 +2627,6 @@
           <w:rFonts w:ascii="Times New Roman" w:hAnsi="Times New Roman" w:cs="Times New Roman"/>
           <w:noProof/>
         </w:rPr>
-        <w:lastRenderedPageBreak/>
         <w:drawing>
           <wp:inline distT="0" distB="0" distL="0" distR="0" wp14:anchorId="03FCBFBB" wp14:editId="339BE11F">
             <wp:extent cx="3445717" cy="2114550"/>
@@ -1926,7 +2643,7 @@
                     <pic:cNvPicPr/>
                   </pic:nvPicPr>
                   <pic:blipFill>
-                    <a:blip r:embed="rId13"/>
+                    <a:blip r:embed="rId14"/>
                     <a:stretch>
                       <a:fillRect/>
                     </a:stretch>
@@ -2095,7 +2812,7 @@
                     <pic:cNvPicPr/>
                   </pic:nvPicPr>
                   <pic:blipFill>
-                    <a:blip r:embed="rId14"/>
+                    <a:blip r:embed="rId15"/>
                     <a:stretch>
                       <a:fillRect/>
                     </a:stretch>
@@ -2322,7 +3039,7 @@
             <wp:extent cx="3173104" cy="1999312"/>
             <wp:effectExtent l="0" t="0" r="8255" b="1270"/>
             <wp:docPr id="910940814" name="Picture 5" descr="Raspberry Pi DS18B20 Temperature Sensor Tutorial - DS18B20 Raw Output">
-              <a:hlinkClick xmlns:a="http://schemas.openxmlformats.org/drawingml/2006/main" r:id="rId15"/>
+              <a:hlinkClick xmlns:a="http://schemas.openxmlformats.org/drawingml/2006/main" r:id="rId16"/>
             </wp:docPr>
             <wp:cNvGraphicFramePr>
               <a:graphicFrameLocks xmlns:a="http://schemas.openxmlformats.org/drawingml/2006/main" noChangeAspect="1"/>
@@ -2337,7 +3054,7 @@
                     </pic:cNvPicPr>
                   </pic:nvPicPr>
                   <pic:blipFill>
-                    <a:blip r:embed="rId16">
+                    <a:blip r:embed="rId17">
                       <a:extLst>
                         <a:ext uri="{28A0092B-C50C-407E-A947-70E740481C1C}">
                           <a14:useLocalDpi xmlns:a14="http://schemas.microsoft.com/office/drawing/2010/main" val="0"/>
@@ -2384,7 +3101,21 @@
         <w:rPr>
           <w:rFonts w:ascii="Times New Roman" w:hAnsi="Times New Roman" w:cs="Times New Roman"/>
         </w:rPr>
-        <w:t>If you are adding Sensors after the Lab Monitor has been deployed as service, you will need to restart the service (sudo systemctl restart monitor.service)</w:t>
+        <w:t xml:space="preserve">If you are adding Sensors after the Lab Monitor has been deployed as service, you will need to restart the service (sudo systemctl restart </w:t>
+      </w:r>
+      <w:proofErr w:type="gramStart"/>
+      <w:r>
+        <w:rPr>
+          <w:rFonts w:ascii="Times New Roman" w:hAnsi="Times New Roman" w:cs="Times New Roman"/>
+        </w:rPr>
+        <w:t>monitor.service</w:t>
+      </w:r>
+      <w:proofErr w:type="gramEnd"/>
+      <w:r>
+        <w:rPr>
+          <w:rFonts w:ascii="Times New Roman" w:hAnsi="Times New Roman" w:cs="Times New Roman"/>
+        </w:rPr>
+        <w:t>)</w:t>
       </w:r>
       <w:r>
         <w:rPr>
@@ -2442,40 +3173,105 @@
         <w:rPr>
           <w:rFonts w:ascii="Times New Roman" w:hAnsi="Times New Roman" w:cs="Times New Roman"/>
         </w:rPr>
-        <w:t xml:space="preserve">Download the source code from GitHub using this </w:t>
-      </w:r>
-      <w:hyperlink r:id="rId17" w:history="1">
-        <w:r>
-          <w:rPr>
-            <w:rStyle w:val="Hyperlink"/>
-            <w:rFonts w:ascii="Times New Roman" w:hAnsi="Times New Roman" w:cs="Times New Roman"/>
-          </w:rPr>
-          <w:t>link</w:t>
-        </w:r>
-      </w:hyperlink>
-      <w:r>
-        <w:rPr>
-          <w:rFonts w:ascii="Times New Roman" w:hAnsi="Times New Roman" w:cs="Times New Roman"/>
-        </w:rPr>
-        <w:t>.</w:t>
-      </w:r>
-      <w:r>
-        <w:rPr>
-          <w:rFonts w:ascii="Times New Roman" w:hAnsi="Times New Roman" w:cs="Times New Roman"/>
-        </w:rPr>
-        <w:t xml:space="preserve"> (or ask Pedro for </w:t>
-      </w:r>
-      <w:r>
-        <w:rPr>
-          <w:rFonts w:ascii="Times New Roman" w:hAnsi="Times New Roman" w:cs="Times New Roman"/>
-        </w:rPr>
-        <w:t xml:space="preserve">the </w:t>
-      </w:r>
-      <w:r>
-        <w:rPr>
-          <w:rFonts w:ascii="Times New Roman" w:hAnsi="Times New Roman" w:cs="Times New Roman"/>
-        </w:rPr>
-        <w:t>source code)</w:t>
+        <w:t xml:space="preserve">Download the source code from </w:t>
+      </w:r>
+      <w:r>
+        <w:rPr>
+          <w:rFonts w:ascii="Times New Roman" w:hAnsi="Times New Roman" w:cs="Times New Roman"/>
+        </w:rPr>
+        <w:t>Stash.</w:t>
+      </w:r>
+    </w:p>
+    <w:p>
+      <w:pPr>
+        <w:rPr>
+          <w:rFonts w:ascii="Times New Roman" w:hAnsi="Times New Roman" w:cs="Times New Roman"/>
+          <w:b/>
+          <w:bCs/>
+        </w:rPr>
+      </w:pPr>
+      <w:r>
+        <w:rPr>
+          <w:rFonts w:ascii="Times New Roman" w:hAnsi="Times New Roman" w:cs="Times New Roman"/>
+        </w:rPr>
+        <w:lastRenderedPageBreak/>
+        <w:t xml:space="preserve">Install the dependencies </w:t>
+      </w:r>
+      <w:r>
+        <w:rPr>
+          <w:rFonts w:ascii="Times New Roman" w:hAnsi="Times New Roman" w:cs="Times New Roman"/>
+        </w:rPr>
+        <w:t xml:space="preserve">in requirnments.txt and </w:t>
+      </w:r>
+      <w:r>
+        <w:rPr>
+          <w:rFonts w:ascii="Times New Roman" w:hAnsi="Times New Roman" w:cs="Times New Roman"/>
+        </w:rPr>
+        <w:t xml:space="preserve">install </w:t>
+      </w:r>
+      <w:r>
+        <w:rPr>
+          <w:rFonts w:ascii="Times New Roman" w:hAnsi="Times New Roman" w:cs="Times New Roman"/>
+        </w:rPr>
+        <w:t>P</w:t>
+      </w:r>
+      <w:r>
+        <w:rPr>
+          <w:rFonts w:ascii="Times New Roman" w:hAnsi="Times New Roman" w:cs="Times New Roman"/>
+        </w:rPr>
+        <w:t>i</w:t>
+      </w:r>
+      <w:r>
+        <w:rPr>
+          <w:rFonts w:ascii="Times New Roman" w:hAnsi="Times New Roman" w:cs="Times New Roman"/>
+        </w:rPr>
+        <w:t xml:space="preserve"> Juice package using `</w:t>
+      </w:r>
+      <w:r>
+        <w:rPr>
+          <w:rFonts w:ascii="Times New Roman" w:hAnsi="Times New Roman" w:cs="Times New Roman"/>
+          <w:i/>
+          <w:iCs/>
+        </w:rPr>
+        <w:t>sudo apt install pijuice-base`</w:t>
+      </w:r>
+      <w:r>
+        <w:rPr>
+          <w:rFonts w:ascii="Times New Roman" w:hAnsi="Times New Roman" w:cs="Times New Roman"/>
+          <w:i/>
+          <w:iCs/>
+        </w:rPr>
+        <w:t xml:space="preserve"> </w:t>
+      </w:r>
+      <w:r>
+        <w:rPr>
+          <w:rFonts w:ascii="Times New Roman" w:hAnsi="Times New Roman" w:cs="Times New Roman"/>
+        </w:rPr>
+        <w:t xml:space="preserve">also install systemd for logging purposes using </w:t>
+      </w:r>
+      <w:r>
+        <w:rPr>
+          <w:rFonts w:ascii="Times New Roman" w:hAnsi="Times New Roman" w:cs="Times New Roman"/>
+          <w:i/>
+          <w:iCs/>
+        </w:rPr>
+        <w:t>`sudo apt-get install python3-systemd`</w:t>
+      </w:r>
+      <w:r>
+        <w:rPr>
+          <w:rFonts w:ascii="Times New Roman" w:hAnsi="Times New Roman" w:cs="Times New Roman"/>
+          <w:i/>
+          <w:iCs/>
+        </w:rPr>
+        <w:t xml:space="preserve">. </w:t>
+      </w:r>
+      <w:r>
+        <w:rPr>
+          <w:rFonts w:ascii="Times New Roman" w:hAnsi="Times New Roman" w:cs="Times New Roman"/>
+          <w:i/>
+          <w:iCs/>
+        </w:rPr>
+        <w:t xml:space="preserve"> </w:t>
       </w:r>
     </w:p>
     <w:p>
@@ -2487,59 +3283,29 @@
         </w:numPr>
         <w:rPr>
           <w:rFonts w:ascii="Times New Roman" w:hAnsi="Times New Roman" w:cs="Times New Roman"/>
-          <w:b/>
-          <w:bCs/>
-        </w:rPr>
-      </w:pPr>
-      <w:r>
-        <w:rPr>
-          <w:rFonts w:ascii="Times New Roman" w:hAnsi="Times New Roman" w:cs="Times New Roman"/>
-        </w:rPr>
-        <w:t xml:space="preserve">Install the dependencies </w:t>
-      </w:r>
-      <w:r>
-        <w:rPr>
-          <w:rFonts w:ascii="Times New Roman" w:hAnsi="Times New Roman" w:cs="Times New Roman"/>
-        </w:rPr>
-        <w:t xml:space="preserve">in requirnments.txt and </w:t>
-      </w:r>
-      <w:r>
-        <w:rPr>
-          <w:rFonts w:ascii="Times New Roman" w:hAnsi="Times New Roman" w:cs="Times New Roman"/>
-        </w:rPr>
-        <w:t xml:space="preserve">install </w:t>
-      </w:r>
-      <w:r>
-        <w:rPr>
-          <w:rFonts w:ascii="Times New Roman" w:hAnsi="Times New Roman" w:cs="Times New Roman"/>
-        </w:rPr>
-        <w:t>P</w:t>
-      </w:r>
-      <w:r>
-        <w:rPr>
-          <w:rFonts w:ascii="Times New Roman" w:hAnsi="Times New Roman" w:cs="Times New Roman"/>
-        </w:rPr>
-        <w:t>i</w:t>
-      </w:r>
-      <w:r>
-        <w:rPr>
-          <w:rFonts w:ascii="Times New Roman" w:hAnsi="Times New Roman" w:cs="Times New Roman"/>
-        </w:rPr>
-        <w:t xml:space="preserve"> Juice package using `</w:t>
-      </w:r>
-      <w:r>
-        <w:rPr>
-          <w:rFonts w:ascii="Times New Roman" w:hAnsi="Times New Roman" w:cs="Times New Roman"/>
-          <w:i/>
-          <w:iCs/>
-        </w:rPr>
-        <w:t>sudo apt install pijuice-base`</w:t>
-      </w:r>
-      <w:r>
-        <w:rPr>
-          <w:rFonts w:ascii="Times New Roman" w:hAnsi="Times New Roman" w:cs="Times New Roman"/>
-          <w:i/>
-          <w:iCs/>
+        </w:rPr>
+      </w:pPr>
+      <w:r>
+        <w:rPr>
+          <w:rFonts w:ascii="Times New Roman" w:hAnsi="Times New Roman" w:cs="Times New Roman"/>
+        </w:rPr>
+        <w:t xml:space="preserve">You might have to change the UART device </w:t>
+      </w:r>
+      <w:r>
+        <w:rPr>
+          <w:rFonts w:ascii="Times New Roman" w:hAnsi="Times New Roman" w:cs="Times New Roman"/>
+        </w:rPr>
+        <w:t>in the code (SIM7600x.py</w:t>
+      </w:r>
+      <w:r>
+        <w:rPr>
+          <w:rFonts w:ascii="Times New Roman" w:hAnsi="Times New Roman" w:cs="Times New Roman"/>
+        </w:rPr>
+        <w:t>)</w:t>
+      </w:r>
+      <w:r>
+        <w:rPr>
+          <w:rFonts w:ascii="Times New Roman" w:hAnsi="Times New Roman" w:cs="Times New Roman"/>
         </w:rPr>
         <w:t xml:space="preserve"> </w:t>
       </w:r>
@@ -2547,47 +3313,19 @@
         <w:rPr>
           <w:rFonts w:ascii="Times New Roman" w:hAnsi="Times New Roman" w:cs="Times New Roman"/>
         </w:rPr>
-        <w:t xml:space="preserve">also install systemd for logging purposes using </w:t>
-      </w:r>
-      <w:r>
-        <w:rPr>
-          <w:rFonts w:ascii="Times New Roman" w:hAnsi="Times New Roman" w:cs="Times New Roman"/>
-          <w:i/>
-          <w:iCs/>
-        </w:rPr>
-        <w:t>`</w:t>
-      </w:r>
-      <w:r>
-        <w:rPr>
-          <w:rFonts w:ascii="Times New Roman" w:hAnsi="Times New Roman" w:cs="Times New Roman"/>
-          <w:i/>
-          <w:iCs/>
-        </w:rPr>
-        <w:t>sudo apt-get install python3-systemd</w:t>
-      </w:r>
-      <w:r>
-        <w:rPr>
-          <w:rFonts w:ascii="Times New Roman" w:hAnsi="Times New Roman" w:cs="Times New Roman"/>
-          <w:i/>
-          <w:iCs/>
-        </w:rPr>
-        <w:t>`</w:t>
-      </w:r>
-      <w:r>
-        <w:rPr>
-          <w:rFonts w:ascii="Times New Roman" w:hAnsi="Times New Roman" w:cs="Times New Roman"/>
-          <w:i/>
-          <w:iCs/>
-        </w:rPr>
-        <w:t xml:space="preserve">. </w:t>
-      </w:r>
-      <w:r>
-        <w:rPr>
-          <w:rFonts w:ascii="Times New Roman" w:hAnsi="Times New Roman" w:cs="Times New Roman"/>
-          <w:i/>
-          <w:iCs/>
-        </w:rPr>
-        <w:t xml:space="preserve"> </w:t>
+        <w:t xml:space="preserve">according to PI you are using, </w:t>
+      </w:r>
+      <w:r>
+        <w:rPr>
+          <w:rFonts w:ascii="Times New Roman" w:hAnsi="Times New Roman" w:cs="Times New Roman"/>
+        </w:rPr>
+        <w:t>the</w:t>
+      </w:r>
+      <w:r>
+        <w:rPr>
+          <w:rFonts w:ascii="Times New Roman" w:hAnsi="Times New Roman" w:cs="Times New Roman" w:hint="eastAsia"/>
+        </w:rPr>
+        <w:t xml:space="preserve"> user UART device of Raspberry Pi 2B/Zero is ttyAMA0, and ttyS0 of Raspberry Pi 3B.</w:t>
       </w:r>
     </w:p>
     <w:p>
@@ -2599,50 +3337,15 @@
         </w:numPr>
         <w:rPr>
           <w:rFonts w:ascii="Times New Roman" w:hAnsi="Times New Roman" w:cs="Times New Roman"/>
-        </w:rPr>
-      </w:pPr>
-      <w:r>
-        <w:rPr>
-          <w:rFonts w:ascii="Times New Roman" w:hAnsi="Times New Roman" w:cs="Times New Roman"/>
-        </w:rPr>
-        <w:lastRenderedPageBreak/>
-        <w:t xml:space="preserve">You might have to change the UART device </w:t>
-      </w:r>
-      <w:r>
-        <w:rPr>
-          <w:rFonts w:ascii="Times New Roman" w:hAnsi="Times New Roman" w:cs="Times New Roman"/>
-        </w:rPr>
-        <w:t>in the codebase (SIM7600x.py</w:t>
-      </w:r>
-      <w:r>
-        <w:rPr>
-          <w:rFonts w:ascii="Times New Roman" w:hAnsi="Times New Roman" w:cs="Times New Roman"/>
-        </w:rPr>
-        <w:t>)</w:t>
-      </w:r>
-      <w:r>
-        <w:rPr>
-          <w:rFonts w:ascii="Times New Roman" w:hAnsi="Times New Roman" w:cs="Times New Roman"/>
-        </w:rPr>
-        <w:t xml:space="preserve"> </w:t>
-      </w:r>
-      <w:r>
-        <w:rPr>
-          <w:rFonts w:ascii="Times New Roman" w:hAnsi="Times New Roman" w:cs="Times New Roman"/>
-        </w:rPr>
-        <w:t xml:space="preserve">according to PI you are using, </w:t>
-      </w:r>
-      <w:r>
-        <w:rPr>
-          <w:rFonts w:ascii="Times New Roman" w:hAnsi="Times New Roman" w:cs="Times New Roman"/>
-        </w:rPr>
-        <w:t>the</w:t>
-      </w:r>
-      <w:r>
-        <w:rPr>
-          <w:rFonts w:ascii="Times New Roman" w:hAnsi="Times New Roman" w:cs="Times New Roman" w:hint="eastAsia"/>
-        </w:rPr>
-        <w:t xml:space="preserve"> user UART device of Raspberry Pi 2B/Zero is ttyAMA0, and ttyS0 of Raspberry Pi 3B.</w:t>
+          <w:b/>
+          <w:bCs/>
+        </w:rPr>
+      </w:pPr>
+      <w:r>
+        <w:rPr>
+          <w:rFonts w:ascii="Times New Roman" w:hAnsi="Times New Roman" w:cs="Times New Roman"/>
+        </w:rPr>
+        <w:t>`cd` into the project folder and run the project using `python main.py`.</w:t>
       </w:r>
     </w:p>
     <w:p>
@@ -2662,7 +3365,102 @@
         <w:rPr>
           <w:rFonts w:ascii="Times New Roman" w:hAnsi="Times New Roman" w:cs="Times New Roman"/>
         </w:rPr>
-        <w:t>`cd` into the project folder and run the project using `python main.py`.</w:t>
+        <w:t xml:space="preserve">This should </w:t>
+      </w:r>
+      <w:r>
+        <w:rPr>
+          <w:rFonts w:ascii="Times New Roman" w:hAnsi="Times New Roman" w:cs="Times New Roman"/>
+        </w:rPr>
+        <w:t xml:space="preserve">start the Lab Monitor and </w:t>
+      </w:r>
+      <w:r>
+        <w:rPr>
+          <w:rFonts w:ascii="Times New Roman" w:hAnsi="Times New Roman" w:cs="Times New Roman"/>
+        </w:rPr>
+        <w:t>spin up the web server</w:t>
+      </w:r>
+      <w:r>
+        <w:rPr>
+          <w:rFonts w:ascii="Times New Roman" w:hAnsi="Times New Roman" w:cs="Times New Roman"/>
+        </w:rPr>
+        <w:t>. T</w:t>
+      </w:r>
+      <w:r>
+        <w:rPr>
+          <w:rFonts w:ascii="Times New Roman" w:hAnsi="Times New Roman" w:cs="Times New Roman"/>
+        </w:rPr>
+        <w:t xml:space="preserve">he web page should be made available on the </w:t>
+      </w:r>
+      <w:r>
+        <w:rPr>
+          <w:rFonts w:ascii="Times New Roman" w:hAnsi="Times New Roman" w:cs="Times New Roman"/>
+        </w:rPr>
+        <w:t>device local host’s port 5000. (127.0.0.1:5000)</w:t>
+      </w:r>
+      <w:r>
+        <w:rPr>
+          <w:rFonts w:ascii="Times New Roman" w:hAnsi="Times New Roman" w:cs="Times New Roman"/>
+        </w:rPr>
+        <w:t xml:space="preserve"> </w:t>
+      </w:r>
+    </w:p>
+    <w:p>
+      <w:pPr>
+        <w:pStyle w:val="ListParagraph"/>
+        <w:ind w:left="540"/>
+        <w:rPr>
+          <w:rFonts w:ascii="Times New Roman" w:hAnsi="Times New Roman" w:cs="Times New Roman"/>
+          <w:b/>
+          <w:bCs/>
+          <w:sz w:val="22"/>
+          <w:szCs w:val="22"/>
+        </w:rPr>
+      </w:pPr>
+    </w:p>
+    <w:p>
+      <w:pPr>
+        <w:pStyle w:val="ListParagraph"/>
+        <w:numPr>
+          <w:ilvl w:val="0"/>
+          <w:numId w:val="15"/>
+        </w:numPr>
+        <w:rPr>
+          <w:rFonts w:ascii="Times New Roman" w:hAnsi="Times New Roman" w:cs="Times New Roman"/>
+          <w:b/>
+          <w:bCs/>
+          <w:sz w:val="28"/>
+          <w:szCs w:val="28"/>
+        </w:rPr>
+      </w:pPr>
+      <w:r>
+        <w:rPr>
+          <w:rFonts w:ascii="Times New Roman" w:hAnsi="Times New Roman" w:cs="Times New Roman"/>
+          <w:b/>
+          <w:bCs/>
+          <w:sz w:val="28"/>
+          <w:szCs w:val="28"/>
+        </w:rPr>
+        <w:t>Changing port</w:t>
+      </w:r>
+      <w:r>
+        <w:rPr>
+          <w:rFonts w:ascii="Times New Roman" w:hAnsi="Times New Roman" w:cs="Times New Roman"/>
+          <w:b/>
+          <w:bCs/>
+          <w:sz w:val="28"/>
+          <w:szCs w:val="28"/>
+        </w:rPr>
+        <w:t>s.</w:t>
+      </w:r>
+      <w:r>
+        <w:rPr>
+          <w:rFonts w:ascii="Times New Roman" w:hAnsi="Times New Roman" w:cs="Times New Roman"/>
+          <w:b/>
+          <w:bCs/>
+          <w:sz w:val="28"/>
+          <w:szCs w:val="28"/>
+        </w:rPr>
+        <w:t xml:space="preserve"> </w:t>
       </w:r>
     </w:p>
     <w:p>
@@ -2682,37 +3480,13 @@
         <w:rPr>
           <w:rFonts w:ascii="Times New Roman" w:hAnsi="Times New Roman" w:cs="Times New Roman"/>
         </w:rPr>
-        <w:t xml:space="preserve">This should </w:t>
-      </w:r>
-      <w:r>
-        <w:rPr>
-          <w:rFonts w:ascii="Times New Roman" w:hAnsi="Times New Roman" w:cs="Times New Roman"/>
-        </w:rPr>
-        <w:t xml:space="preserve">start the Lab Monitor and </w:t>
-      </w:r>
-      <w:r>
-        <w:rPr>
-          <w:rFonts w:ascii="Times New Roman" w:hAnsi="Times New Roman" w:cs="Times New Roman"/>
-        </w:rPr>
-        <w:t>spin up the web server</w:t>
-      </w:r>
-      <w:r>
-        <w:rPr>
-          <w:rFonts w:ascii="Times New Roman" w:hAnsi="Times New Roman" w:cs="Times New Roman"/>
-        </w:rPr>
-        <w:t>. T</w:t>
-      </w:r>
-      <w:r>
-        <w:rPr>
-          <w:rFonts w:ascii="Times New Roman" w:hAnsi="Times New Roman" w:cs="Times New Roman"/>
-        </w:rPr>
-        <w:t xml:space="preserve">he web page should be made available on the </w:t>
-      </w:r>
-      <w:r>
-        <w:rPr>
-          <w:rFonts w:ascii="Times New Roman" w:hAnsi="Times New Roman" w:cs="Times New Roman"/>
-        </w:rPr>
-        <w:t>device local host’s port 5000. (127.0.0.1:5000)</w:t>
+        <w:t>To</w:t>
+      </w:r>
+      <w:r>
+        <w:rPr>
+          <w:rFonts w:ascii="Times New Roman" w:hAnsi="Times New Roman" w:cs="Times New Roman"/>
+        </w:rPr>
+        <w:t xml:space="preserve"> access the webpage from the wider network</w:t>
       </w:r>
       <w:r>
         <w:rPr>
@@ -2720,17 +3494,344 @@
         </w:rPr>
         <w:t xml:space="preserve"> </w:t>
       </w:r>
+      <w:r>
+        <w:rPr>
+          <w:rFonts w:ascii="Times New Roman" w:hAnsi="Times New Roman" w:cs="Times New Roman"/>
+        </w:rPr>
+        <w:t>y</w:t>
+      </w:r>
+      <w:r>
+        <w:rPr>
+          <w:rFonts w:ascii="Times New Roman" w:hAnsi="Times New Roman" w:cs="Times New Roman"/>
+        </w:rPr>
+        <w:t xml:space="preserve">ou </w:t>
+      </w:r>
+      <w:r>
+        <w:rPr>
+          <w:rFonts w:ascii="Times New Roman" w:hAnsi="Times New Roman" w:cs="Times New Roman"/>
+        </w:rPr>
+        <w:t>must set u</w:t>
+      </w:r>
+      <w:r>
+        <w:rPr>
+          <w:rFonts w:ascii="Times New Roman" w:hAnsi="Times New Roman" w:cs="Times New Roman"/>
+        </w:rPr>
+        <w:t xml:space="preserve">p a Reverse Proxy using </w:t>
+      </w:r>
+      <w:r>
+        <w:rPr>
+          <w:rFonts w:ascii="Times New Roman" w:hAnsi="Times New Roman" w:cs="Times New Roman"/>
+        </w:rPr>
+        <w:t>nginx</w:t>
+      </w:r>
+      <w:r>
+        <w:rPr>
+          <w:rFonts w:ascii="Times New Roman" w:hAnsi="Times New Roman" w:cs="Times New Roman"/>
+        </w:rPr>
+        <w:t>.</w:t>
+      </w:r>
     </w:p>
     <w:p>
       <w:pPr>
         <w:pStyle w:val="ListParagraph"/>
-        <w:ind w:left="540"/>
+        <w:numPr>
+          <w:ilvl w:val="0"/>
+          <w:numId w:val="4"/>
+        </w:numPr>
         <w:rPr>
           <w:rFonts w:ascii="Times New Roman" w:hAnsi="Times New Roman" w:cs="Times New Roman"/>
           <w:b/>
           <w:bCs/>
-          <w:sz w:val="22"/>
-          <w:szCs w:val="22"/>
+        </w:rPr>
+      </w:pPr>
+      <w:r>
+        <w:rPr>
+          <w:rFonts w:ascii="Times New Roman" w:hAnsi="Times New Roman" w:cs="Times New Roman"/>
+        </w:rPr>
+        <w:t>To install it, ‘sudo apt-get install nginx’ then enter ‘</w:t>
+      </w:r>
+      <w:r>
+        <w:rPr>
+          <w:rFonts w:ascii="Times New Roman" w:hAnsi="Times New Roman" w:cs="Times New Roman"/>
+        </w:rPr>
+        <w:t>nano</w:t>
+      </w:r>
+      <w:r>
+        <w:rPr>
+          <w:rFonts w:ascii="Times New Roman" w:hAnsi="Times New Roman" w:cs="Times New Roman"/>
+        </w:rPr>
+        <w:t xml:space="preserve"> /etc/nginx/sites-available/default’.</w:t>
+      </w:r>
+    </w:p>
+    <w:p>
+      <w:pPr>
+        <w:pStyle w:val="ListParagraph"/>
+        <w:numPr>
+          <w:ilvl w:val="0"/>
+          <w:numId w:val="4"/>
+        </w:numPr>
+        <w:rPr>
+          <w:rFonts w:ascii="Times New Roman" w:hAnsi="Times New Roman" w:cs="Times New Roman"/>
+          <w:b/>
+          <w:bCs/>
+        </w:rPr>
+      </w:pPr>
+      <w:r>
+        <w:rPr>
+          <w:rFonts w:ascii="Times New Roman" w:hAnsi="Times New Roman" w:cs="Times New Roman"/>
+        </w:rPr>
+        <w:t>Remove everything and paste:</w:t>
+      </w:r>
+    </w:p>
+    <w:p>
+      <w:pPr>
+        <w:spacing w:after="0" w:line="240" w:lineRule="auto"/>
+        <w:ind w:left="540"/>
+        <w:rPr>
+          <w:rFonts w:ascii="Times New Roman" w:hAnsi="Times New Roman" w:cs="Times New Roman"/>
+        </w:rPr>
+      </w:pPr>
+      <w:r>
+        <w:rPr>
+          <w:rFonts w:ascii="Times New Roman" w:hAnsi="Times New Roman" w:cs="Times New Roman"/>
+        </w:rPr>
+        <w:t>server {</w:t>
+      </w:r>
+      <w:r>
+        <w:rPr>
+          <w:rFonts w:ascii="Times New Roman" w:hAnsi="Times New Roman" w:cs="Times New Roman"/>
+        </w:rPr>
+        <w:br/>
+        <w:t xml:space="preserve">     listen 80;</w:t>
+      </w:r>
+      <w:r>
+        <w:rPr>
+          <w:rFonts w:ascii="Times New Roman" w:hAnsi="Times New Roman" w:cs="Times New Roman"/>
+        </w:rPr>
+        <w:br/>
+        <w:t xml:space="preserve">    </w:t>
+      </w:r>
+      <w:proofErr w:type="spellStart"/>
+      <w:r>
+        <w:rPr>
+          <w:rFonts w:ascii="Times New Roman" w:hAnsi="Times New Roman" w:cs="Times New Roman"/>
+        </w:rPr>
+        <w:t>server_name</w:t>
+      </w:r>
+      <w:proofErr w:type="spellEnd"/>
+      <w:r>
+        <w:rPr>
+          <w:rFonts w:ascii="Times New Roman" w:hAnsi="Times New Roman" w:cs="Times New Roman"/>
+        </w:rPr>
+        <w:t xml:space="preserve"> </w:t>
+      </w:r>
+      <w:proofErr w:type="gramStart"/>
+      <w:r>
+        <w:rPr>
+          <w:rFonts w:ascii="Times New Roman" w:hAnsi="Times New Roman" w:cs="Times New Roman"/>
+        </w:rPr>
+        <w:t>_;</w:t>
+      </w:r>
+      <w:proofErr w:type="gramEnd"/>
+    </w:p>
+    <w:p>
+      <w:pPr>
+        <w:spacing w:after="0" w:line="240" w:lineRule="auto"/>
+        <w:ind w:left="540"/>
+        <w:rPr>
+          <w:rFonts w:ascii="Times New Roman" w:hAnsi="Times New Roman" w:cs="Times New Roman"/>
+        </w:rPr>
+      </w:pPr>
+      <w:r>
+        <w:rPr>
+          <w:rFonts w:ascii="Times New Roman" w:hAnsi="Times New Roman" w:cs="Times New Roman"/>
+        </w:rPr>
+        <w:t xml:space="preserve">    location / {</w:t>
+      </w:r>
+    </w:p>
+    <w:p>
+      <w:pPr>
+        <w:spacing w:after="0" w:line="240" w:lineRule="auto"/>
+        <w:ind w:left="540"/>
+        <w:rPr>
+          <w:rFonts w:ascii="Times New Roman" w:hAnsi="Times New Roman" w:cs="Times New Roman"/>
+        </w:rPr>
+      </w:pPr>
+      <w:r>
+        <w:rPr>
+          <w:rFonts w:ascii="Times New Roman" w:hAnsi="Times New Roman" w:cs="Times New Roman"/>
+        </w:rPr>
+        <w:t xml:space="preserve">        proxy_pass </w:t>
+      </w:r>
+      <w:proofErr w:type="gramStart"/>
+      <w:r>
+        <w:rPr>
+          <w:rFonts w:ascii="Times New Roman" w:hAnsi="Times New Roman" w:cs="Times New Roman"/>
+        </w:rPr>
+        <w:t>http://127.0.0.1</w:t>
+      </w:r>
+      <w:r>
+        <w:rPr>
+          <w:rFonts w:ascii="Times New Roman" w:hAnsi="Times New Roman" w:cs="Times New Roman"/>
+        </w:rPr>
+        <w:t>:5000</w:t>
+      </w:r>
+      <w:r>
+        <w:rPr>
+          <w:rFonts w:ascii="Times New Roman" w:hAnsi="Times New Roman" w:cs="Times New Roman"/>
+        </w:rPr>
+        <w:t>;</w:t>
+      </w:r>
+      <w:proofErr w:type="gramEnd"/>
+    </w:p>
+    <w:p>
+      <w:pPr>
+        <w:spacing w:after="0" w:line="240" w:lineRule="auto"/>
+        <w:ind w:left="540"/>
+        <w:rPr>
+          <w:rFonts w:ascii="Times New Roman" w:hAnsi="Times New Roman" w:cs="Times New Roman"/>
+        </w:rPr>
+      </w:pPr>
+      <w:r>
+        <w:rPr>
+          <w:rFonts w:ascii="Times New Roman" w:hAnsi="Times New Roman" w:cs="Times New Roman"/>
+        </w:rPr>
+        <w:t xml:space="preserve">        proxy_set_header Host $</w:t>
+      </w:r>
+      <w:proofErr w:type="gramStart"/>
+      <w:r>
+        <w:rPr>
+          <w:rFonts w:ascii="Times New Roman" w:hAnsi="Times New Roman" w:cs="Times New Roman"/>
+        </w:rPr>
+        <w:t>host;</w:t>
+      </w:r>
+      <w:proofErr w:type="gramEnd"/>
+    </w:p>
+    <w:p>
+      <w:pPr>
+        <w:spacing w:after="0" w:line="240" w:lineRule="auto"/>
+        <w:ind w:left="540"/>
+        <w:rPr>
+          <w:rFonts w:ascii="Times New Roman" w:hAnsi="Times New Roman" w:cs="Times New Roman"/>
+        </w:rPr>
+      </w:pPr>
+      <w:r>
+        <w:rPr>
+          <w:rFonts w:ascii="Times New Roman" w:hAnsi="Times New Roman" w:cs="Times New Roman"/>
+        </w:rPr>
+        <w:t xml:space="preserve">        proxy_set_header X-Real-IP $remote_</w:t>
+      </w:r>
+      <w:proofErr w:type="gramStart"/>
+      <w:r>
+        <w:rPr>
+          <w:rFonts w:ascii="Times New Roman" w:hAnsi="Times New Roman" w:cs="Times New Roman"/>
+        </w:rPr>
+        <w:t>addr;</w:t>
+      </w:r>
+      <w:proofErr w:type="gramEnd"/>
+    </w:p>
+    <w:p>
+      <w:pPr>
+        <w:spacing w:after="0" w:line="240" w:lineRule="auto"/>
+        <w:ind w:left="540"/>
+        <w:rPr>
+          <w:rFonts w:ascii="Times New Roman" w:hAnsi="Times New Roman" w:cs="Times New Roman"/>
+        </w:rPr>
+      </w:pPr>
+      <w:r>
+        <w:rPr>
+          <w:rFonts w:ascii="Times New Roman" w:hAnsi="Times New Roman" w:cs="Times New Roman"/>
+        </w:rPr>
+        <w:t xml:space="preserve">        proxy_set_header X-Forwarded-For $proxy_add_x_forwarded_</w:t>
+      </w:r>
+      <w:proofErr w:type="gramStart"/>
+      <w:r>
+        <w:rPr>
+          <w:rFonts w:ascii="Times New Roman" w:hAnsi="Times New Roman" w:cs="Times New Roman"/>
+        </w:rPr>
+        <w:t>for;</w:t>
+      </w:r>
+      <w:proofErr w:type="gramEnd"/>
+    </w:p>
+    <w:p>
+      <w:pPr>
+        <w:spacing w:after="0" w:line="240" w:lineRule="auto"/>
+        <w:ind w:left="540"/>
+        <w:rPr>
+          <w:rFonts w:ascii="Times New Roman" w:hAnsi="Times New Roman" w:cs="Times New Roman"/>
+        </w:rPr>
+      </w:pPr>
+      <w:r>
+        <w:rPr>
+          <w:rFonts w:ascii="Times New Roman" w:hAnsi="Times New Roman" w:cs="Times New Roman"/>
+        </w:rPr>
+        <w:t xml:space="preserve">        proxy_set_header X-Forwarded-Proto $</w:t>
+      </w:r>
+      <w:proofErr w:type="gramStart"/>
+      <w:r>
+        <w:rPr>
+          <w:rFonts w:ascii="Times New Roman" w:hAnsi="Times New Roman" w:cs="Times New Roman"/>
+        </w:rPr>
+        <w:t>scheme;</w:t>
+      </w:r>
+      <w:proofErr w:type="gramEnd"/>
+    </w:p>
+    <w:p>
+      <w:pPr>
+        <w:spacing w:after="0" w:line="240" w:lineRule="auto"/>
+        <w:ind w:left="540"/>
+        <w:rPr>
+          <w:rFonts w:ascii="Times New Roman" w:hAnsi="Times New Roman" w:cs="Times New Roman"/>
+        </w:rPr>
+      </w:pPr>
+      <w:r>
+        <w:rPr>
+          <w:rFonts w:ascii="Times New Roman" w:hAnsi="Times New Roman" w:cs="Times New Roman"/>
+        </w:rPr>
+        <w:t xml:space="preserve">    }</w:t>
+      </w:r>
+    </w:p>
+    <w:p>
+      <w:pPr>
+        <w:spacing w:after="0" w:line="240" w:lineRule="auto"/>
+        <w:ind w:left="540"/>
+        <w:rPr>
+          <w:rFonts w:ascii="Times New Roman" w:hAnsi="Times New Roman" w:cs="Times New Roman"/>
+        </w:rPr>
+      </w:pPr>
+      <w:r>
+        <w:rPr>
+          <w:rFonts w:ascii="Times New Roman" w:hAnsi="Times New Roman" w:cs="Times New Roman"/>
+        </w:rPr>
+        <w:t>}</w:t>
+      </w:r>
+    </w:p>
+    <w:p>
+      <w:pPr>
+        <w:pStyle w:val="ListParagraph"/>
+        <w:numPr>
+          <w:ilvl w:val="0"/>
+          <w:numId w:val="4"/>
+        </w:numPr>
+        <w:rPr>
+          <w:rFonts w:ascii="Times New Roman" w:hAnsi="Times New Roman" w:cs="Times New Roman"/>
+          <w:b/>
+          <w:bCs/>
+        </w:rPr>
+      </w:pPr>
+      <w:r>
+        <w:rPr>
+          <w:rFonts w:ascii="Times New Roman" w:hAnsi="Times New Roman" w:cs="Times New Roman"/>
+        </w:rPr>
+        <w:t>Restart the nginx service using ‘sudo systemctl restart nginx’</w:t>
+      </w:r>
+    </w:p>
+    <w:p>
+      <w:pPr>
+        <w:rPr>
+          <w:rFonts w:ascii="Times New Roman" w:hAnsi="Times New Roman" w:cs="Times New Roman"/>
+          <w:b/>
+          <w:bCs/>
         </w:rPr>
       </w:pPr>
     </w:p>
@@ -2757,7 +3858,7 @@
           <w:sz w:val="28"/>
           <w:szCs w:val="28"/>
         </w:rPr>
-        <w:t>Changing port</w:t>
+        <w:t xml:space="preserve">Deploying </w:t>
       </w:r>
       <w:r>
         <w:rPr>
@@ -2767,7 +3868,7 @@
           <w:sz w:val="28"/>
           <w:szCs w:val="28"/>
         </w:rPr>
-        <w:t>s.</w:t>
+        <w:t xml:space="preserve">Lab Monitor </w:t>
       </w:r>
       <w:r>
         <w:rPr>
@@ -2777,7 +3878,7 @@
           <w:sz w:val="28"/>
           <w:szCs w:val="28"/>
         </w:rPr>
-        <w:t xml:space="preserve"> </w:t>
+        <w:t>as a service</w:t>
       </w:r>
     </w:p>
     <w:p>
@@ -2797,55 +3898,49 @@
         <w:rPr>
           <w:rFonts w:ascii="Times New Roman" w:hAnsi="Times New Roman" w:cs="Times New Roman"/>
         </w:rPr>
-        <w:t>To</w:t>
-      </w:r>
-      <w:r>
-        <w:rPr>
-          <w:rFonts w:ascii="Times New Roman" w:hAnsi="Times New Roman" w:cs="Times New Roman"/>
-        </w:rPr>
-        <w:t xml:space="preserve"> access the webpage from the wider network</w:t>
-      </w:r>
-      <w:r>
-        <w:rPr>
-          <w:rFonts w:ascii="Times New Roman" w:hAnsi="Times New Roman" w:cs="Times New Roman"/>
-        </w:rPr>
-        <w:t xml:space="preserve"> </w:t>
-      </w:r>
-      <w:r>
-        <w:rPr>
-          <w:rFonts w:ascii="Times New Roman" w:hAnsi="Times New Roman" w:cs="Times New Roman"/>
-        </w:rPr>
-        <w:t>y</w:t>
-      </w:r>
-      <w:r>
-        <w:rPr>
-          <w:rFonts w:ascii="Times New Roman" w:hAnsi="Times New Roman" w:cs="Times New Roman"/>
-        </w:rPr>
-        <w:t xml:space="preserve">ou </w:t>
-      </w:r>
-      <w:r>
-        <w:rPr>
-          <w:rFonts w:ascii="Times New Roman" w:hAnsi="Times New Roman" w:cs="Times New Roman"/>
-        </w:rPr>
-        <w:t>must set u</w:t>
-      </w:r>
-      <w:r>
-        <w:rPr>
-          <w:rFonts w:ascii="Times New Roman" w:hAnsi="Times New Roman" w:cs="Times New Roman"/>
-        </w:rPr>
-        <w:t xml:space="preserve">p a Reverse Proxy using </w:t>
-      </w:r>
-      <w:r>
-        <w:rPr>
-          <w:rFonts w:ascii="Times New Roman" w:hAnsi="Times New Roman" w:cs="Times New Roman"/>
-        </w:rPr>
-        <w:t>nginx</w:t>
-      </w:r>
-      <w:r>
-        <w:rPr>
-          <w:rFonts w:ascii="Times New Roman" w:hAnsi="Times New Roman" w:cs="Times New Roman"/>
-        </w:rPr>
-        <w:t>.</w:t>
+        <w:t xml:space="preserve">To have the Lab Monitor </w:t>
+      </w:r>
+      <w:r>
+        <w:rPr>
+          <w:rFonts w:ascii="Times New Roman" w:hAnsi="Times New Roman" w:cs="Times New Roman"/>
+        </w:rPr>
+        <w:t xml:space="preserve">Server </w:t>
+      </w:r>
+      <w:r>
+        <w:rPr>
+          <w:rFonts w:ascii="Times New Roman" w:hAnsi="Times New Roman" w:cs="Times New Roman"/>
+        </w:rPr>
+        <w:t>run</w:t>
+      </w:r>
+      <w:r>
+        <w:rPr>
+          <w:rFonts w:ascii="Times New Roman" w:hAnsi="Times New Roman" w:cs="Times New Roman"/>
+        </w:rPr>
+        <w:t xml:space="preserve"> perpetually</w:t>
+      </w:r>
+      <w:r>
+        <w:rPr>
+          <w:rFonts w:ascii="Times New Roman" w:hAnsi="Times New Roman" w:cs="Times New Roman"/>
+        </w:rPr>
+        <w:t xml:space="preserve">, </w:t>
+      </w:r>
+      <w:r>
+        <w:rPr>
+          <w:rFonts w:ascii="Times New Roman" w:hAnsi="Times New Roman" w:cs="Times New Roman"/>
+        </w:rPr>
+        <w:t xml:space="preserve">you </w:t>
+      </w:r>
+      <w:r>
+        <w:rPr>
+          <w:rFonts w:ascii="Times New Roman" w:hAnsi="Times New Roman" w:cs="Times New Roman"/>
+        </w:rPr>
+        <w:t>must</w:t>
+      </w:r>
+      <w:r>
+        <w:rPr>
+          <w:rFonts w:ascii="Times New Roman" w:hAnsi="Times New Roman" w:cs="Times New Roman"/>
+        </w:rPr>
+        <w:t xml:space="preserve"> deploy it as a service.</w:t>
       </w:r>
     </w:p>
     <w:p>
@@ -2865,20 +3960,420 @@
         <w:rPr>
           <w:rFonts w:ascii="Times New Roman" w:hAnsi="Times New Roman" w:cs="Times New Roman"/>
         </w:rPr>
-        <w:t>To install it, ‘sudo apt-get install nginx’ then enter ‘</w:t>
-      </w:r>
-      <w:r>
-        <w:rPr>
-          <w:rFonts w:ascii="Times New Roman" w:hAnsi="Times New Roman" w:cs="Times New Roman"/>
-        </w:rPr>
-        <w:t>nano</w:t>
-      </w:r>
-      <w:r>
-        <w:rPr>
-          <w:rFonts w:ascii="Times New Roman" w:hAnsi="Times New Roman" w:cs="Times New Roman"/>
-        </w:rPr>
-        <w:t xml:space="preserve"> /etc/nginx/sites-available/default’.</w:t>
-      </w:r>
+        <w:t>To achieve that</w:t>
+      </w:r>
+      <w:r>
+        <w:rPr>
+          <w:rFonts w:ascii="Times New Roman" w:hAnsi="Times New Roman" w:cs="Times New Roman"/>
+        </w:rPr>
+        <w:t xml:space="preserve">, run </w:t>
+      </w:r>
+      <w:r>
+        <w:rPr>
+          <w:rFonts w:ascii="Times New Roman" w:hAnsi="Times New Roman" w:cs="Times New Roman"/>
+          <w:b/>
+          <w:bCs/>
+        </w:rPr>
+        <w:t>`</w:t>
+      </w:r>
+      <w:r>
+        <w:rPr>
+          <w:rFonts w:ascii="Times New Roman" w:hAnsi="Times New Roman" w:cs="Times New Roman"/>
+          <w:i/>
+          <w:iCs/>
+        </w:rPr>
+        <w:t>sudo nano /etc/systemd/system/monitor.service</w:t>
+      </w:r>
+      <w:r>
+        <w:rPr>
+          <w:rFonts w:ascii="Times New Roman" w:hAnsi="Times New Roman" w:cs="Times New Roman"/>
+          <w:b/>
+          <w:bCs/>
+        </w:rPr>
+        <w:t xml:space="preserve">` </w:t>
+      </w:r>
+      <w:r>
+        <w:rPr>
+          <w:rFonts w:ascii="Times New Roman" w:hAnsi="Times New Roman" w:cs="Times New Roman"/>
+        </w:rPr>
+        <w:t xml:space="preserve">and paste the following </w:t>
+      </w:r>
+      <w:r>
+        <w:rPr>
+          <w:rFonts w:ascii="Times New Roman" w:hAnsi="Times New Roman" w:cs="Times New Roman"/>
+        </w:rPr>
+        <w:t xml:space="preserve">configuration </w:t>
+      </w:r>
+      <w:r>
+        <w:rPr>
+          <w:rFonts w:ascii="Times New Roman" w:hAnsi="Times New Roman" w:cs="Times New Roman"/>
+        </w:rPr>
+        <w:t>into that file.</w:t>
+      </w:r>
+    </w:p>
+    <w:p>
+      <w:pPr>
+        <w:pStyle w:val="ListParagraph"/>
+        <w:ind w:left="540"/>
+        <w:rPr>
+          <w:rFonts w:ascii="Times New Roman" w:hAnsi="Times New Roman" w:cs="Times New Roman"/>
+          <w:b/>
+          <w:bCs/>
+        </w:rPr>
+      </w:pPr>
+      <w:r>
+        <w:rPr>
+          <w:rFonts w:ascii="Times New Roman" w:hAnsi="Times New Roman" w:cs="Times New Roman"/>
+        </w:rPr>
+        <w:t>[Unit]</w:t>
+      </w:r>
+    </w:p>
+    <w:p>
+      <w:pPr>
+        <w:pStyle w:val="ListParagraph"/>
+        <w:ind w:left="540"/>
+        <w:rPr>
+          <w:rFonts w:ascii="Times New Roman" w:hAnsi="Times New Roman" w:cs="Times New Roman"/>
+        </w:rPr>
+      </w:pPr>
+      <w:r>
+        <w:rPr>
+          <w:rFonts w:ascii="Times New Roman" w:hAnsi="Times New Roman" w:cs="Times New Roman"/>
+        </w:rPr>
+        <w:t>Description=Server Service</w:t>
+      </w:r>
+    </w:p>
+    <w:p>
+      <w:pPr>
+        <w:pStyle w:val="ListParagraph"/>
+        <w:ind w:left="540"/>
+        <w:rPr>
+          <w:rFonts w:ascii="Times New Roman" w:hAnsi="Times New Roman" w:cs="Times New Roman"/>
+        </w:rPr>
+      </w:pPr>
+      <w:r>
+        <w:rPr>
+          <w:rFonts w:ascii="Times New Roman" w:hAnsi="Times New Roman" w:cs="Times New Roman"/>
+        </w:rPr>
+        <w:t>After=multi-</w:t>
+      </w:r>
+      <w:proofErr w:type="spellStart"/>
+      <w:proofErr w:type="gramStart"/>
+      <w:r>
+        <w:rPr>
+          <w:rFonts w:ascii="Times New Roman" w:hAnsi="Times New Roman" w:cs="Times New Roman"/>
+        </w:rPr>
+        <w:t>user.target</w:t>
+      </w:r>
+      <w:proofErr w:type="spellEnd"/>
+      <w:proofErr w:type="gramEnd"/>
+    </w:p>
+    <w:p>
+      <w:pPr>
+        <w:pStyle w:val="ListParagraph"/>
+        <w:ind w:left="540"/>
+        <w:rPr>
+          <w:rFonts w:ascii="Times New Roman" w:hAnsi="Times New Roman" w:cs="Times New Roman"/>
+        </w:rPr>
+      </w:pPr>
+    </w:p>
+    <w:p>
+      <w:pPr>
+        <w:pStyle w:val="ListParagraph"/>
+        <w:ind w:left="540"/>
+        <w:rPr>
+          <w:rFonts w:ascii="Times New Roman" w:hAnsi="Times New Roman" w:cs="Times New Roman"/>
+        </w:rPr>
+      </w:pPr>
+      <w:r>
+        <w:rPr>
+          <w:rFonts w:ascii="Times New Roman" w:hAnsi="Times New Roman" w:cs="Times New Roman"/>
+        </w:rPr>
+        <w:t>[Service]</w:t>
+      </w:r>
+    </w:p>
+    <w:p>
+      <w:pPr>
+        <w:pStyle w:val="ListParagraph"/>
+        <w:ind w:left="540"/>
+        <w:rPr>
+          <w:rFonts w:ascii="Times New Roman" w:hAnsi="Times New Roman" w:cs="Times New Roman"/>
+        </w:rPr>
+      </w:pPr>
+      <w:r>
+        <w:rPr>
+          <w:rFonts w:ascii="Times New Roman" w:hAnsi="Times New Roman" w:cs="Times New Roman"/>
+        </w:rPr>
+        <w:t>Type=simple</w:t>
+      </w:r>
+    </w:p>
+    <w:p>
+      <w:pPr>
+        <w:pStyle w:val="ListParagraph"/>
+        <w:ind w:left="540"/>
+        <w:rPr>
+          <w:rFonts w:ascii="Times New Roman" w:hAnsi="Times New Roman" w:cs="Times New Roman"/>
+        </w:rPr>
+      </w:pPr>
+      <w:proofErr w:type="spellStart"/>
+      <w:r>
+        <w:rPr>
+          <w:rFonts w:ascii="Times New Roman" w:hAnsi="Times New Roman" w:cs="Times New Roman"/>
+        </w:rPr>
+        <w:t>WorkingDirectory</w:t>
+      </w:r>
+      <w:proofErr w:type="spellEnd"/>
+      <w:r>
+        <w:rPr>
+          <w:rFonts w:ascii="Times New Roman" w:hAnsi="Times New Roman" w:cs="Times New Roman"/>
+        </w:rPr>
+        <w:t>=/home/pi/GSM-Alarm</w:t>
+      </w:r>
+    </w:p>
+    <w:p>
+      <w:pPr>
+        <w:pStyle w:val="ListParagraph"/>
+        <w:ind w:left="540"/>
+        <w:rPr>
+          <w:rFonts w:ascii="Times New Roman" w:hAnsi="Times New Roman" w:cs="Times New Roman"/>
+        </w:rPr>
+      </w:pPr>
+      <w:proofErr w:type="spellStart"/>
+      <w:r>
+        <w:rPr>
+          <w:rFonts w:ascii="Times New Roman" w:hAnsi="Times New Roman" w:cs="Times New Roman"/>
+        </w:rPr>
+        <w:lastRenderedPageBreak/>
+        <w:t>ExecStart</w:t>
+      </w:r>
+      <w:proofErr w:type="spellEnd"/>
+      <w:r>
+        <w:rPr>
+          <w:rFonts w:ascii="Times New Roman" w:hAnsi="Times New Roman" w:cs="Times New Roman"/>
+        </w:rPr>
+        <w:t>=/</w:t>
+      </w:r>
+      <w:proofErr w:type="spellStart"/>
+      <w:r>
+        <w:rPr>
+          <w:rFonts w:ascii="Times New Roman" w:hAnsi="Times New Roman" w:cs="Times New Roman"/>
+        </w:rPr>
+        <w:t>usr</w:t>
+      </w:r>
+      <w:proofErr w:type="spellEnd"/>
+      <w:r>
+        <w:rPr>
+          <w:rFonts w:ascii="Times New Roman" w:hAnsi="Times New Roman" w:cs="Times New Roman"/>
+        </w:rPr>
+        <w:t>/bin/python3 /home/pi/GSM-Alarm/main.py</w:t>
+      </w:r>
+    </w:p>
+    <w:p>
+      <w:pPr>
+        <w:pStyle w:val="ListParagraph"/>
+        <w:ind w:left="540"/>
+        <w:rPr>
+          <w:rFonts w:ascii="Times New Roman" w:hAnsi="Times New Roman" w:cs="Times New Roman"/>
+        </w:rPr>
+      </w:pPr>
+      <w:r>
+        <w:rPr>
+          <w:rFonts w:ascii="Times New Roman" w:hAnsi="Times New Roman" w:cs="Times New Roman"/>
+        </w:rPr>
+        <w:t>Restart=always</w:t>
+      </w:r>
+    </w:p>
+    <w:p>
+      <w:pPr>
+        <w:pStyle w:val="ListParagraph"/>
+        <w:ind w:left="540"/>
+        <w:rPr>
+          <w:rFonts w:ascii="Times New Roman" w:hAnsi="Times New Roman" w:cs="Times New Roman"/>
+        </w:rPr>
+      </w:pPr>
+      <w:proofErr w:type="spellStart"/>
+      <w:r>
+        <w:rPr>
+          <w:rFonts w:ascii="Times New Roman" w:hAnsi="Times New Roman" w:cs="Times New Roman"/>
+        </w:rPr>
+        <w:t>RestartSec</w:t>
+      </w:r>
+      <w:proofErr w:type="spellEnd"/>
+      <w:r>
+        <w:rPr>
+          <w:rFonts w:ascii="Times New Roman" w:hAnsi="Times New Roman" w:cs="Times New Roman"/>
+        </w:rPr>
+        <w:t>=3</w:t>
+      </w:r>
+    </w:p>
+    <w:p>
+      <w:pPr>
+        <w:pStyle w:val="ListParagraph"/>
+        <w:ind w:left="540"/>
+        <w:rPr>
+          <w:rFonts w:ascii="Times New Roman" w:hAnsi="Times New Roman" w:cs="Times New Roman"/>
+        </w:rPr>
+      </w:pPr>
+    </w:p>
+    <w:p>
+      <w:pPr>
+        <w:pStyle w:val="ListParagraph"/>
+        <w:ind w:left="540"/>
+        <w:rPr>
+          <w:rFonts w:ascii="Times New Roman" w:hAnsi="Times New Roman" w:cs="Times New Roman"/>
+        </w:rPr>
+      </w:pPr>
+      <w:proofErr w:type="spellStart"/>
+      <w:r>
+        <w:rPr>
+          <w:rFonts w:ascii="Times New Roman" w:hAnsi="Times New Roman" w:cs="Times New Roman"/>
+        </w:rPr>
+        <w:t>StandardOutput</w:t>
+      </w:r>
+      <w:proofErr w:type="spellEnd"/>
+      <w:r>
+        <w:rPr>
+          <w:rFonts w:ascii="Times New Roman" w:hAnsi="Times New Roman" w:cs="Times New Roman"/>
+        </w:rPr>
+        <w:t>=journal</w:t>
+      </w:r>
+    </w:p>
+    <w:p>
+      <w:pPr>
+        <w:pStyle w:val="ListParagraph"/>
+        <w:ind w:left="540"/>
+        <w:rPr>
+          <w:rFonts w:ascii="Times New Roman" w:hAnsi="Times New Roman" w:cs="Times New Roman"/>
+        </w:rPr>
+      </w:pPr>
+      <w:proofErr w:type="spellStart"/>
+      <w:r>
+        <w:rPr>
+          <w:rFonts w:ascii="Times New Roman" w:hAnsi="Times New Roman" w:cs="Times New Roman"/>
+        </w:rPr>
+        <w:t>StandardError</w:t>
+      </w:r>
+      <w:proofErr w:type="spellEnd"/>
+      <w:r>
+        <w:rPr>
+          <w:rFonts w:ascii="Times New Roman" w:hAnsi="Times New Roman" w:cs="Times New Roman"/>
+        </w:rPr>
+        <w:t>=journal</w:t>
+      </w:r>
+    </w:p>
+    <w:p>
+      <w:pPr>
+        <w:pStyle w:val="ListParagraph"/>
+        <w:ind w:left="540"/>
+        <w:rPr>
+          <w:rFonts w:ascii="Times New Roman" w:hAnsi="Times New Roman" w:cs="Times New Roman"/>
+        </w:rPr>
+      </w:pPr>
+      <w:proofErr w:type="spellStart"/>
+      <w:r>
+        <w:rPr>
+          <w:rFonts w:ascii="Times New Roman" w:hAnsi="Times New Roman" w:cs="Times New Roman"/>
+        </w:rPr>
+        <w:t>SyslogIdentifier</w:t>
+      </w:r>
+      <w:proofErr w:type="spellEnd"/>
+      <w:r>
+        <w:rPr>
+          <w:rFonts w:ascii="Times New Roman" w:hAnsi="Times New Roman" w:cs="Times New Roman"/>
+        </w:rPr>
+        <w:t>=</w:t>
+      </w:r>
+      <w:proofErr w:type="spellStart"/>
+      <w:r>
+        <w:rPr>
+          <w:rFonts w:ascii="Times New Roman" w:hAnsi="Times New Roman" w:cs="Times New Roman"/>
+        </w:rPr>
+        <w:t>LabMonitor</w:t>
+      </w:r>
+      <w:proofErr w:type="spellEnd"/>
+    </w:p>
+    <w:p>
+      <w:pPr>
+        <w:pStyle w:val="ListParagraph"/>
+        <w:ind w:left="540"/>
+        <w:rPr>
+          <w:rFonts w:ascii="Times New Roman" w:hAnsi="Times New Roman" w:cs="Times New Roman"/>
+        </w:rPr>
+      </w:pPr>
+      <w:r>
+        <w:rPr>
+          <w:rFonts w:ascii="Times New Roman" w:hAnsi="Times New Roman" w:cs="Times New Roman"/>
+        </w:rPr>
+        <w:t>User=pi</w:t>
+      </w:r>
+    </w:p>
+    <w:p>
+      <w:pPr>
+        <w:pStyle w:val="ListParagraph"/>
+        <w:ind w:left="540"/>
+        <w:rPr>
+          <w:rFonts w:ascii="Times New Roman" w:hAnsi="Times New Roman" w:cs="Times New Roman"/>
+        </w:rPr>
+      </w:pPr>
+    </w:p>
+    <w:p>
+      <w:pPr>
+        <w:pStyle w:val="ListParagraph"/>
+        <w:ind w:left="540"/>
+        <w:rPr>
+          <w:rFonts w:ascii="Times New Roman" w:hAnsi="Times New Roman" w:cs="Times New Roman"/>
+        </w:rPr>
+      </w:pPr>
+      <w:r>
+        <w:rPr>
+          <w:rFonts w:ascii="Times New Roman" w:hAnsi="Times New Roman" w:cs="Times New Roman"/>
+        </w:rPr>
+        <w:t>[Install]</w:t>
+      </w:r>
+    </w:p>
+    <w:p>
+      <w:pPr>
+        <w:pStyle w:val="ListParagraph"/>
+        <w:ind w:left="540"/>
+        <w:rPr>
+          <w:rFonts w:ascii="Times New Roman" w:hAnsi="Times New Roman" w:cs="Times New Roman"/>
+        </w:rPr>
+      </w:pPr>
+      <w:proofErr w:type="spellStart"/>
+      <w:r>
+        <w:rPr>
+          <w:rFonts w:ascii="Times New Roman" w:hAnsi="Times New Roman" w:cs="Times New Roman"/>
+        </w:rPr>
+        <w:t>WantedBy</w:t>
+      </w:r>
+      <w:proofErr w:type="spellEnd"/>
+      <w:r>
+        <w:rPr>
+          <w:rFonts w:ascii="Times New Roman" w:hAnsi="Times New Roman" w:cs="Times New Roman"/>
+        </w:rPr>
+        <w:t>=multi-</w:t>
+      </w:r>
+      <w:proofErr w:type="spellStart"/>
+      <w:proofErr w:type="gramStart"/>
+      <w:r>
+        <w:rPr>
+          <w:rFonts w:ascii="Times New Roman" w:hAnsi="Times New Roman" w:cs="Times New Roman"/>
+        </w:rPr>
+        <w:t>user.target</w:t>
+      </w:r>
+      <w:proofErr w:type="spellEnd"/>
+      <w:proofErr w:type="gramEnd"/>
+    </w:p>
+    <w:p>
+      <w:pPr>
+        <w:pStyle w:val="ListParagraph"/>
+        <w:ind w:left="540"/>
+        <w:rPr>
+          <w:rFonts w:ascii="Times New Roman" w:hAnsi="Times New Roman" w:cs="Times New Roman"/>
+          <w:b/>
+          <w:bCs/>
+        </w:rPr>
+      </w:pPr>
     </w:p>
     <w:p>
       <w:pPr>
@@ -2897,174 +4392,126 @@
         <w:rPr>
           <w:rFonts w:ascii="Times New Roman" w:hAnsi="Times New Roman" w:cs="Times New Roman"/>
         </w:rPr>
-        <w:t>Remove everything and paste:</w:t>
-      </w:r>
-    </w:p>
-    <w:p>
-      <w:pPr>
-        <w:spacing w:after="0" w:line="240" w:lineRule="auto"/>
-        <w:ind w:left="540"/>
-        <w:rPr>
-          <w:rFonts w:ascii="Times New Roman" w:hAnsi="Times New Roman" w:cs="Times New Roman"/>
-        </w:rPr>
-      </w:pPr>
-      <w:r>
-        <w:rPr>
-          <w:rFonts w:ascii="Times New Roman" w:hAnsi="Times New Roman" w:cs="Times New Roman"/>
-        </w:rPr>
-        <w:t>server {</w:t>
-      </w:r>
-      <w:r>
-        <w:rPr>
-          <w:rFonts w:ascii="Times New Roman" w:hAnsi="Times New Roman" w:cs="Times New Roman"/>
-        </w:rPr>
-        <w:br/>
-        <w:t xml:space="preserve">     listen 80;</w:t>
-      </w:r>
-      <w:r>
-        <w:rPr>
-          <w:rFonts w:ascii="Times New Roman" w:hAnsi="Times New Roman" w:cs="Times New Roman"/>
-        </w:rPr>
-        <w:br/>
-        <w:t xml:space="preserve">    server_name </w:t>
-      </w:r>
-      <w:r>
-        <w:rPr>
-          <w:rFonts w:ascii="Times New Roman" w:hAnsi="Times New Roman" w:cs="Times New Roman"/>
-        </w:rPr>
-        <w:t>_;</w:t>
-      </w:r>
-    </w:p>
-    <w:p>
-      <w:pPr>
-        <w:spacing w:after="0" w:line="240" w:lineRule="auto"/>
-        <w:ind w:left="540"/>
-        <w:rPr>
-          <w:rFonts w:ascii="Times New Roman" w:hAnsi="Times New Roman" w:cs="Times New Roman"/>
-        </w:rPr>
-      </w:pPr>
-      <w:r>
-        <w:rPr>
-          <w:rFonts w:ascii="Times New Roman" w:hAnsi="Times New Roman" w:cs="Times New Roman"/>
-        </w:rPr>
-        <w:t xml:space="preserve">    location / {</w:t>
-      </w:r>
-    </w:p>
-    <w:p>
-      <w:pPr>
-        <w:spacing w:after="0" w:line="240" w:lineRule="auto"/>
-        <w:ind w:left="540"/>
-        <w:rPr>
-          <w:rFonts w:ascii="Times New Roman" w:hAnsi="Times New Roman" w:cs="Times New Roman"/>
-        </w:rPr>
-      </w:pPr>
-      <w:r>
-        <w:rPr>
-          <w:rFonts w:ascii="Times New Roman" w:hAnsi="Times New Roman" w:cs="Times New Roman"/>
-        </w:rPr>
-        <w:t xml:space="preserve">        proxy_pass http://127.0.0.1</w:t>
-      </w:r>
-      <w:r>
-        <w:rPr>
-          <w:rFonts w:ascii="Times New Roman" w:hAnsi="Times New Roman" w:cs="Times New Roman"/>
-        </w:rPr>
-        <w:t>:5000</w:t>
-      </w:r>
-      <w:r>
-        <w:rPr>
-          <w:rFonts w:ascii="Times New Roman" w:hAnsi="Times New Roman" w:cs="Times New Roman"/>
-        </w:rPr>
-        <w:t>;</w:t>
-      </w:r>
-    </w:p>
-    <w:p>
-      <w:pPr>
-        <w:spacing w:after="0" w:line="240" w:lineRule="auto"/>
-        <w:ind w:left="540"/>
-        <w:rPr>
-          <w:rFonts w:ascii="Times New Roman" w:hAnsi="Times New Roman" w:cs="Times New Roman"/>
-        </w:rPr>
-      </w:pPr>
-      <w:r>
-        <w:rPr>
-          <w:rFonts w:ascii="Times New Roman" w:hAnsi="Times New Roman" w:cs="Times New Roman"/>
-        </w:rPr>
-        <w:t xml:space="preserve">        proxy_set_header Host $host;</w:t>
-      </w:r>
-    </w:p>
-    <w:p>
-      <w:pPr>
-        <w:spacing w:after="0" w:line="240" w:lineRule="auto"/>
-        <w:ind w:left="540"/>
-        <w:rPr>
-          <w:rFonts w:ascii="Times New Roman" w:hAnsi="Times New Roman" w:cs="Times New Roman"/>
-        </w:rPr>
-      </w:pPr>
-      <w:r>
-        <w:rPr>
-          <w:rFonts w:ascii="Times New Roman" w:hAnsi="Times New Roman" w:cs="Times New Roman"/>
-        </w:rPr>
-        <w:t xml:space="preserve">        proxy_set_header X-Real-IP $remote_addr;</w:t>
-      </w:r>
-    </w:p>
-    <w:p>
-      <w:pPr>
-        <w:spacing w:after="0" w:line="240" w:lineRule="auto"/>
-        <w:ind w:left="540"/>
-        <w:rPr>
-          <w:rFonts w:ascii="Times New Roman" w:hAnsi="Times New Roman" w:cs="Times New Roman"/>
-        </w:rPr>
-      </w:pPr>
-      <w:r>
-        <w:rPr>
-          <w:rFonts w:ascii="Times New Roman" w:hAnsi="Times New Roman" w:cs="Times New Roman"/>
-        </w:rPr>
-        <w:t xml:space="preserve">        proxy_set_header X-Forwarded-For $proxy_add_x_forwarded_for;</w:t>
-      </w:r>
-    </w:p>
-    <w:p>
-      <w:pPr>
-        <w:spacing w:after="0" w:line="240" w:lineRule="auto"/>
-        <w:ind w:left="540"/>
-        <w:rPr>
-          <w:rFonts w:ascii="Times New Roman" w:hAnsi="Times New Roman" w:cs="Times New Roman"/>
-        </w:rPr>
-      </w:pPr>
-      <w:r>
-        <w:rPr>
-          <w:rFonts w:ascii="Times New Roman" w:hAnsi="Times New Roman" w:cs="Times New Roman"/>
-        </w:rPr>
-        <w:t xml:space="preserve">        proxy_set_header X-Forwarded-Proto $scheme;</w:t>
-      </w:r>
-    </w:p>
-    <w:p>
-      <w:pPr>
-        <w:spacing w:after="0" w:line="240" w:lineRule="auto"/>
-        <w:ind w:left="540"/>
-        <w:rPr>
-          <w:rFonts w:ascii="Times New Roman" w:hAnsi="Times New Roman" w:cs="Times New Roman"/>
-        </w:rPr>
-      </w:pPr>
-      <w:r>
-        <w:rPr>
-          <w:rFonts w:ascii="Times New Roman" w:hAnsi="Times New Roman" w:cs="Times New Roman"/>
-        </w:rPr>
-        <w:t xml:space="preserve">    }</w:t>
-      </w:r>
-    </w:p>
-    <w:p>
-      <w:pPr>
-        <w:spacing w:after="0" w:line="240" w:lineRule="auto"/>
-        <w:ind w:left="540"/>
-        <w:rPr>
-          <w:rFonts w:ascii="Times New Roman" w:hAnsi="Times New Roman" w:cs="Times New Roman"/>
-        </w:rPr>
-      </w:pPr>
-      <w:r>
-        <w:rPr>
-          <w:rFonts w:ascii="Times New Roman" w:hAnsi="Times New Roman" w:cs="Times New Roman"/>
-        </w:rPr>
-        <w:t>}</w:t>
+        <w:t>Run the commands `</w:t>
+      </w:r>
+      <w:r>
+        <w:rPr>
+          <w:rFonts w:ascii="Times New Roman" w:hAnsi="Times New Roman" w:cs="Times New Roman"/>
+          <w:i/>
+          <w:iCs/>
+        </w:rPr>
+        <w:t>sudo systemctl daemon-reload</w:t>
+      </w:r>
+      <w:r>
+        <w:rPr>
+          <w:rFonts w:ascii="Times New Roman" w:hAnsi="Times New Roman" w:cs="Times New Roman"/>
+        </w:rPr>
+        <w:t>`, `</w:t>
+      </w:r>
+      <w:r>
+        <w:rPr>
+          <w:rFonts w:ascii="Times New Roman" w:hAnsi="Times New Roman" w:cs="Times New Roman"/>
+          <w:i/>
+          <w:iCs/>
+        </w:rPr>
+        <w:t>sudo systemctl enable</w:t>
+      </w:r>
+      <w:r>
+        <w:rPr>
+          <w:rFonts w:ascii="Times New Roman" w:hAnsi="Times New Roman" w:cs="Times New Roman"/>
+          <w:i/>
+          <w:iCs/>
+        </w:rPr>
+        <w:t xml:space="preserve"> </w:t>
+      </w:r>
+      <w:proofErr w:type="gramStart"/>
+      <w:r>
+        <w:rPr>
+          <w:rFonts w:ascii="Times New Roman" w:hAnsi="Times New Roman" w:cs="Times New Roman"/>
+          <w:i/>
+          <w:iCs/>
+        </w:rPr>
+        <w:t>monitor.service</w:t>
+      </w:r>
+      <w:proofErr w:type="gramEnd"/>
+      <w:r>
+        <w:rPr>
+          <w:rFonts w:ascii="Times New Roman" w:hAnsi="Times New Roman" w:cs="Times New Roman"/>
+        </w:rPr>
+        <w:t>`</w:t>
+      </w:r>
+      <w:r>
+        <w:rPr>
+          <w:rFonts w:ascii="Times New Roman" w:hAnsi="Times New Roman" w:cs="Times New Roman"/>
+        </w:rPr>
+        <w:t xml:space="preserve"> and </w:t>
+      </w:r>
+      <w:r>
+        <w:rPr>
+          <w:rFonts w:ascii="Times New Roman" w:hAnsi="Times New Roman" w:cs="Times New Roman"/>
+        </w:rPr>
+        <w:t>`</w:t>
+      </w:r>
+      <w:r>
+        <w:rPr>
+          <w:rFonts w:ascii="Times New Roman" w:hAnsi="Times New Roman" w:cs="Times New Roman"/>
+          <w:i/>
+          <w:iCs/>
+        </w:rPr>
+        <w:t>sudo systemctl start monitor.service</w:t>
+      </w:r>
+      <w:r>
+        <w:rPr>
+          <w:rFonts w:ascii="Times New Roman" w:hAnsi="Times New Roman" w:cs="Times New Roman"/>
+        </w:rPr>
+        <w:t>` one by one</w:t>
+      </w:r>
+      <w:r>
+        <w:rPr>
+          <w:rFonts w:ascii="Times New Roman" w:hAnsi="Times New Roman" w:cs="Times New Roman"/>
+        </w:rPr>
+        <w:t xml:space="preserve"> to start the service</w:t>
+      </w:r>
+      <w:r>
+        <w:rPr>
+          <w:rFonts w:ascii="Times New Roman" w:hAnsi="Times New Roman" w:cs="Times New Roman"/>
+        </w:rPr>
+        <w:t>.</w:t>
+      </w:r>
+    </w:p>
+    <w:p>
+      <w:pPr>
+        <w:rPr>
+          <w:rFonts w:ascii="Times New Roman" w:hAnsi="Times New Roman" w:cs="Times New Roman"/>
+          <w:b/>
+          <w:bCs/>
+          <w:sz w:val="32"/>
+          <w:szCs w:val="32"/>
+          <w:u w:val="single"/>
+        </w:rPr>
+      </w:pPr>
+    </w:p>
+    <w:p>
+      <w:pPr>
+        <w:rPr>
+          <w:rFonts w:ascii="Times New Roman" w:hAnsi="Times New Roman" w:cs="Times New Roman"/>
+          <w:b/>
+          <w:bCs/>
+          <w:sz w:val="32"/>
+          <w:szCs w:val="32"/>
+          <w:u w:val="single"/>
+        </w:rPr>
+      </w:pPr>
+      <w:r>
+        <w:rPr>
+          <w:rFonts w:ascii="Times New Roman" w:hAnsi="Times New Roman" w:cs="Times New Roman"/>
+          <w:b/>
+          <w:bCs/>
+          <w:sz w:val="32"/>
+          <w:szCs w:val="32"/>
+          <w:u w:val="single"/>
+        </w:rPr>
+        <w:t>Debugging</w:t>
       </w:r>
     </w:p>
     <w:p>
@@ -3084,62 +4531,115 @@
         <w:rPr>
           <w:rFonts w:ascii="Times New Roman" w:hAnsi="Times New Roman" w:cs="Times New Roman"/>
         </w:rPr>
-        <w:t>Restart the nginx service using ‘sudo systemctl restart nginx’</w:t>
-      </w:r>
-    </w:p>
-    <w:p>
-      <w:pPr>
-        <w:rPr>
-          <w:rFonts w:ascii="Times New Roman" w:hAnsi="Times New Roman" w:cs="Times New Roman"/>
-          <w:b/>
-          <w:bCs/>
-        </w:rPr>
-      </w:pPr>
-    </w:p>
-    <w:p>
-      <w:pPr>
-        <w:pStyle w:val="ListParagraph"/>
-        <w:numPr>
-          <w:ilvl w:val="0"/>
-          <w:numId w:val="15"/>
-        </w:numPr>
-        <w:rPr>
-          <w:rFonts w:ascii="Times New Roman" w:hAnsi="Times New Roman" w:cs="Times New Roman"/>
-          <w:b/>
-          <w:bCs/>
-          <w:sz w:val="28"/>
-          <w:szCs w:val="28"/>
-        </w:rPr>
-      </w:pPr>
-      <w:r>
-        <w:rPr>
-          <w:rFonts w:ascii="Times New Roman" w:hAnsi="Times New Roman" w:cs="Times New Roman"/>
-          <w:b/>
-          <w:bCs/>
-          <w:sz w:val="28"/>
-          <w:szCs w:val="28"/>
-        </w:rPr>
-        <w:t xml:space="preserve">Deploying </w:t>
-      </w:r>
-      <w:r>
-        <w:rPr>
-          <w:rFonts w:ascii="Times New Roman" w:hAnsi="Times New Roman" w:cs="Times New Roman"/>
-          <w:b/>
-          <w:bCs/>
-          <w:sz w:val="28"/>
-          <w:szCs w:val="28"/>
-        </w:rPr>
-        <w:t xml:space="preserve">Lab Monitor </w:t>
-      </w:r>
-      <w:r>
-        <w:rPr>
-          <w:rFonts w:ascii="Times New Roman" w:hAnsi="Times New Roman" w:cs="Times New Roman"/>
-          <w:b/>
-          <w:bCs/>
-          <w:sz w:val="28"/>
-          <w:szCs w:val="28"/>
-        </w:rPr>
-        <w:t>as a service</w:t>
+        <w:t xml:space="preserve">To check live logs </w:t>
+      </w:r>
+      <w:r>
+        <w:rPr>
+          <w:rFonts w:ascii="Times New Roman" w:hAnsi="Times New Roman" w:cs="Times New Roman"/>
+        </w:rPr>
+        <w:t>write `</w:t>
+      </w:r>
+      <w:proofErr w:type="spellStart"/>
+      <w:r>
+        <w:rPr>
+          <w:rFonts w:ascii="Times New Roman" w:hAnsi="Times New Roman" w:cs="Times New Roman"/>
+          <w:i/>
+          <w:iCs/>
+        </w:rPr>
+        <w:t>journalctl</w:t>
+      </w:r>
+      <w:proofErr w:type="spellEnd"/>
+      <w:r>
+        <w:rPr>
+          <w:rFonts w:ascii="Times New Roman" w:hAnsi="Times New Roman" w:cs="Times New Roman"/>
+          <w:i/>
+          <w:iCs/>
+        </w:rPr>
+        <w:t xml:space="preserve"> -u </w:t>
+      </w:r>
+      <w:proofErr w:type="gramStart"/>
+      <w:r>
+        <w:rPr>
+          <w:rFonts w:ascii="Times New Roman" w:hAnsi="Times New Roman" w:cs="Times New Roman"/>
+          <w:i/>
+          <w:iCs/>
+        </w:rPr>
+        <w:t>monitor.service</w:t>
+      </w:r>
+      <w:proofErr w:type="gramEnd"/>
+      <w:r>
+        <w:rPr>
+          <w:rFonts w:ascii="Times New Roman" w:hAnsi="Times New Roman" w:cs="Times New Roman"/>
+          <w:i/>
+          <w:iCs/>
+        </w:rPr>
+        <w:t xml:space="preserve"> -f</w:t>
+      </w:r>
+      <w:r>
+        <w:rPr>
+          <w:rFonts w:ascii="Times New Roman" w:hAnsi="Times New Roman" w:cs="Times New Roman"/>
+          <w:i/>
+          <w:iCs/>
+        </w:rPr>
+        <w:t xml:space="preserve"> </w:t>
+      </w:r>
+      <w:r>
+        <w:rPr>
+          <w:rFonts w:ascii="Times New Roman" w:hAnsi="Times New Roman" w:cs="Times New Roman"/>
+        </w:rPr>
+        <w:t xml:space="preserve">`to see live logs of the Lab Monitor. </w:t>
+      </w:r>
+      <w:r>
+        <w:rPr>
+          <w:rFonts w:ascii="Times New Roman" w:hAnsi="Times New Roman" w:cs="Times New Roman"/>
+        </w:rPr>
+        <w:t xml:space="preserve">To check older </w:t>
+      </w:r>
+      <w:proofErr w:type="gramStart"/>
+      <w:r>
+        <w:rPr>
+          <w:rFonts w:ascii="Times New Roman" w:hAnsi="Times New Roman" w:cs="Times New Roman"/>
+        </w:rPr>
+        <w:t>logs,`</w:t>
+      </w:r>
+      <w:proofErr w:type="gramEnd"/>
+      <w:r>
+        <w:rPr>
+          <w:rFonts w:ascii="Times New Roman" w:hAnsi="Times New Roman" w:cs="Times New Roman"/>
+        </w:rPr>
+        <w:t xml:space="preserve"> </w:t>
+      </w:r>
+      <w:proofErr w:type="spellStart"/>
+      <w:r>
+        <w:rPr>
+          <w:rFonts w:ascii="Times New Roman" w:hAnsi="Times New Roman" w:cs="Times New Roman"/>
+          <w:i/>
+          <w:iCs/>
+        </w:rPr>
+        <w:t>journalctl</w:t>
+      </w:r>
+      <w:proofErr w:type="spellEnd"/>
+      <w:r>
+        <w:rPr>
+          <w:rFonts w:ascii="Times New Roman" w:hAnsi="Times New Roman" w:cs="Times New Roman"/>
+          <w:i/>
+          <w:iCs/>
+        </w:rPr>
+        <w:t xml:space="preserve"> -u monitor.service --since "2024-12-10 9:30:00" --until "2024-12-10 10:56:00"</w:t>
+      </w:r>
+      <w:r>
+        <w:rPr>
+          <w:rFonts w:ascii="Times New Roman" w:hAnsi="Times New Roman" w:cs="Times New Roman"/>
+          <w:i/>
+          <w:iCs/>
+        </w:rPr>
+        <w:t xml:space="preserve">` </w:t>
+      </w:r>
+      <w:r>
+        <w:rPr>
+          <w:rFonts w:ascii="Times New Roman" w:hAnsi="Times New Roman" w:cs="Times New Roman"/>
+        </w:rPr>
+        <w:t>(This will show logs from 9:30 AM to 10:56PM).</w:t>
       </w:r>
     </w:p>
     <w:p>
@@ -3159,49 +4659,49 @@
         <w:rPr>
           <w:rFonts w:ascii="Times New Roman" w:hAnsi="Times New Roman" w:cs="Times New Roman"/>
         </w:rPr>
-        <w:t xml:space="preserve">To have the Lab Monitor </w:t>
-      </w:r>
-      <w:r>
-        <w:rPr>
-          <w:rFonts w:ascii="Times New Roman" w:hAnsi="Times New Roman" w:cs="Times New Roman"/>
-        </w:rPr>
-        <w:t xml:space="preserve">Server </w:t>
-      </w:r>
-      <w:r>
-        <w:rPr>
-          <w:rFonts w:ascii="Times New Roman" w:hAnsi="Times New Roman" w:cs="Times New Roman"/>
-        </w:rPr>
-        <w:t>run</w:t>
-      </w:r>
-      <w:r>
-        <w:rPr>
-          <w:rFonts w:ascii="Times New Roman" w:hAnsi="Times New Roman" w:cs="Times New Roman"/>
-        </w:rPr>
-        <w:t xml:space="preserve"> perpetually</w:t>
-      </w:r>
-      <w:r>
-        <w:rPr>
-          <w:rFonts w:ascii="Times New Roman" w:hAnsi="Times New Roman" w:cs="Times New Roman"/>
-        </w:rPr>
-        <w:t xml:space="preserve">, </w:t>
-      </w:r>
-      <w:r>
-        <w:rPr>
-          <w:rFonts w:ascii="Times New Roman" w:hAnsi="Times New Roman" w:cs="Times New Roman"/>
-        </w:rPr>
-        <w:t xml:space="preserve">you </w:t>
-      </w:r>
-      <w:r>
-        <w:rPr>
-          <w:rFonts w:ascii="Times New Roman" w:hAnsi="Times New Roman" w:cs="Times New Roman"/>
-        </w:rPr>
-        <w:t>must</w:t>
-      </w:r>
-      <w:r>
-        <w:rPr>
-          <w:rFonts w:ascii="Times New Roman" w:hAnsi="Times New Roman" w:cs="Times New Roman"/>
-        </w:rPr>
-        <w:t xml:space="preserve"> deploy it as a service.</w:t>
+        <w:t>If any unexpected</w:t>
+      </w:r>
+      <w:r>
+        <w:rPr>
+          <w:rFonts w:ascii="Times New Roman" w:hAnsi="Times New Roman" w:cs="Times New Roman"/>
+        </w:rPr>
+        <w:t xml:space="preserve"> bug </w:t>
+      </w:r>
+      <w:r>
+        <w:rPr>
+          <w:rFonts w:ascii="Times New Roman" w:hAnsi="Times New Roman" w:cs="Times New Roman"/>
+        </w:rPr>
+        <w:t>disrupts the service, `</w:t>
+      </w:r>
+      <w:r>
+        <w:rPr>
+          <w:rFonts w:ascii="Times New Roman" w:hAnsi="Times New Roman" w:cs="Times New Roman"/>
+          <w:i/>
+          <w:iCs/>
+        </w:rPr>
+        <w:t xml:space="preserve">sudo systemctl restart </w:t>
+      </w:r>
+      <w:proofErr w:type="gramStart"/>
+      <w:r>
+        <w:rPr>
+          <w:rFonts w:ascii="Times New Roman" w:hAnsi="Times New Roman" w:cs="Times New Roman"/>
+          <w:i/>
+          <w:iCs/>
+        </w:rPr>
+        <w:t>monitor.service</w:t>
+      </w:r>
+      <w:proofErr w:type="gramEnd"/>
+      <w:r>
+        <w:rPr>
+          <w:rFonts w:ascii="Times New Roman" w:hAnsi="Times New Roman" w:cs="Times New Roman"/>
+        </w:rPr>
+        <w:t>`</w:t>
+      </w:r>
+      <w:r>
+        <w:rPr>
+          <w:rFonts w:ascii="Times New Roman" w:hAnsi="Times New Roman" w:cs="Times New Roman"/>
+        </w:rPr>
+        <w:t>.</w:t>
       </w:r>
     </w:p>
     <w:p>
@@ -3221,322 +4721,20 @@
         <w:rPr>
           <w:rFonts w:ascii="Times New Roman" w:hAnsi="Times New Roman" w:cs="Times New Roman"/>
         </w:rPr>
-        <w:t>To achieve that</w:t>
-      </w:r>
-      <w:r>
-        <w:rPr>
-          <w:rFonts w:ascii="Times New Roman" w:hAnsi="Times New Roman" w:cs="Times New Roman"/>
-        </w:rPr>
-        <w:t xml:space="preserve">, run </w:t>
-      </w:r>
-      <w:r>
-        <w:rPr>
-          <w:rFonts w:ascii="Times New Roman" w:hAnsi="Times New Roman" w:cs="Times New Roman"/>
-          <w:b/>
-          <w:bCs/>
-        </w:rPr>
-        <w:t>`</w:t>
-      </w:r>
-      <w:r>
-        <w:rPr>
-          <w:rFonts w:ascii="Times New Roman" w:hAnsi="Times New Roman" w:cs="Times New Roman"/>
-          <w:i/>
-          <w:iCs/>
-        </w:rPr>
-        <w:t>sudo nano /etc/systemd/system/monitor.service</w:t>
-      </w:r>
-      <w:r>
-        <w:rPr>
-          <w:rFonts w:ascii="Times New Roman" w:hAnsi="Times New Roman" w:cs="Times New Roman"/>
-          <w:b/>
-          <w:bCs/>
-        </w:rPr>
-        <w:t xml:space="preserve">` </w:t>
-      </w:r>
-      <w:r>
-        <w:rPr>
-          <w:rFonts w:ascii="Times New Roman" w:hAnsi="Times New Roman" w:cs="Times New Roman"/>
-        </w:rPr>
-        <w:t xml:space="preserve">and paste the following </w:t>
-      </w:r>
-      <w:r>
-        <w:rPr>
-          <w:rFonts w:ascii="Times New Roman" w:hAnsi="Times New Roman" w:cs="Times New Roman"/>
-        </w:rPr>
-        <w:t xml:space="preserve">configuration </w:t>
-      </w:r>
-      <w:r>
-        <w:rPr>
-          <w:rFonts w:ascii="Times New Roman" w:hAnsi="Times New Roman" w:cs="Times New Roman"/>
-        </w:rPr>
-        <w:t>into that file.</w:t>
-      </w:r>
-    </w:p>
-    <w:p>
-      <w:pPr>
-        <w:pStyle w:val="ListParagraph"/>
-        <w:ind w:left="540"/>
-        <w:rPr>
-          <w:rFonts w:ascii="Times New Roman" w:hAnsi="Times New Roman" w:cs="Times New Roman"/>
-          <w:b/>
-          <w:bCs/>
-        </w:rPr>
-      </w:pPr>
-      <w:r>
-        <w:rPr>
-          <w:rFonts w:ascii="Times New Roman" w:hAnsi="Times New Roman" w:cs="Times New Roman"/>
-        </w:rPr>
-        <w:t>[Unit]</w:t>
-      </w:r>
-    </w:p>
-    <w:p>
-      <w:pPr>
-        <w:pStyle w:val="ListParagraph"/>
-        <w:ind w:left="540"/>
-        <w:rPr>
-          <w:rFonts w:ascii="Times New Roman" w:hAnsi="Times New Roman" w:cs="Times New Roman"/>
-        </w:rPr>
-      </w:pPr>
-      <w:r>
-        <w:rPr>
-          <w:rFonts w:ascii="Times New Roman" w:hAnsi="Times New Roman" w:cs="Times New Roman"/>
-        </w:rPr>
-        <w:t>Description=Server Service</w:t>
-      </w:r>
-    </w:p>
-    <w:p>
-      <w:pPr>
-        <w:pStyle w:val="ListParagraph"/>
-        <w:ind w:left="540"/>
-        <w:rPr>
-          <w:rFonts w:ascii="Times New Roman" w:hAnsi="Times New Roman" w:cs="Times New Roman"/>
-        </w:rPr>
-      </w:pPr>
-      <w:r>
-        <w:rPr>
-          <w:rFonts w:ascii="Times New Roman" w:hAnsi="Times New Roman" w:cs="Times New Roman"/>
-        </w:rPr>
-        <w:t>After=multi-user.target</w:t>
-      </w:r>
-    </w:p>
-    <w:p>
-      <w:pPr>
-        <w:pStyle w:val="ListParagraph"/>
-        <w:ind w:left="540"/>
-        <w:rPr>
-          <w:rFonts w:ascii="Times New Roman" w:hAnsi="Times New Roman" w:cs="Times New Roman"/>
-        </w:rPr>
-      </w:pPr>
-    </w:p>
-    <w:p>
-      <w:pPr>
-        <w:pStyle w:val="ListParagraph"/>
-        <w:ind w:left="540"/>
-        <w:rPr>
-          <w:rFonts w:ascii="Times New Roman" w:hAnsi="Times New Roman" w:cs="Times New Roman"/>
-        </w:rPr>
-      </w:pPr>
-      <w:r>
-        <w:rPr>
-          <w:rFonts w:ascii="Times New Roman" w:hAnsi="Times New Roman" w:cs="Times New Roman"/>
-        </w:rPr>
-        <w:t>[Service]</w:t>
-      </w:r>
-    </w:p>
-    <w:p>
-      <w:pPr>
-        <w:pStyle w:val="ListParagraph"/>
-        <w:ind w:left="540"/>
-        <w:rPr>
-          <w:rFonts w:ascii="Times New Roman" w:hAnsi="Times New Roman" w:cs="Times New Roman"/>
-        </w:rPr>
-      </w:pPr>
-      <w:r>
-        <w:rPr>
-          <w:rFonts w:ascii="Times New Roman" w:hAnsi="Times New Roman" w:cs="Times New Roman"/>
-        </w:rPr>
-        <w:t>Type=simple</w:t>
-      </w:r>
-    </w:p>
-    <w:p>
-      <w:pPr>
-        <w:pStyle w:val="ListParagraph"/>
-        <w:ind w:left="540"/>
-        <w:rPr>
-          <w:rFonts w:ascii="Times New Roman" w:hAnsi="Times New Roman" w:cs="Times New Roman"/>
-        </w:rPr>
-      </w:pPr>
-      <w:r>
-        <w:rPr>
-          <w:rFonts w:ascii="Times New Roman" w:hAnsi="Times New Roman" w:cs="Times New Roman"/>
-        </w:rPr>
-        <w:t>WorkingDirectory=/home/pi/GSM-Alarm</w:t>
-      </w:r>
-    </w:p>
-    <w:p>
-      <w:pPr>
-        <w:pStyle w:val="ListParagraph"/>
-        <w:ind w:left="540"/>
-        <w:rPr>
-          <w:rFonts w:ascii="Times New Roman" w:hAnsi="Times New Roman" w:cs="Times New Roman"/>
-        </w:rPr>
-      </w:pPr>
-      <w:r>
-        <w:rPr>
-          <w:rFonts w:ascii="Times New Roman" w:hAnsi="Times New Roman" w:cs="Times New Roman"/>
-        </w:rPr>
-        <w:t>ExecStart=/usr/bin/python3 /home/pi/GSM-Alarm/main.py</w:t>
-      </w:r>
-    </w:p>
-    <w:p>
-      <w:pPr>
-        <w:pStyle w:val="ListParagraph"/>
-        <w:ind w:left="540"/>
-        <w:rPr>
-          <w:rFonts w:ascii="Times New Roman" w:hAnsi="Times New Roman" w:cs="Times New Roman"/>
-        </w:rPr>
-      </w:pPr>
-      <w:r>
-        <w:rPr>
-          <w:rFonts w:ascii="Times New Roman" w:hAnsi="Times New Roman" w:cs="Times New Roman"/>
-        </w:rPr>
-        <w:t>Restart=always</w:t>
-      </w:r>
-    </w:p>
-    <w:p>
-      <w:pPr>
-        <w:pStyle w:val="ListParagraph"/>
-        <w:ind w:left="540"/>
-        <w:rPr>
-          <w:rFonts w:ascii="Times New Roman" w:hAnsi="Times New Roman" w:cs="Times New Roman"/>
-        </w:rPr>
-      </w:pPr>
-      <w:r>
-        <w:rPr>
-          <w:rFonts w:ascii="Times New Roman" w:hAnsi="Times New Roman" w:cs="Times New Roman"/>
-        </w:rPr>
-        <w:t>RestartSec=3</w:t>
-      </w:r>
-    </w:p>
-    <w:p>
-      <w:pPr>
-        <w:pStyle w:val="ListParagraph"/>
-        <w:ind w:left="540"/>
-        <w:rPr>
-          <w:rFonts w:ascii="Times New Roman" w:hAnsi="Times New Roman" w:cs="Times New Roman"/>
-        </w:rPr>
-      </w:pPr>
-    </w:p>
-    <w:p>
-      <w:pPr>
-        <w:pStyle w:val="ListParagraph"/>
-        <w:ind w:left="540"/>
-        <w:rPr>
-          <w:rFonts w:ascii="Times New Roman" w:hAnsi="Times New Roman" w:cs="Times New Roman"/>
-        </w:rPr>
-      </w:pPr>
-      <w:r>
-        <w:rPr>
-          <w:rFonts w:ascii="Times New Roman" w:hAnsi="Times New Roman" w:cs="Times New Roman"/>
-        </w:rPr>
-        <w:lastRenderedPageBreak/>
-        <w:t>StandardOutput=journal</w:t>
-      </w:r>
-    </w:p>
-    <w:p>
-      <w:pPr>
-        <w:pStyle w:val="ListParagraph"/>
-        <w:ind w:left="540"/>
-        <w:rPr>
-          <w:rFonts w:ascii="Times New Roman" w:hAnsi="Times New Roman" w:cs="Times New Roman"/>
-        </w:rPr>
-      </w:pPr>
-      <w:r>
-        <w:rPr>
-          <w:rFonts w:ascii="Times New Roman" w:hAnsi="Times New Roman" w:cs="Times New Roman"/>
-        </w:rPr>
-        <w:t>StandardError=journal</w:t>
-      </w:r>
-    </w:p>
-    <w:p>
-      <w:pPr>
-        <w:pStyle w:val="ListParagraph"/>
-        <w:ind w:left="540"/>
-        <w:rPr>
-          <w:rFonts w:ascii="Times New Roman" w:hAnsi="Times New Roman" w:cs="Times New Roman"/>
-        </w:rPr>
-      </w:pPr>
-      <w:r>
-        <w:rPr>
-          <w:rFonts w:ascii="Times New Roman" w:hAnsi="Times New Roman" w:cs="Times New Roman"/>
-        </w:rPr>
-        <w:t>SyslogIdentifier=LabMonitor</w:t>
-      </w:r>
-    </w:p>
-    <w:p>
-      <w:pPr>
-        <w:pStyle w:val="ListParagraph"/>
-        <w:ind w:left="540"/>
-        <w:rPr>
-          <w:rFonts w:ascii="Times New Roman" w:hAnsi="Times New Roman" w:cs="Times New Roman"/>
-        </w:rPr>
-      </w:pPr>
-      <w:r>
-        <w:rPr>
-          <w:rFonts w:ascii="Times New Roman" w:hAnsi="Times New Roman" w:cs="Times New Roman"/>
-        </w:rPr>
-        <w:t>User=pi</w:t>
-      </w:r>
-    </w:p>
-    <w:p>
-      <w:pPr>
-        <w:pStyle w:val="ListParagraph"/>
-        <w:ind w:left="540"/>
-        <w:rPr>
-          <w:rFonts w:ascii="Times New Roman" w:hAnsi="Times New Roman" w:cs="Times New Roman"/>
-        </w:rPr>
-      </w:pPr>
-    </w:p>
-    <w:p>
-      <w:pPr>
-        <w:pStyle w:val="ListParagraph"/>
-        <w:ind w:left="540"/>
-        <w:rPr>
-          <w:rFonts w:ascii="Times New Roman" w:hAnsi="Times New Roman" w:cs="Times New Roman"/>
-        </w:rPr>
-      </w:pPr>
-      <w:r>
-        <w:rPr>
-          <w:rFonts w:ascii="Times New Roman" w:hAnsi="Times New Roman" w:cs="Times New Roman"/>
-        </w:rPr>
-        <w:t>[Install]</w:t>
-      </w:r>
-    </w:p>
-    <w:p>
-      <w:pPr>
-        <w:pStyle w:val="ListParagraph"/>
-        <w:ind w:left="540"/>
-        <w:rPr>
-          <w:rFonts w:ascii="Times New Roman" w:hAnsi="Times New Roman" w:cs="Times New Roman"/>
-        </w:rPr>
-      </w:pPr>
-      <w:r>
-        <w:rPr>
-          <w:rFonts w:ascii="Times New Roman" w:hAnsi="Times New Roman" w:cs="Times New Roman"/>
-        </w:rPr>
-        <w:t>WantedBy=multi-user.target</w:t>
-      </w:r>
-    </w:p>
-    <w:p>
-      <w:pPr>
-        <w:pStyle w:val="ListParagraph"/>
-        <w:ind w:left="540"/>
-        <w:rPr>
-          <w:rFonts w:ascii="Times New Roman" w:hAnsi="Times New Roman" w:cs="Times New Roman"/>
-          <w:b/>
-          <w:bCs/>
-        </w:rPr>
-      </w:pPr>
+        <w:t>If the sensor is showing a reading of 85</w:t>
+      </w:r>
+      <w:r>
+        <w:rPr>
+          <w:rFonts w:ascii="Times New Roman" w:hAnsi="Times New Roman" w:cs="Times New Roman"/>
+        </w:rPr>
+        <w:t>°</w:t>
+      </w:r>
+      <w:r>
+        <w:rPr>
+          <w:rFonts w:ascii="Times New Roman" w:hAnsi="Times New Roman" w:cs="Times New Roman"/>
+        </w:rPr>
+        <w:t>C there is bad 1 wire communication or the sensor is not getting enough voltage.</w:t>
+      </w:r>
     </w:p>
     <w:p>
       <w:pPr>
@@ -3555,82 +4753,37 @@
         <w:rPr>
           <w:rFonts w:ascii="Times New Roman" w:hAnsi="Times New Roman" w:cs="Times New Roman"/>
         </w:rPr>
-        <w:t>Run the commands `</w:t>
-      </w:r>
-      <w:r>
-        <w:rPr>
-          <w:rFonts w:ascii="Times New Roman" w:hAnsi="Times New Roman" w:cs="Times New Roman"/>
-          <w:i/>
-          <w:iCs/>
-        </w:rPr>
-        <w:t>sudo systemctl daemon-reload</w:t>
-      </w:r>
-      <w:r>
-        <w:rPr>
-          <w:rFonts w:ascii="Times New Roman" w:hAnsi="Times New Roman" w:cs="Times New Roman"/>
-        </w:rPr>
-        <w:t>`, `</w:t>
-      </w:r>
-      <w:r>
-        <w:rPr>
-          <w:rFonts w:ascii="Times New Roman" w:hAnsi="Times New Roman" w:cs="Times New Roman"/>
-          <w:i/>
-          <w:iCs/>
-        </w:rPr>
-        <w:t>sudo systemctl enable</w:t>
-      </w:r>
-      <w:r>
-        <w:rPr>
-          <w:rFonts w:ascii="Times New Roman" w:hAnsi="Times New Roman" w:cs="Times New Roman"/>
-          <w:i/>
-          <w:iCs/>
-        </w:rPr>
-        <w:t xml:space="preserve"> monitor.service</w:t>
-      </w:r>
-      <w:r>
-        <w:rPr>
-          <w:rFonts w:ascii="Times New Roman" w:hAnsi="Times New Roman" w:cs="Times New Roman"/>
-        </w:rPr>
-        <w:t>`</w:t>
-      </w:r>
-      <w:r>
-        <w:rPr>
-          <w:rFonts w:ascii="Times New Roman" w:hAnsi="Times New Roman" w:cs="Times New Roman"/>
-        </w:rPr>
-        <w:t xml:space="preserve"> and </w:t>
-      </w:r>
-      <w:r>
-        <w:rPr>
-          <w:rFonts w:ascii="Times New Roman" w:hAnsi="Times New Roman" w:cs="Times New Roman"/>
-        </w:rPr>
-        <w:t>`</w:t>
-      </w:r>
-      <w:r>
-        <w:rPr>
-          <w:rFonts w:ascii="Times New Roman" w:hAnsi="Times New Roman" w:cs="Times New Roman"/>
-          <w:i/>
-          <w:iCs/>
-        </w:rPr>
-        <w:t>sudo systemctl start monitor.service</w:t>
-      </w:r>
-      <w:r>
-        <w:rPr>
-          <w:rFonts w:ascii="Times New Roman" w:hAnsi="Times New Roman" w:cs="Times New Roman"/>
-        </w:rPr>
-        <w:t>` one by one</w:t>
-      </w:r>
-      <w:r>
-        <w:rPr>
-          <w:rFonts w:ascii="Times New Roman" w:hAnsi="Times New Roman" w:cs="Times New Roman"/>
-        </w:rPr>
-        <w:t xml:space="preserve"> to start the service</w:t>
-      </w:r>
-      <w:r>
-        <w:rPr>
-          <w:rFonts w:ascii="Times New Roman" w:hAnsi="Times New Roman" w:cs="Times New Roman"/>
-        </w:rPr>
-        <w:t>.</w:t>
-      </w:r>
+        <w:t>If a sensor does not show up in ‘28-00000xxxxxxx’ format, the sensor is sending bad signal. Try reducing the pullup resistor and try again.</w:t>
+      </w:r>
+    </w:p>
+    <w:p>
+      <w:pPr>
+        <w:pStyle w:val="ListParagraph"/>
+        <w:numPr>
+          <w:ilvl w:val="0"/>
+          <w:numId w:val="4"/>
+        </w:numPr>
+        <w:rPr>
+          <w:rFonts w:ascii="Times New Roman" w:hAnsi="Times New Roman" w:cs="Times New Roman"/>
+          <w:b/>
+          <w:bCs/>
+        </w:rPr>
+      </w:pPr>
+      <w:r>
+        <w:rPr>
+          <w:rFonts w:ascii="Times New Roman" w:hAnsi="Times New Roman" w:cs="Times New Roman"/>
+        </w:rPr>
+        <w:t>If the Monitor keeps sending power lost message, connect the power directly to the PiJuice instead of the raspberry pi.</w:t>
+      </w:r>
+    </w:p>
+    <w:p>
+      <w:pPr>
+        <w:rPr>
+          <w:rFonts w:ascii="Times New Roman" w:hAnsi="Times New Roman" w:cs="Times New Roman"/>
+          <w:sz w:val="22"/>
+          <w:szCs w:val="22"/>
+        </w:rPr>
+      </w:pPr>
     </w:p>
     <w:p>
       <w:pPr>
@@ -3643,9 +4796,7 @@
           <w:u w:val="single"/>
         </w:rPr>
       </w:pPr>
-    </w:p>
-    <w:p>
-      <w:pPr>
+      <w:r>
         <w:rPr>
           <w:rFonts w:ascii="Times New Roman" w:hAnsi="Times New Roman" w:cs="Times New Roman"/>
           <w:b/>
@@ -3654,190 +4805,6 @@
           <w:szCs w:val="32"/>
           <w:u w:val="single"/>
         </w:rPr>
-      </w:pPr>
-      <w:r>
-        <w:rPr>
-          <w:rFonts w:ascii="Times New Roman" w:hAnsi="Times New Roman" w:cs="Times New Roman"/>
-          <w:b/>
-          <w:bCs/>
-          <w:sz w:val="32"/>
-          <w:szCs w:val="32"/>
-          <w:u w:val="single"/>
-        </w:rPr>
-        <w:t>Debugging</w:t>
-      </w:r>
-    </w:p>
-    <w:p>
-      <w:pPr>
-        <w:pStyle w:val="ListParagraph"/>
-        <w:numPr>
-          <w:ilvl w:val="0"/>
-          <w:numId w:val="4"/>
-        </w:numPr>
-        <w:rPr>
-          <w:rFonts w:ascii="Times New Roman" w:hAnsi="Times New Roman" w:cs="Times New Roman"/>
-          <w:b/>
-          <w:bCs/>
-        </w:rPr>
-      </w:pPr>
-      <w:r>
-        <w:rPr>
-          <w:rFonts w:ascii="Times New Roman" w:hAnsi="Times New Roman" w:cs="Times New Roman"/>
-        </w:rPr>
-        <w:t xml:space="preserve">To check live logs </w:t>
-      </w:r>
-      <w:r>
-        <w:rPr>
-          <w:rFonts w:ascii="Times New Roman" w:hAnsi="Times New Roman" w:cs="Times New Roman"/>
-        </w:rPr>
-        <w:t>write `</w:t>
-      </w:r>
-      <w:r>
-        <w:rPr>
-          <w:rFonts w:ascii="Times New Roman" w:hAnsi="Times New Roman" w:cs="Times New Roman"/>
-          <w:i/>
-          <w:iCs/>
-        </w:rPr>
-        <w:t xml:space="preserve">journalctl -u </w:t>
-      </w:r>
-      <w:r>
-        <w:rPr>
-          <w:rFonts w:ascii="Times New Roman" w:hAnsi="Times New Roman" w:cs="Times New Roman"/>
-          <w:i/>
-          <w:iCs/>
-        </w:rPr>
-        <w:t>monitor.service</w:t>
-      </w:r>
-      <w:r>
-        <w:rPr>
-          <w:rFonts w:ascii="Times New Roman" w:hAnsi="Times New Roman" w:cs="Times New Roman"/>
-          <w:i/>
-          <w:iCs/>
-        </w:rPr>
-        <w:t xml:space="preserve"> -f</w:t>
-      </w:r>
-      <w:r>
-        <w:rPr>
-          <w:rFonts w:ascii="Times New Roman" w:hAnsi="Times New Roman" w:cs="Times New Roman"/>
-          <w:i/>
-          <w:iCs/>
-        </w:rPr>
-        <w:t xml:space="preserve"> </w:t>
-      </w:r>
-      <w:r>
-        <w:rPr>
-          <w:rFonts w:ascii="Times New Roman" w:hAnsi="Times New Roman" w:cs="Times New Roman"/>
-        </w:rPr>
-        <w:t xml:space="preserve">`to see live logs of the Lab Monitor. </w:t>
-      </w:r>
-    </w:p>
-    <w:p>
-      <w:pPr>
-        <w:pStyle w:val="ListParagraph"/>
-        <w:numPr>
-          <w:ilvl w:val="0"/>
-          <w:numId w:val="4"/>
-        </w:numPr>
-        <w:rPr>
-          <w:rFonts w:ascii="Times New Roman" w:hAnsi="Times New Roman" w:cs="Times New Roman"/>
-          <w:b/>
-          <w:bCs/>
-        </w:rPr>
-      </w:pPr>
-      <w:r>
-        <w:rPr>
-          <w:rFonts w:ascii="Times New Roman" w:hAnsi="Times New Roman" w:cs="Times New Roman"/>
-        </w:rPr>
-        <w:t>If any unexpected</w:t>
-      </w:r>
-      <w:r>
-        <w:rPr>
-          <w:rFonts w:ascii="Times New Roman" w:hAnsi="Times New Roman" w:cs="Times New Roman"/>
-        </w:rPr>
-        <w:t xml:space="preserve"> bug </w:t>
-      </w:r>
-      <w:r>
-        <w:rPr>
-          <w:rFonts w:ascii="Times New Roman" w:hAnsi="Times New Roman" w:cs="Times New Roman"/>
-        </w:rPr>
-        <w:t>disrupts the service, `</w:t>
-      </w:r>
-      <w:r>
-        <w:rPr>
-          <w:rFonts w:ascii="Times New Roman" w:hAnsi="Times New Roman" w:cs="Times New Roman"/>
-          <w:i/>
-          <w:iCs/>
-        </w:rPr>
-        <w:t>sudo systemctl restart monitor.service</w:t>
-      </w:r>
-      <w:r>
-        <w:rPr>
-          <w:rFonts w:ascii="Times New Roman" w:hAnsi="Times New Roman" w:cs="Times New Roman"/>
-        </w:rPr>
-        <w:t>`</w:t>
-      </w:r>
-      <w:r>
-        <w:rPr>
-          <w:rFonts w:ascii="Times New Roman" w:hAnsi="Times New Roman" w:cs="Times New Roman"/>
-        </w:rPr>
-        <w:t xml:space="preserve"> </w:t>
-      </w:r>
-    </w:p>
-    <w:p>
-      <w:pPr>
-        <w:pStyle w:val="ListParagraph"/>
-        <w:ind w:left="540"/>
-        <w:rPr>
-          <w:rFonts w:ascii="Times New Roman" w:hAnsi="Times New Roman" w:cs="Times New Roman"/>
-          <w:b/>
-          <w:bCs/>
-          <w:sz w:val="32"/>
-          <w:szCs w:val="32"/>
-          <w:u w:val="single"/>
-        </w:rPr>
-      </w:pPr>
-    </w:p>
-    <w:p>
-      <w:pPr>
-        <w:rPr>
-          <w:rFonts w:ascii="Times New Roman" w:hAnsi="Times New Roman" w:cs="Times New Roman"/>
-          <w:b/>
-          <w:bCs/>
-          <w:sz w:val="32"/>
-          <w:szCs w:val="32"/>
-          <w:u w:val="single"/>
-        </w:rPr>
-      </w:pPr>
-    </w:p>
-    <w:p>
-      <w:pPr>
-        <w:rPr>
-          <w:rFonts w:ascii="Times New Roman" w:hAnsi="Times New Roman" w:cs="Times New Roman"/>
-          <w:sz w:val="22"/>
-          <w:szCs w:val="22"/>
-        </w:rPr>
-      </w:pPr>
-    </w:p>
-    <w:p>
-      <w:pPr>
-        <w:rPr>
-          <w:rFonts w:ascii="Times New Roman" w:hAnsi="Times New Roman" w:cs="Times New Roman"/>
-          <w:b/>
-          <w:bCs/>
-          <w:sz w:val="32"/>
-          <w:szCs w:val="32"/>
-          <w:u w:val="single"/>
-        </w:rPr>
-      </w:pPr>
-      <w:r>
-        <w:rPr>
-          <w:rFonts w:ascii="Times New Roman" w:hAnsi="Times New Roman" w:cs="Times New Roman"/>
-          <w:b/>
-          <w:bCs/>
-          <w:sz w:val="32"/>
-          <w:szCs w:val="32"/>
-          <w:u w:val="single"/>
-        </w:rPr>
         <w:t>How to Use</w:t>
       </w:r>
     </w:p>
@@ -3996,7 +4963,23 @@
           <w:sz w:val="22"/>
           <w:szCs w:val="22"/>
         </w:rPr>
-        <w:t xml:space="preserve"> seconds for the web server to spin up.</w:t>
+        <w:t xml:space="preserve"> seconds for the web server to spin up</w:t>
+      </w:r>
+      <w:r>
+        <w:rPr>
+          <w:rFonts w:ascii="Times New Roman" w:hAnsi="Times New Roman" w:cs="Times New Roman"/>
+          <w:sz w:val="22"/>
+          <w:szCs w:val="22"/>
+        </w:rPr>
+        <w:t xml:space="preserve"> and the monitor to discover all sensors</w:t>
+      </w:r>
+      <w:r>
+        <w:rPr>
+          <w:rFonts w:ascii="Times New Roman" w:hAnsi="Times New Roman" w:cs="Times New Roman"/>
+          <w:sz w:val="22"/>
+          <w:szCs w:val="22"/>
+        </w:rPr>
+        <w:t>.</w:t>
       </w:r>
     </w:p>
     <w:p>
@@ -7882,7 +8865,6 @@
   <w:style w:type="character" w:default="1" w:styleId="DefaultParagraphFont">
     <w:name w:val="Default Paragraph Font"/>
     <w:uiPriority w:val="1"/>
-    <w:semiHidden/>
     <w:unhideWhenUsed/>
   </w:style>
   <w:style w:type="table" w:default="1" w:styleId="TableNormal">
@@ -8231,6 +9213,25 @@
       <w:u w:val="single"/>
     </w:rPr>
   </w:style>
+  <w:style w:type="table" w:styleId="TableGrid">
+    <w:name w:val="Table Grid"/>
+    <w:basedOn w:val="TableNormal"/>
+    <w:uiPriority w:val="39"/>
+    <w:rsid w:val="003E542C"/>
+    <w:pPr>
+      <w:spacing w:after="0" w:line="240" w:lineRule="auto"/>
+    </w:pPr>
+    <w:tblPr>
+      <w:tblBorders>
+        <w:top w:val="single" w:sz="4" w:space="0" w:color="auto"/>
+        <w:left w:val="single" w:sz="4" w:space="0" w:color="auto"/>
+        <w:bottom w:val="single" w:sz="4" w:space="0" w:color="auto"/>
+        <w:right w:val="single" w:sz="4" w:space="0" w:color="auto"/>
+        <w:insideH w:val="single" w:sz="4" w:space="0" w:color="auto"/>
+        <w:insideV w:val="single" w:sz="4" w:space="0" w:color="auto"/>
+      </w:tblBorders>
+    </w:tblPr>
+  </w:style>
 </w:styles>
 </file>
 
@@ -8530,7 +9531,12 @@
 </file>
 
 <file path=customXml/item1.xml><?xml version="1.0" encoding="utf-8"?>
-<b:Sources xmlns:b="http://schemas.openxmlformats.org/officeDocument/2006/bibliography" xmlns="http://schemas.openxmlformats.org/officeDocument/2006/bibliography" SelectedStyle="\APASixthEditionOfficeOnline.xsl" StyleName="APA" Version="6"/>
+<?mso-contentType ?>
+<FormTemplates xmlns="http://schemas.microsoft.com/sharepoint/v3/contenttype/forms">
+  <Display>DocumentLibraryForm</Display>
+  <Edit>DocumentLibraryForm</Edit>
+  <New>DocumentLibraryForm</New>
+</FormTemplates>
 </file>
 
 <file path=customXml/item2.xml><?xml version="1.0" encoding="utf-8"?>
@@ -8723,12 +9729,7 @@
 </file>
 
 <file path=customXml/item3.xml><?xml version="1.0" encoding="utf-8"?>
-<?mso-contentType ?>
-<FormTemplates xmlns="http://schemas.microsoft.com/sharepoint/v3/contenttype/forms">
-  <Display>DocumentLibraryForm</Display>
-  <Edit>DocumentLibraryForm</Edit>
-  <New>DocumentLibraryForm</New>
-</FormTemplates>
+<b:Sources xmlns:b="http://schemas.openxmlformats.org/officeDocument/2006/bibliography" xmlns="http://schemas.openxmlformats.org/officeDocument/2006/bibliography" SelectedStyle="\APASixthEditionOfficeOnline.xsl" StyleName="APA" Version="6"/>
 </file>
 
 <file path=customXml/item4.xml><?xml version="1.0" encoding="utf-8"?>
@@ -8740,9 +9741,9 @@
 </file>
 
 <file path=customXml/itemProps1.xml><?xml version="1.0" encoding="utf-8"?>
-<ds:datastoreItem xmlns:ds="http://schemas.openxmlformats.org/officeDocument/2006/customXml" ds:itemID="{96E6B353-31DD-48E9-8427-3A4C4272229C}">
+<ds:datastoreItem xmlns:ds="http://schemas.openxmlformats.org/officeDocument/2006/customXml" ds:itemID="{1AAE2BC9-CA65-427D-A37B-A1768784070A}">
   <ds:schemaRefs>
-    <ds:schemaRef ds:uri="http://schemas.openxmlformats.org/officeDocument/2006/bibliography"/>
+    <ds:schemaRef ds:uri="http://schemas.microsoft.com/sharepoint/v3/contenttype/forms"/>
   </ds:schemaRefs>
 </ds:datastoreItem>
 </file>
@@ -8767,9 +9768,9 @@
 </file>
 
 <file path=customXml/itemProps3.xml><?xml version="1.0" encoding="utf-8"?>
-<ds:datastoreItem xmlns:ds="http://schemas.openxmlformats.org/officeDocument/2006/customXml" ds:itemID="{1AAE2BC9-CA65-427D-A37B-A1768784070A}">
+<ds:datastoreItem xmlns:ds="http://schemas.openxmlformats.org/officeDocument/2006/customXml" ds:itemID="{96E6B353-31DD-48E9-8427-3A4C4272229C}">
   <ds:schemaRefs>
-    <ds:schemaRef ds:uri="http://schemas.microsoft.com/sharepoint/v3/contenttype/forms"/>
+    <ds:schemaRef ds:uri="http://schemas.openxmlformats.org/officeDocument/2006/bibliography"/>
   </ds:schemaRefs>
 </ds:datastoreItem>
 </file>

</xml_diff>